<commit_message>
Se modifica archivo PanaderiaEnchantee.docx
</commit_message>
<xml_diff>
--- a/PanaderiaEnchantee.docx
+++ b/PanaderiaEnchantee.docx
@@ -1,6 +1,6 @@
 
 <file path=word/document.xml><?xml version="1.0" encoding="utf-8"?>
-<w:document xmlns:wpc="http://schemas.microsoft.com/office/word/2010/wordprocessingCanvas" xmlns:cx="http://schemas.microsoft.com/office/drawing/2014/chartex" xmlns:cx1="http://schemas.microsoft.com/office/drawing/2015/9/8/chartex" xmlns:cx2="http://schemas.microsoft.com/office/drawing/2015/10/21/chartex" xmlns:cx3="http://schemas.microsoft.com/office/drawing/2016/5/9/chartex" xmlns:cx4="http://schemas.microsoft.com/office/drawing/2016/5/10/chartex" xmlns:cx5="http://schemas.microsoft.com/office/drawing/2016/5/11/chartex" xmlns:cx6="http://schemas.microsoft.com/office/drawing/2016/5/12/chartex" xmlns:cx7="http://schemas.microsoft.com/office/drawing/2016/5/13/chartex" xmlns:cx8="http://schemas.microsoft.com/office/drawing/2016/5/14/chartex" xmlns:mc="http://schemas.openxmlformats.org/markup-compatibility/2006" xmlns:aink="http://schemas.microsoft.com/office/drawing/2016/ink" xmlns:am3d="http://schemas.microsoft.com/office/drawing/2017/model3d" xmlns:o="urn:schemas-microsoft-com:office:office" xmlns:oel="http://schemas.microsoft.com/office/2019/extlst" xmlns:r="http://schemas.openxmlformats.org/officeDocument/2006/relationships" xmlns:m="http://schemas.openxmlformats.org/officeDocument/2006/math" xmlns:v="urn:schemas-microsoft-com:vml" xmlns:wp14="http://schemas.microsoft.com/office/word/2010/wordprocessingDrawing" xmlns:wp="http://schemas.openxmlformats.org/drawingml/2006/wordprocessingDrawing" xmlns:w10="urn:schemas-microsoft-com:office:word" xmlns:w="http://schemas.openxmlformats.org/wordprocessingml/2006/main" xmlns:w14="http://schemas.microsoft.com/office/word/2010/wordml" xmlns:w15="http://schemas.microsoft.com/office/word/2012/wordml" xmlns:w16cex="http://schemas.microsoft.com/office/word/2018/wordml/cex" xmlns:w16cid="http://schemas.microsoft.com/office/word/2016/wordml/cid" xmlns:w16="http://schemas.microsoft.com/office/word/2018/wordml" xmlns:w16du="http://schemas.microsoft.com/office/word/2023/wordml/word16du" xmlns:w16sdtdh="http://schemas.microsoft.com/office/word/2020/wordml/sdtdatahash" xmlns:w16se="http://schemas.microsoft.com/office/word/2015/wordml/symex" xmlns:wpg="http://schemas.microsoft.com/office/word/2010/wordprocessingGroup" xmlns:wpi="http://schemas.microsoft.com/office/word/2010/wordprocessingInk" xmlns:wne="http://schemas.microsoft.com/office/word/2006/wordml" xmlns:wps="http://schemas.microsoft.com/office/word/2010/wordprocessingShape" mc:Ignorable="w14 w15 w16se w16cid w16 w16cex w16sdtdh w16du wp14">
+<w:document xmlns:wpc="http://schemas.microsoft.com/office/word/2010/wordprocessingCanvas" xmlns:mc="http://schemas.openxmlformats.org/markup-compatibility/2006" xmlns:o="urn:schemas-microsoft-com:office:office" xmlns:r="http://schemas.openxmlformats.org/officeDocument/2006/relationships" xmlns:m="http://schemas.openxmlformats.org/officeDocument/2006/math" xmlns:v="urn:schemas-microsoft-com:vml" xmlns:wp14="http://schemas.microsoft.com/office/word/2010/wordprocessingDrawing" xmlns:wp="http://schemas.openxmlformats.org/drawingml/2006/wordprocessingDrawing" xmlns:w10="urn:schemas-microsoft-com:office:word" xmlns:w="http://schemas.openxmlformats.org/wordprocessingml/2006/main" xmlns:w14="http://schemas.microsoft.com/office/word/2010/wordml" xmlns:w15="http://schemas.microsoft.com/office/word/2012/wordml" xmlns:wpg="http://schemas.microsoft.com/office/word/2010/wordprocessingGroup" xmlns:wpi="http://schemas.microsoft.com/office/word/2010/wordprocessingInk" xmlns:wne="http://schemas.microsoft.com/office/word/2006/wordml" xmlns:wps="http://schemas.microsoft.com/office/word/2010/wordprocessingShape" mc:Ignorable="w14 w15 wp14">
   <w:body>
     <w:p>
       <w:pPr>
@@ -20,69 +20,17 @@
         </w:rPr>
         <w:commentReference w:id="0"/>
       </w:r>
-      <w:r>
-        <w:rPr>
-          <w:rFonts w:ascii="Arial" w:hAnsi="Arial" w:cs="Arial"/>
+      <w:bookmarkStart w:id="1" w:name="_GoBack"/>
+      <w:bookmarkEnd w:id="1"/>
+      <w:r>
+        <w:rPr>
+          <w:rFonts w:ascii="Arial" w:hAnsi="Arial" w:cs="Arial"/>
+          <w:b/>
           <w:noProof/>
+          <w:lang w:eastAsia="es-GT"/>
         </w:rPr>
         <w:drawing>
-          <wp:inline distT="0" distB="0" distL="0" distR="0" wp14:anchorId="4572CE4F" wp14:editId="5EB45DF5">
-            <wp:extent cx="5608955" cy="7383145"/>
-            <wp:effectExtent l="0" t="0" r="0" b="8255"/>
-            <wp:docPr id="1703399975" name="Imagen 1"/>
-            <wp:cNvGraphicFramePr>
-              <a:graphicFrameLocks xmlns:a="http://schemas.openxmlformats.org/drawingml/2006/main" noChangeAspect="1"/>
-            </wp:cNvGraphicFramePr>
-            <a:graphic xmlns:a="http://schemas.openxmlformats.org/drawingml/2006/main">
-              <a:graphicData uri="http://schemas.openxmlformats.org/drawingml/2006/picture">
-                <pic:pic xmlns:pic="http://schemas.openxmlformats.org/drawingml/2006/picture">
-                  <pic:nvPicPr>
-                    <pic:cNvPr id="0" name="Picture 1"/>
-                    <pic:cNvPicPr>
-                      <a:picLocks noChangeAspect="1" noChangeArrowheads="1"/>
-                    </pic:cNvPicPr>
-                  </pic:nvPicPr>
-                  <pic:blipFill>
-                    <a:blip r:embed="rId8">
-                      <a:extLst>
-                        <a:ext uri="{28A0092B-C50C-407E-A947-70E740481C1C}">
-                          <a14:useLocalDpi xmlns:a14="http://schemas.microsoft.com/office/drawing/2010/main" val="0"/>
-                        </a:ext>
-                      </a:extLst>
-                    </a:blip>
-                    <a:srcRect/>
-                    <a:stretch>
-                      <a:fillRect/>
-                    </a:stretch>
-                  </pic:blipFill>
-                  <pic:spPr bwMode="auto">
-                    <a:xfrm>
-                      <a:off x="0" y="0"/>
-                      <a:ext cx="5608955" cy="7383145"/>
-                    </a:xfrm>
-                    <a:prstGeom prst="rect">
-                      <a:avLst/>
-                    </a:prstGeom>
-                    <a:noFill/>
-                    <a:ln>
-                      <a:noFill/>
-                    </a:ln>
-                  </pic:spPr>
-                </pic:pic>
-              </a:graphicData>
-            </a:graphic>
-          </wp:inline>
-        </w:drawing>
-      </w:r>
-      <w:r>
-        <w:rPr>
-          <w:rFonts w:ascii="Arial" w:hAnsi="Arial" w:cs="Arial"/>
-          <w:b/>
-          <w:noProof/>
-        </w:rPr>
-        <w:lastRenderedPageBreak/>
-        <w:drawing>
-          <wp:inline distT="0" distB="0" distL="0" distR="0" wp14:anchorId="61DA3BD1" wp14:editId="0C35A376">
+          <wp:inline distT="0" distB="0" distL="0" distR="0" wp14:anchorId="61DA3BD1" wp14:editId="7C95561E">
             <wp:extent cx="2249144" cy="847725"/>
             <wp:effectExtent l="0" t="0" r="0" b="0"/>
             <wp:docPr id="2" name="Imagen 2"/>
@@ -99,7 +47,7 @@
                     </pic:cNvPicPr>
                   </pic:nvPicPr>
                   <pic:blipFill>
-                    <a:blip r:embed="rId9" cstate="print">
+                    <a:blip r:embed="rId6" cstate="print">
                       <a:extLst>
                         <a:ext uri="{28A0092B-C50C-407E-A947-70E740481C1C}">
                           <a14:useLocalDpi xmlns:a14="http://schemas.microsoft.com/office/drawing/2010/main" val="0"/>
@@ -152,7 +100,7 @@
           <w:b/>
         </w:rPr>
       </w:pPr>
-      <w:commentRangeStart w:id="1"/>
+      <w:commentRangeStart w:id="2"/>
       <w:r>
         <w:rPr>
           <w:rFonts w:ascii="Arial" w:hAnsi="Arial" w:cs="Arial"/>
@@ -192,13 +140,13 @@
         </w:rPr>
         <w:t xml:space="preserve"> </w:t>
       </w:r>
-      <w:commentRangeEnd w:id="1"/>
+      <w:commentRangeEnd w:id="2"/>
       <w:r>
         <w:rPr>
           <w:rStyle w:val="Refdecomentario"/>
           <w:rFonts w:eastAsia="MS Mincho"/>
         </w:rPr>
-        <w:commentReference w:id="1"/>
+        <w:commentReference w:id="2"/>
       </w:r>
     </w:p>
     <w:p>
@@ -351,39 +299,29 @@
           <w:sz w:val="40"/>
         </w:rPr>
       </w:pPr>
-      <w:commentRangeStart w:id="2"/>
+      <w:commentRangeStart w:id="3"/>
       <w:r>
         <w:rPr>
           <w:rFonts w:ascii="Arial" w:hAnsi="Arial" w:cs="Arial"/>
           <w:b/>
           <w:sz w:val="40"/>
         </w:rPr>
-        <w:t xml:space="preserve">Panadería y Pastelería </w:t>
-      </w:r>
-      <w:proofErr w:type="spellStart"/>
+        <w:t>Panadería y Pastelería Enchanteé</w:t>
+      </w:r>
+      <w:commentRangeEnd w:id="3"/>
       <w:r>
         <w:rPr>
           <w:rFonts w:ascii="Arial" w:hAnsi="Arial" w:cs="Arial"/>
           <w:b/>
           <w:sz w:val="40"/>
         </w:rPr>
-        <w:t>Enchanteé</w:t>
-      </w:r>
-      <w:commentRangeEnd w:id="2"/>
-      <w:proofErr w:type="spellEnd"/>
-      <w:r>
-        <w:rPr>
-          <w:rFonts w:ascii="Arial" w:hAnsi="Arial" w:cs="Arial"/>
-          <w:b/>
-          <w:sz w:val="40"/>
-        </w:rPr>
         <w:t xml:space="preserve">  </w:t>
       </w:r>
       <w:r>
         <w:rPr>
           <w:rStyle w:val="Refdecomentario"/>
         </w:rPr>
-        <w:commentReference w:id="2"/>
+        <w:commentReference w:id="3"/>
       </w:r>
     </w:p>
     <w:p>
@@ -555,7 +493,7 @@
           <w:sz w:val="24"/>
         </w:rPr>
       </w:pPr>
-      <w:commentRangeStart w:id="3"/>
+      <w:commentRangeStart w:id="4"/>
       <w:r>
         <w:rPr>
           <w:rFonts w:ascii="Arial" w:hAnsi="Arial" w:cs="Arial"/>
@@ -564,13 +502,13 @@
         </w:rPr>
         <w:t>Pedro Manuel Armas Chang</w:t>
       </w:r>
-      <w:commentRangeEnd w:id="3"/>
+      <w:commentRangeEnd w:id="4"/>
       <w:r>
         <w:rPr>
           <w:rStyle w:val="Refdecomentario"/>
           <w:rFonts w:eastAsia="MS Mincho"/>
         </w:rPr>
-        <w:commentReference w:id="3"/>
+        <w:commentReference w:id="4"/>
       </w:r>
     </w:p>
     <w:p>
@@ -589,14 +527,14 @@
         </w:rPr>
         <w:t xml:space="preserve">Carné </w:t>
       </w:r>
-      <w:commentRangeStart w:id="4"/>
+      <w:commentRangeStart w:id="5"/>
       <w:r>
         <w:rPr>
           <w:rFonts w:ascii="Arial" w:hAnsi="Arial" w:cs="Arial"/>
         </w:rPr>
         <w:t>0000-000</w:t>
       </w:r>
-      <w:commentRangeEnd w:id="4"/>
+      <w:commentRangeEnd w:id="5"/>
       <w:r>
         <w:rPr>
           <w:rFonts w:ascii="Arial" w:hAnsi="Arial" w:cs="Arial"/>
@@ -608,7 +546,7 @@
           <w:rStyle w:val="Refdecomentario"/>
           <w:rFonts w:eastAsia="MS Mincho"/>
         </w:rPr>
-        <w:commentReference w:id="4"/>
+        <w:commentReference w:id="5"/>
       </w:r>
     </w:p>
     <w:p>
@@ -634,7 +572,7 @@
           <w:sz w:val="24"/>
         </w:rPr>
       </w:pPr>
-      <w:commentRangeStart w:id="5"/>
+      <w:commentRangeStart w:id="6"/>
       <w:r>
         <w:rPr>
           <w:rFonts w:ascii="Arial" w:hAnsi="Arial" w:cs="Arial"/>
@@ -691,13 +629,13 @@
         </w:rPr>
         <w:t>.</w:t>
       </w:r>
-      <w:commentRangeEnd w:id="5"/>
+      <w:commentRangeEnd w:id="6"/>
       <w:r>
         <w:rPr>
           <w:rStyle w:val="Refdecomentario"/>
           <w:rFonts w:eastAsia="MS Mincho"/>
         </w:rPr>
-        <w:commentReference w:id="5"/>
+        <w:commentReference w:id="6"/>
       </w:r>
     </w:p>
     <w:p>
@@ -766,18 +704,8 @@
           <w:szCs w:val="24"/>
         </w:rPr>
         <w:tab/>
-        <w:t xml:space="preserve">Scrum </w:t>
-      </w:r>
-      <w:proofErr w:type="gramStart"/>
-      <w:r>
-        <w:rPr>
-          <w:rFonts w:ascii="Arial" w:hAnsi="Arial" w:cs="Arial"/>
-          <w:sz w:val="28"/>
-          <w:szCs w:val="24"/>
-        </w:rPr>
-        <w:t>Master</w:t>
-      </w:r>
-      <w:proofErr w:type="gramEnd"/>
+        <w:t>Scrum Master</w:t>
+      </w:r>
     </w:p>
     <w:p>
       <w:pPr>
@@ -2321,6 +2249,7 @@
           <w:noProof/>
           <w:sz w:val="32"/>
           <w:szCs w:val="28"/>
+          <w:lang w:eastAsia="es-GT"/>
         </w:rPr>
         <w:lastRenderedPageBreak/>
         <w:drawing>
@@ -2347,7 +2276,7 @@
                     <pic:cNvPicPr/>
                   </pic:nvPicPr>
                   <pic:blipFill>
-                    <a:blip r:embed="rId8">
+                    <a:blip r:embed="rId7">
                       <a:extLst>
                         <a:ext uri="{28A0092B-C50C-407E-A947-70E740481C1C}">
                           <a14:useLocalDpi xmlns:a14="http://schemas.microsoft.com/office/drawing/2010/main" val="0"/>
@@ -2401,7 +2330,7 @@
 </file>
 
 <file path=word/comments.xml><?xml version="1.0" encoding="utf-8"?>
-<w:comments xmlns:wpc="http://schemas.microsoft.com/office/word/2010/wordprocessingCanvas" xmlns:cx="http://schemas.microsoft.com/office/drawing/2014/chartex" xmlns:cx1="http://schemas.microsoft.com/office/drawing/2015/9/8/chartex" xmlns:cx2="http://schemas.microsoft.com/office/drawing/2015/10/21/chartex" xmlns:cx3="http://schemas.microsoft.com/office/drawing/2016/5/9/chartex" xmlns:cx4="http://schemas.microsoft.com/office/drawing/2016/5/10/chartex" xmlns:cx5="http://schemas.microsoft.com/office/drawing/2016/5/11/chartex" xmlns:cx6="http://schemas.microsoft.com/office/drawing/2016/5/12/chartex" xmlns:cx7="http://schemas.microsoft.com/office/drawing/2016/5/13/chartex" xmlns:cx8="http://schemas.microsoft.com/office/drawing/2016/5/14/chartex" xmlns:mc="http://schemas.openxmlformats.org/markup-compatibility/2006" xmlns:aink="http://schemas.microsoft.com/office/drawing/2016/ink" xmlns:am3d="http://schemas.microsoft.com/office/drawing/2017/model3d" xmlns:o="urn:schemas-microsoft-com:office:office" xmlns:oel="http://schemas.microsoft.com/office/2019/extlst" xmlns:r="http://schemas.openxmlformats.org/officeDocument/2006/relationships" xmlns:m="http://schemas.openxmlformats.org/officeDocument/2006/math" xmlns:v="urn:schemas-microsoft-com:vml" xmlns:wp14="http://schemas.microsoft.com/office/word/2010/wordprocessingDrawing" xmlns:wp="http://schemas.openxmlformats.org/drawingml/2006/wordprocessingDrawing" xmlns:w10="urn:schemas-microsoft-com:office:word" xmlns:w="http://schemas.openxmlformats.org/wordprocessingml/2006/main" xmlns:w14="http://schemas.microsoft.com/office/word/2010/wordml" xmlns:w15="http://schemas.microsoft.com/office/word/2012/wordml" xmlns:w16cex="http://schemas.microsoft.com/office/word/2018/wordml/cex" xmlns:w16cid="http://schemas.microsoft.com/office/word/2016/wordml/cid" xmlns:w16="http://schemas.microsoft.com/office/word/2018/wordml" xmlns:w16du="http://schemas.microsoft.com/office/word/2023/wordml/word16du" xmlns:w16sdtdh="http://schemas.microsoft.com/office/word/2020/wordml/sdtdatahash" xmlns:w16se="http://schemas.microsoft.com/office/word/2015/wordml/symex" xmlns:wpg="http://schemas.microsoft.com/office/word/2010/wordprocessingGroup" xmlns:wpi="http://schemas.microsoft.com/office/word/2010/wordprocessingInk" xmlns:wne="http://schemas.microsoft.com/office/word/2006/wordml" xmlns:wps="http://schemas.microsoft.com/office/word/2010/wordprocessingShape" mc:Ignorable="w14 w15 w16se w16cid w16 w16cex w16sdtdh w16du wp14">
+<w:comments xmlns:wpc="http://schemas.microsoft.com/office/word/2010/wordprocessingCanvas" xmlns:mc="http://schemas.openxmlformats.org/markup-compatibility/2006" xmlns:o="urn:schemas-microsoft-com:office:office" xmlns:r="http://schemas.openxmlformats.org/officeDocument/2006/relationships" xmlns:m="http://schemas.openxmlformats.org/officeDocument/2006/math" xmlns:v="urn:schemas-microsoft-com:vml" xmlns:wp14="http://schemas.microsoft.com/office/word/2010/wordprocessingDrawing" xmlns:wp="http://schemas.openxmlformats.org/drawingml/2006/wordprocessingDrawing" xmlns:w10="urn:schemas-microsoft-com:office:word" xmlns:w="http://schemas.openxmlformats.org/wordprocessingml/2006/main" xmlns:w14="http://schemas.microsoft.com/office/word/2010/wordml" xmlns:w15="http://schemas.microsoft.com/office/word/2012/wordml" xmlns:wpg="http://schemas.microsoft.com/office/word/2010/wordprocessingGroup" xmlns:wpi="http://schemas.microsoft.com/office/word/2010/wordprocessingInk" xmlns:wne="http://schemas.microsoft.com/office/word/2006/wordml" xmlns:wps="http://schemas.microsoft.com/office/word/2010/wordprocessingShape" mc:Ignorable="w14 w15 wp14">
   <w:comment w:id="0" w:author="Pedro Armas" w:date="2023-11-27T00:25:00Z" w:initials="PA">
     <w:p>
       <w:pPr>
@@ -2418,7 +2347,7 @@
       </w:r>
     </w:p>
   </w:comment>
-  <w:comment w:id="1" w:author="Pedro Armas" w:date="2023-11-27T00:25:00Z" w:initials="PA">
+  <w:comment w:id="2" w:author="Pedro Armas" w:date="2023-11-27T00:25:00Z" w:initials="PA">
     <w:p>
       <w:pPr>
         <w:pStyle w:val="Textocomentario"/>
@@ -2434,7 +2363,7 @@
       </w:r>
     </w:p>
   </w:comment>
-  <w:comment w:id="2" w:author="Pedro Armas" w:date="2023-11-27T00:24:00Z" w:initials="PA">
+  <w:comment w:id="3" w:author="Pedro Armas" w:date="2023-11-27T00:24:00Z" w:initials="PA">
     <w:p>
       <w:pPr>
         <w:pStyle w:val="Textocomentario"/>
@@ -2450,7 +2379,7 @@
       </w:r>
     </w:p>
   </w:comment>
-  <w:comment w:id="3" w:author="Pedro Armas" w:date="2023-11-27T00:23:00Z" w:initials="PA">
+  <w:comment w:id="4" w:author="Pedro Armas" w:date="2023-11-27T00:23:00Z" w:initials="PA">
     <w:p>
       <w:pPr>
         <w:pStyle w:val="Textocomentario"/>
@@ -2463,26 +2392,26 @@
       </w:r>
       <w:r>
         <w:t>Sustituir mi nombre por el suyo</w:t>
-      </w:r>
-    </w:p>
-  </w:comment>
-  <w:comment w:id="4" w:author="Pedro Armas" w:date="2023-11-27T00:24:00Z" w:initials="PA">
-    <w:p>
-      <w:pPr>
-        <w:pStyle w:val="Textocomentario"/>
-      </w:pPr>
-      <w:r>
-        <w:rPr>
-          <w:rStyle w:val="Refdecomentario"/>
-        </w:rPr>
-        <w:annotationRef/>
-      </w:r>
-      <w:r>
-        <w:t>Colocar su número de carné con el mismo formato y no borrar la palabra “Carné”</w:t>
       </w:r>
     </w:p>
   </w:comment>
   <w:comment w:id="5" w:author="Pedro Armas" w:date="2023-11-27T00:24:00Z" w:initials="PA">
+    <w:p>
+      <w:pPr>
+        <w:pStyle w:val="Textocomentario"/>
+      </w:pPr>
+      <w:r>
+        <w:rPr>
+          <w:rStyle w:val="Refdecomentario"/>
+        </w:rPr>
+        <w:annotationRef/>
+      </w:r>
+      <w:r>
+        <w:t>Colocar su número de carné con el mismo formato y no borrar la palabra “Carné”</w:t>
+      </w:r>
+    </w:p>
+  </w:comment>
+  <w:comment w:id="6" w:author="Pedro Armas" w:date="2023-11-27T00:24:00Z" w:initials="PA">
     <w:p>
       <w:pPr>
         <w:pStyle w:val="Textocomentario"/>
@@ -2502,7 +2431,7 @@
 </file>
 
 <file path=word/commentsExtended.xml><?xml version="1.0" encoding="utf-8"?>
-<w15:commentsEx xmlns:wpc="http://schemas.microsoft.com/office/word/2010/wordprocessingCanvas" xmlns:cx="http://schemas.microsoft.com/office/drawing/2014/chartex" xmlns:cx1="http://schemas.microsoft.com/office/drawing/2015/9/8/chartex" xmlns:cx2="http://schemas.microsoft.com/office/drawing/2015/10/21/chartex" xmlns:cx3="http://schemas.microsoft.com/office/drawing/2016/5/9/chartex" xmlns:cx4="http://schemas.microsoft.com/office/drawing/2016/5/10/chartex" xmlns:cx5="http://schemas.microsoft.com/office/drawing/2016/5/11/chartex" xmlns:cx6="http://schemas.microsoft.com/office/drawing/2016/5/12/chartex" xmlns:cx7="http://schemas.microsoft.com/office/drawing/2016/5/13/chartex" xmlns:cx8="http://schemas.microsoft.com/office/drawing/2016/5/14/chartex" xmlns:mc="http://schemas.openxmlformats.org/markup-compatibility/2006" xmlns:aink="http://schemas.microsoft.com/office/drawing/2016/ink" xmlns:am3d="http://schemas.microsoft.com/office/drawing/2017/model3d" xmlns:o="urn:schemas-microsoft-com:office:office" xmlns:oel="http://schemas.microsoft.com/office/2019/extlst" xmlns:r="http://schemas.openxmlformats.org/officeDocument/2006/relationships" xmlns:m="http://schemas.openxmlformats.org/officeDocument/2006/math" xmlns:v="urn:schemas-microsoft-com:vml" xmlns:wp14="http://schemas.microsoft.com/office/word/2010/wordprocessingDrawing" xmlns:wp="http://schemas.openxmlformats.org/drawingml/2006/wordprocessingDrawing" xmlns:w10="urn:schemas-microsoft-com:office:word" xmlns:w="http://schemas.openxmlformats.org/wordprocessingml/2006/main" xmlns:w14="http://schemas.microsoft.com/office/word/2010/wordml" xmlns:w15="http://schemas.microsoft.com/office/word/2012/wordml" xmlns:w16cex="http://schemas.microsoft.com/office/word/2018/wordml/cex" xmlns:w16cid="http://schemas.microsoft.com/office/word/2016/wordml/cid" xmlns:w16="http://schemas.microsoft.com/office/word/2018/wordml" xmlns:w16du="http://schemas.microsoft.com/office/word/2023/wordml/word16du" xmlns:w16sdtdh="http://schemas.microsoft.com/office/word/2020/wordml/sdtdatahash" xmlns:w16se="http://schemas.microsoft.com/office/word/2015/wordml/symex" xmlns:wpg="http://schemas.microsoft.com/office/word/2010/wordprocessingGroup" xmlns:wpi="http://schemas.microsoft.com/office/word/2010/wordprocessingInk" xmlns:wne="http://schemas.microsoft.com/office/word/2006/wordml" xmlns:wps="http://schemas.microsoft.com/office/word/2010/wordprocessingShape" mc:Ignorable="w14 w15 w16se w16cid w16 w16cex w16sdtdh w16du wp14">
+<w15:commentsEx xmlns:wpc="http://schemas.microsoft.com/office/word/2010/wordprocessingCanvas" xmlns:mc="http://schemas.openxmlformats.org/markup-compatibility/2006" xmlns:o="urn:schemas-microsoft-com:office:office" xmlns:r="http://schemas.openxmlformats.org/officeDocument/2006/relationships" xmlns:m="http://schemas.openxmlformats.org/officeDocument/2006/math" xmlns:v="urn:schemas-microsoft-com:vml" xmlns:wp14="http://schemas.microsoft.com/office/word/2010/wordprocessingDrawing" xmlns:wp="http://schemas.openxmlformats.org/drawingml/2006/wordprocessingDrawing" xmlns:w10="urn:schemas-microsoft-com:office:word" xmlns:w="http://schemas.openxmlformats.org/wordprocessingml/2006/main" xmlns:w14="http://schemas.microsoft.com/office/word/2010/wordml" xmlns:w15="http://schemas.microsoft.com/office/word/2012/wordml" xmlns:wpg="http://schemas.microsoft.com/office/word/2010/wordprocessingGroup" xmlns:wpi="http://schemas.microsoft.com/office/word/2010/wordprocessingInk" xmlns:wne="http://schemas.microsoft.com/office/word/2006/wordml" xmlns:wps="http://schemas.microsoft.com/office/word/2010/wordprocessingShape" mc:Ignorable="w14 w15 wp14">
   <w15:commentEx w15:paraId="34D7B734" w15:done="0"/>
   <w15:commentEx w15:paraId="1AF62A36" w15:done="0"/>
   <w15:commentEx w15:paraId="580B016D" w15:done="0"/>
@@ -2535,7 +2464,7 @@
 </file>
 
 <file path=word/people.xml><?xml version="1.0" encoding="utf-8"?>
-<w15:people xmlns:wpc="http://schemas.microsoft.com/office/word/2010/wordprocessingCanvas" xmlns:cx="http://schemas.microsoft.com/office/drawing/2014/chartex" xmlns:cx1="http://schemas.microsoft.com/office/drawing/2015/9/8/chartex" xmlns:cx2="http://schemas.microsoft.com/office/drawing/2015/10/21/chartex" xmlns:cx3="http://schemas.microsoft.com/office/drawing/2016/5/9/chartex" xmlns:cx4="http://schemas.microsoft.com/office/drawing/2016/5/10/chartex" xmlns:cx5="http://schemas.microsoft.com/office/drawing/2016/5/11/chartex" xmlns:cx6="http://schemas.microsoft.com/office/drawing/2016/5/12/chartex" xmlns:cx7="http://schemas.microsoft.com/office/drawing/2016/5/13/chartex" xmlns:cx8="http://schemas.microsoft.com/office/drawing/2016/5/14/chartex" xmlns:mc="http://schemas.openxmlformats.org/markup-compatibility/2006" xmlns:aink="http://schemas.microsoft.com/office/drawing/2016/ink" xmlns:am3d="http://schemas.microsoft.com/office/drawing/2017/model3d" xmlns:o="urn:schemas-microsoft-com:office:office" xmlns:oel="http://schemas.microsoft.com/office/2019/extlst" xmlns:r="http://schemas.openxmlformats.org/officeDocument/2006/relationships" xmlns:m="http://schemas.openxmlformats.org/officeDocument/2006/math" xmlns:v="urn:schemas-microsoft-com:vml" xmlns:wp14="http://schemas.microsoft.com/office/word/2010/wordprocessingDrawing" xmlns:wp="http://schemas.openxmlformats.org/drawingml/2006/wordprocessingDrawing" xmlns:w10="urn:schemas-microsoft-com:office:word" xmlns:w="http://schemas.openxmlformats.org/wordprocessingml/2006/main" xmlns:w14="http://schemas.microsoft.com/office/word/2010/wordml" xmlns:w15="http://schemas.microsoft.com/office/word/2012/wordml" xmlns:w16cex="http://schemas.microsoft.com/office/word/2018/wordml/cex" xmlns:w16cid="http://schemas.microsoft.com/office/word/2016/wordml/cid" xmlns:w16="http://schemas.microsoft.com/office/word/2018/wordml" xmlns:w16du="http://schemas.microsoft.com/office/word/2023/wordml/word16du" xmlns:w16sdtdh="http://schemas.microsoft.com/office/word/2020/wordml/sdtdatahash" xmlns:w16se="http://schemas.microsoft.com/office/word/2015/wordml/symex" xmlns:wpg="http://schemas.microsoft.com/office/word/2010/wordprocessingGroup" xmlns:wpi="http://schemas.microsoft.com/office/word/2010/wordprocessingInk" xmlns:wne="http://schemas.microsoft.com/office/word/2006/wordml" xmlns:wps="http://schemas.microsoft.com/office/word/2010/wordprocessingShape" mc:Ignorable="w14 w15 w16se w16cid w16 w16cex w16sdtdh w16du wp14">
+<w15:people xmlns:wpc="http://schemas.microsoft.com/office/word/2010/wordprocessingCanvas" xmlns:mc="http://schemas.openxmlformats.org/markup-compatibility/2006" xmlns:o="urn:schemas-microsoft-com:office:office" xmlns:r="http://schemas.openxmlformats.org/officeDocument/2006/relationships" xmlns:m="http://schemas.openxmlformats.org/officeDocument/2006/math" xmlns:v="urn:schemas-microsoft-com:vml" xmlns:wp14="http://schemas.microsoft.com/office/word/2010/wordprocessingDrawing" xmlns:wp="http://schemas.openxmlformats.org/drawingml/2006/wordprocessingDrawing" xmlns:w10="urn:schemas-microsoft-com:office:word" xmlns:w="http://schemas.openxmlformats.org/wordprocessingml/2006/main" xmlns:w14="http://schemas.microsoft.com/office/word/2010/wordml" xmlns:w15="http://schemas.microsoft.com/office/word/2012/wordml" xmlns:wpg="http://schemas.microsoft.com/office/word/2010/wordprocessingGroup" xmlns:wpi="http://schemas.microsoft.com/office/word/2010/wordprocessingInk" xmlns:wne="http://schemas.microsoft.com/office/word/2006/wordml" xmlns:wps="http://schemas.microsoft.com/office/word/2010/wordprocessingShape" mc:Ignorable="w14 w15 wp14">
   <w15:person w15:author="Pedro Armas">
     <w15:presenceInfo w15:providerId="Windows Live" w15:userId="a665e30787f7f555"/>
   </w15:person>
@@ -2543,7 +2472,7 @@
 </file>
 
 <file path=word/styles.xml><?xml version="1.0" encoding="utf-8"?>
-<w:styles xmlns:mc="http://schemas.openxmlformats.org/markup-compatibility/2006" xmlns:r="http://schemas.openxmlformats.org/officeDocument/2006/relationships" xmlns:w="http://schemas.openxmlformats.org/wordprocessingml/2006/main" xmlns:w14="http://schemas.microsoft.com/office/word/2010/wordml" xmlns:w15="http://schemas.microsoft.com/office/word/2012/wordml" xmlns:w16cex="http://schemas.microsoft.com/office/word/2018/wordml/cex" xmlns:w16cid="http://schemas.microsoft.com/office/word/2016/wordml/cid" xmlns:w16="http://schemas.microsoft.com/office/word/2018/wordml" xmlns:w16du="http://schemas.microsoft.com/office/word/2023/wordml/word16du" xmlns:w16sdtdh="http://schemas.microsoft.com/office/word/2020/wordml/sdtdatahash" xmlns:w16se="http://schemas.microsoft.com/office/word/2015/wordml/symex" mc:Ignorable="w14 w15 w16se w16cid w16 w16cex w16sdtdh w16du">
+<w:styles xmlns:mc="http://schemas.openxmlformats.org/markup-compatibility/2006" xmlns:r="http://schemas.openxmlformats.org/officeDocument/2006/relationships" xmlns:w="http://schemas.openxmlformats.org/wordprocessingml/2006/main" xmlns:w14="http://schemas.microsoft.com/office/word/2010/wordml" xmlns:w15="http://schemas.microsoft.com/office/word/2012/wordml" mc:Ignorable="w14 w15">
   <w:docDefaults>
     <w:rPrDefault>
       <w:rPr>
@@ -2559,7 +2488,7 @@
       </w:pPr>
     </w:pPrDefault>
   </w:docDefaults>
-  <w:latentStyles w:defLockedState="0" w:defUIPriority="99" w:defSemiHidden="0" w:defUnhideWhenUsed="0" w:defQFormat="0" w:count="376">
+  <w:latentStyles w:defLockedState="0" w:defUIPriority="99" w:defSemiHidden="0" w:defUnhideWhenUsed="0" w:defQFormat="0" w:count="371">
     <w:lsdException w:name="Normal" w:uiPriority="0" w:qFormat="1"/>
     <w:lsdException w:name="heading 1" w:uiPriority="9" w:qFormat="1"/>
     <w:lsdException w:name="heading 2" w:semiHidden="1" w:uiPriority="9" w:unhideWhenUsed="1" w:qFormat="1"/>
@@ -2931,11 +2860,6 @@
     <w:lsdException w:name="List Table 5 Dark Accent 6" w:uiPriority="50"/>
     <w:lsdException w:name="List Table 6 Colorful Accent 6" w:uiPriority="51"/>
     <w:lsdException w:name="List Table 7 Colorful Accent 6" w:uiPriority="52"/>
-    <w:lsdException w:name="Mention" w:semiHidden="1" w:unhideWhenUsed="1"/>
-    <w:lsdException w:name="Smart Hyperlink" w:semiHidden="1" w:unhideWhenUsed="1"/>
-    <w:lsdException w:name="Hashtag" w:semiHidden="1" w:unhideWhenUsed="1"/>
-    <w:lsdException w:name="Unresolved Mention" w:semiHidden="1" w:unhideWhenUsed="1"/>
-    <w:lsdException w:name="Smart Link" w:semiHidden="1" w:unhideWhenUsed="1"/>
   </w:latentStyles>
   <w:style w:type="paragraph" w:default="1" w:styleId="Normal">
     <w:name w:val="Normal"/>
@@ -3049,6 +2973,36 @@
       <w:bCs/>
       <w:sz w:val="20"/>
       <w:szCs w:val="20"/>
+    </w:rPr>
+  </w:style>
+  <w:style w:type="paragraph" w:styleId="Textodeglobo">
+    <w:name w:val="Balloon Text"/>
+    <w:basedOn w:val="Normal"/>
+    <w:link w:val="TextodegloboCar"/>
+    <w:uiPriority w:val="99"/>
+    <w:semiHidden/>
+    <w:unhideWhenUsed/>
+    <w:rsid w:val="00041538"/>
+    <w:pPr>
+      <w:spacing w:after="0" w:line="240" w:lineRule="auto"/>
+    </w:pPr>
+    <w:rPr>
+      <w:rFonts w:ascii="Segoe UI" w:hAnsi="Segoe UI" w:cs="Segoe UI"/>
+      <w:sz w:val="18"/>
+      <w:szCs w:val="18"/>
+    </w:rPr>
+  </w:style>
+  <w:style w:type="character" w:customStyle="1" w:styleId="TextodegloboCar">
+    <w:name w:val="Texto de globo Car"/>
+    <w:basedOn w:val="Fuentedeprrafopredeter"/>
+    <w:link w:val="Textodeglobo"/>
+    <w:uiPriority w:val="99"/>
+    <w:semiHidden/>
+    <w:rsid w:val="00041538"/>
+    <w:rPr>
+      <w:rFonts w:ascii="Segoe UI" w:eastAsia="MS Mincho" w:hAnsi="Segoe UI" w:cs="Segoe UI"/>
+      <w:sz w:val="18"/>
+      <w:szCs w:val="18"/>
     </w:rPr>
   </w:style>
 </w:styles>

</xml_diff>

<commit_message>
Se borra imagen en Diagrama ER
</commit_message>
<xml_diff>
--- a/PanaderiaEnchantee.docx
+++ b/PanaderiaEnchantee.docx
@@ -1,6 +1,6 @@
 
 <file path=word/document.xml><?xml version="1.0" encoding="utf-8"?>
-<w:document xmlns:wpc="http://schemas.microsoft.com/office/word/2010/wordprocessingCanvas" xmlns:mc="http://schemas.openxmlformats.org/markup-compatibility/2006" xmlns:o="urn:schemas-microsoft-com:office:office" xmlns:r="http://schemas.openxmlformats.org/officeDocument/2006/relationships" xmlns:m="http://schemas.openxmlformats.org/officeDocument/2006/math" xmlns:v="urn:schemas-microsoft-com:vml" xmlns:wp14="http://schemas.microsoft.com/office/word/2010/wordprocessingDrawing" xmlns:wp="http://schemas.openxmlformats.org/drawingml/2006/wordprocessingDrawing" xmlns:w10="urn:schemas-microsoft-com:office:word" xmlns:w="http://schemas.openxmlformats.org/wordprocessingml/2006/main" xmlns:w14="http://schemas.microsoft.com/office/word/2010/wordml" xmlns:w15="http://schemas.microsoft.com/office/word/2012/wordml" xmlns:wpg="http://schemas.microsoft.com/office/word/2010/wordprocessingGroup" xmlns:wpi="http://schemas.microsoft.com/office/word/2010/wordprocessingInk" xmlns:wne="http://schemas.microsoft.com/office/word/2006/wordml" xmlns:wps="http://schemas.microsoft.com/office/word/2010/wordprocessingShape" mc:Ignorable="w14 w15 wp14">
+<w:document xmlns:wpc="http://schemas.microsoft.com/office/word/2010/wordprocessingCanvas" xmlns:cx="http://schemas.microsoft.com/office/drawing/2014/chartex" xmlns:cx1="http://schemas.microsoft.com/office/drawing/2015/9/8/chartex" xmlns:cx2="http://schemas.microsoft.com/office/drawing/2015/10/21/chartex" xmlns:cx3="http://schemas.microsoft.com/office/drawing/2016/5/9/chartex" xmlns:cx4="http://schemas.microsoft.com/office/drawing/2016/5/10/chartex" xmlns:cx5="http://schemas.microsoft.com/office/drawing/2016/5/11/chartex" xmlns:cx6="http://schemas.microsoft.com/office/drawing/2016/5/12/chartex" xmlns:cx7="http://schemas.microsoft.com/office/drawing/2016/5/13/chartex" xmlns:cx8="http://schemas.microsoft.com/office/drawing/2016/5/14/chartex" xmlns:mc="http://schemas.openxmlformats.org/markup-compatibility/2006" xmlns:aink="http://schemas.microsoft.com/office/drawing/2016/ink" xmlns:am3d="http://schemas.microsoft.com/office/drawing/2017/model3d" xmlns:o="urn:schemas-microsoft-com:office:office" xmlns:oel="http://schemas.microsoft.com/office/2019/extlst" xmlns:r="http://schemas.openxmlformats.org/officeDocument/2006/relationships" xmlns:m="http://schemas.openxmlformats.org/officeDocument/2006/math" xmlns:v="urn:schemas-microsoft-com:vml" xmlns:wp14="http://schemas.microsoft.com/office/word/2010/wordprocessingDrawing" xmlns:wp="http://schemas.openxmlformats.org/drawingml/2006/wordprocessingDrawing" xmlns:w10="urn:schemas-microsoft-com:office:word" xmlns:w="http://schemas.openxmlformats.org/wordprocessingml/2006/main" xmlns:w14="http://schemas.microsoft.com/office/word/2010/wordml" xmlns:w15="http://schemas.microsoft.com/office/word/2012/wordml" xmlns:w16cex="http://schemas.microsoft.com/office/word/2018/wordml/cex" xmlns:w16cid="http://schemas.microsoft.com/office/word/2016/wordml/cid" xmlns:w16="http://schemas.microsoft.com/office/word/2018/wordml" xmlns:w16du="http://schemas.microsoft.com/office/word/2023/wordml/word16du" xmlns:w16sdtdh="http://schemas.microsoft.com/office/word/2020/wordml/sdtdatahash" xmlns:w16se="http://schemas.microsoft.com/office/word/2015/wordml/symex" xmlns:wpg="http://schemas.microsoft.com/office/word/2010/wordprocessingGroup" xmlns:wpi="http://schemas.microsoft.com/office/word/2010/wordprocessingInk" xmlns:wne="http://schemas.microsoft.com/office/word/2006/wordml" xmlns:wps="http://schemas.microsoft.com/office/word/2010/wordprocessingShape" mc:Ignorable="w14 w15 w16se w16cid w16 w16cex w16sdtdh w16du wp14">
   <w:body>
     <w:p>
       <w:pPr>
@@ -20,8 +20,6 @@
         </w:rPr>
         <w:commentReference w:id="0"/>
       </w:r>
-      <w:bookmarkStart w:id="1" w:name="_GoBack"/>
-      <w:bookmarkEnd w:id="1"/>
       <w:r>
         <w:rPr>
           <w:rFonts w:ascii="Arial" w:hAnsi="Arial" w:cs="Arial"/>
@@ -47,7 +45,7 @@
                     </pic:cNvPicPr>
                   </pic:nvPicPr>
                   <pic:blipFill>
-                    <a:blip r:embed="rId6" cstate="print">
+                    <a:blip r:embed="rId8" cstate="print">
                       <a:extLst>
                         <a:ext uri="{28A0092B-C50C-407E-A947-70E740481C1C}">
                           <a14:useLocalDpi xmlns:a14="http://schemas.microsoft.com/office/drawing/2010/main" val="0"/>
@@ -100,7 +98,7 @@
           <w:b/>
         </w:rPr>
       </w:pPr>
-      <w:commentRangeStart w:id="2"/>
+      <w:commentRangeStart w:id="1"/>
       <w:r>
         <w:rPr>
           <w:rFonts w:ascii="Arial" w:hAnsi="Arial" w:cs="Arial"/>
@@ -140,12 +138,187 @@
         </w:rPr>
         <w:t xml:space="preserve"> </w:t>
       </w:r>
-      <w:commentRangeEnd w:id="2"/>
+      <w:commentRangeEnd w:id="1"/>
       <w:r>
         <w:rPr>
           <w:rStyle w:val="Refdecomentario"/>
           <w:rFonts w:eastAsia="MS Mincho"/>
         </w:rPr>
+        <w:commentReference w:id="1"/>
+      </w:r>
+    </w:p>
+    <w:p>
+      <w:pPr>
+        <w:pStyle w:val="Sinespaciado"/>
+        <w:spacing w:line="276" w:lineRule="auto"/>
+        <w:jc w:val="center"/>
+        <w:rPr>
+          <w:rFonts w:ascii="Arial" w:hAnsi="Arial" w:cs="Arial"/>
+        </w:rPr>
+      </w:pPr>
+    </w:p>
+    <w:p>
+      <w:pPr>
+        <w:pStyle w:val="Sinespaciado"/>
+        <w:spacing w:line="276" w:lineRule="auto"/>
+        <w:jc w:val="center"/>
+        <w:rPr>
+          <w:rFonts w:ascii="Arial" w:hAnsi="Arial" w:cs="Arial"/>
+        </w:rPr>
+      </w:pPr>
+    </w:p>
+    <w:p>
+      <w:pPr>
+        <w:pStyle w:val="Sinespaciado"/>
+        <w:spacing w:line="276" w:lineRule="auto"/>
+        <w:jc w:val="center"/>
+        <w:rPr>
+          <w:rFonts w:ascii="Arial" w:hAnsi="Arial" w:cs="Arial"/>
+        </w:rPr>
+      </w:pPr>
+    </w:p>
+    <w:p>
+      <w:pPr>
+        <w:pStyle w:val="Sinespaciado"/>
+        <w:spacing w:line="276" w:lineRule="auto"/>
+        <w:jc w:val="center"/>
+        <w:rPr>
+          <w:rFonts w:ascii="Arial" w:hAnsi="Arial" w:cs="Arial"/>
+        </w:rPr>
+      </w:pPr>
+    </w:p>
+    <w:p>
+      <w:pPr>
+        <w:pStyle w:val="Sinespaciado"/>
+        <w:spacing w:line="276" w:lineRule="auto"/>
+        <w:jc w:val="center"/>
+        <w:rPr>
+          <w:rFonts w:ascii="Arial" w:hAnsi="Arial" w:cs="Arial"/>
+        </w:rPr>
+      </w:pPr>
+    </w:p>
+    <w:p>
+      <w:pPr>
+        <w:pStyle w:val="Sinespaciado"/>
+        <w:spacing w:line="276" w:lineRule="auto"/>
+        <w:jc w:val="center"/>
+        <w:rPr>
+          <w:rFonts w:ascii="Arial" w:hAnsi="Arial" w:cs="Arial"/>
+        </w:rPr>
+      </w:pPr>
+    </w:p>
+    <w:p>
+      <w:pPr>
+        <w:pStyle w:val="Sinespaciado"/>
+        <w:spacing w:line="276" w:lineRule="auto"/>
+        <w:jc w:val="center"/>
+        <w:rPr>
+          <w:rFonts w:ascii="Arial" w:hAnsi="Arial" w:cs="Arial"/>
+        </w:rPr>
+      </w:pPr>
+    </w:p>
+    <w:p>
+      <w:pPr>
+        <w:pStyle w:val="Sinespaciado"/>
+        <w:spacing w:line="276" w:lineRule="auto"/>
+        <w:jc w:val="center"/>
+        <w:rPr>
+          <w:rFonts w:ascii="Arial" w:hAnsi="Arial" w:cs="Arial"/>
+        </w:rPr>
+      </w:pPr>
+    </w:p>
+    <w:p>
+      <w:pPr>
+        <w:pStyle w:val="Sinespaciado"/>
+        <w:spacing w:line="276" w:lineRule="auto"/>
+        <w:jc w:val="center"/>
+        <w:rPr>
+          <w:rFonts w:ascii="Arial" w:hAnsi="Arial" w:cs="Arial"/>
+        </w:rPr>
+      </w:pPr>
+    </w:p>
+    <w:p>
+      <w:pPr>
+        <w:pStyle w:val="Sinespaciado"/>
+        <w:spacing w:line="276" w:lineRule="auto"/>
+        <w:jc w:val="center"/>
+        <w:rPr>
+          <w:rFonts w:ascii="Arial" w:hAnsi="Arial" w:cs="Arial"/>
+        </w:rPr>
+      </w:pPr>
+    </w:p>
+    <w:p>
+      <w:pPr>
+        <w:pStyle w:val="Sinespaciado"/>
+        <w:spacing w:line="276" w:lineRule="auto"/>
+        <w:jc w:val="center"/>
+        <w:rPr>
+          <w:rFonts w:ascii="Arial" w:hAnsi="Arial" w:cs="Arial"/>
+        </w:rPr>
+      </w:pPr>
+    </w:p>
+    <w:p>
+      <w:pPr>
+        <w:pStyle w:val="Sinespaciado"/>
+        <w:spacing w:line="276" w:lineRule="auto"/>
+        <w:jc w:val="center"/>
+        <w:rPr>
+          <w:rFonts w:ascii="Arial" w:hAnsi="Arial" w:cs="Arial"/>
+        </w:rPr>
+      </w:pPr>
+    </w:p>
+    <w:p>
+      <w:pPr>
+        <w:pStyle w:val="Sinespaciado"/>
+        <w:spacing w:line="276" w:lineRule="auto"/>
+        <w:jc w:val="center"/>
+        <w:rPr>
+          <w:rFonts w:ascii="Arial" w:hAnsi="Arial" w:cs="Arial"/>
+        </w:rPr>
+      </w:pPr>
+    </w:p>
+    <w:p>
+      <w:pPr>
+        <w:pStyle w:val="Sinespaciado"/>
+        <w:spacing w:line="276" w:lineRule="auto"/>
+        <w:jc w:val="center"/>
+        <w:rPr>
+          <w:rFonts w:ascii="Arial" w:hAnsi="Arial" w:cs="Arial"/>
+        </w:rPr>
+      </w:pPr>
+    </w:p>
+    <w:p>
+      <w:pPr>
+        <w:spacing w:line="276" w:lineRule="auto"/>
+        <w:jc w:val="center"/>
+        <w:rPr>
+          <w:rFonts w:ascii="Arial" w:hAnsi="Arial" w:cs="Arial"/>
+          <w:b/>
+          <w:sz w:val="40"/>
+        </w:rPr>
+      </w:pPr>
+      <w:commentRangeStart w:id="2"/>
+      <w:r>
+        <w:rPr>
+          <w:rFonts w:ascii="Arial" w:hAnsi="Arial" w:cs="Arial"/>
+          <w:b/>
+          <w:sz w:val="40"/>
+        </w:rPr>
+        <w:t>Panadería y Pastelería Enchanteé</w:t>
+      </w:r>
+      <w:commentRangeEnd w:id="2"/>
+      <w:r>
+        <w:rPr>
+          <w:rFonts w:ascii="Arial" w:hAnsi="Arial" w:cs="Arial"/>
+          <w:b/>
+          <w:sz w:val="40"/>
+        </w:rPr>
+        <w:t xml:space="preserve">  </w:t>
+      </w:r>
+      <w:r>
+        <w:rPr>
+          <w:rStyle w:val="Refdecomentario"/>
+        </w:rPr>
         <w:commentReference w:id="2"/>
       </w:r>
     </w:p>
@@ -291,12 +464,31 @@
     </w:p>
     <w:p>
       <w:pPr>
-        <w:spacing w:line="276" w:lineRule="auto"/>
-        <w:jc w:val="center"/>
-        <w:rPr>
-          <w:rFonts w:ascii="Arial" w:hAnsi="Arial" w:cs="Arial"/>
-          <w:b/>
-          <w:sz w:val="40"/>
+        <w:pStyle w:val="Sinespaciado"/>
+        <w:spacing w:line="276" w:lineRule="auto"/>
+        <w:jc w:val="center"/>
+        <w:rPr>
+          <w:rFonts w:ascii="Arial" w:hAnsi="Arial" w:cs="Arial"/>
+          <w:sz w:val="28"/>
+        </w:rPr>
+      </w:pPr>
+      <w:r>
+        <w:rPr>
+          <w:rFonts w:ascii="Arial" w:hAnsi="Arial" w:cs="Arial"/>
+          <w:sz w:val="24"/>
+        </w:rPr>
+        <w:t>Alumno</w:t>
+      </w:r>
+    </w:p>
+    <w:p>
+      <w:pPr>
+        <w:pStyle w:val="Sinespaciado"/>
+        <w:spacing w:line="276" w:lineRule="auto"/>
+        <w:jc w:val="center"/>
+        <w:rPr>
+          <w:rFonts w:ascii="Arial" w:hAnsi="Arial" w:cs="Arial"/>
+          <w:b/>
+          <w:sz w:val="24"/>
         </w:rPr>
       </w:pPr>
       <w:commentRangeStart w:id="3"/>
@@ -304,211 +496,17 @@
         <w:rPr>
           <w:rFonts w:ascii="Arial" w:hAnsi="Arial" w:cs="Arial"/>
           <w:b/>
-          <w:sz w:val="40"/>
-        </w:rPr>
-        <w:t>Panadería y Pastelería Enchanteé</w:t>
+          <w:sz w:val="24"/>
+        </w:rPr>
+        <w:t>Pedro Manuel Armas Chang</w:t>
       </w:r>
       <w:commentRangeEnd w:id="3"/>
-      <w:r>
-        <w:rPr>
-          <w:rFonts w:ascii="Arial" w:hAnsi="Arial" w:cs="Arial"/>
-          <w:b/>
-          <w:sz w:val="40"/>
-        </w:rPr>
-        <w:t xml:space="preserve">  </w:t>
-      </w:r>
-      <w:r>
-        <w:rPr>
-          <w:rStyle w:val="Refdecomentario"/>
-        </w:rPr>
-        <w:commentReference w:id="3"/>
-      </w:r>
-    </w:p>
-    <w:p>
-      <w:pPr>
-        <w:pStyle w:val="Sinespaciado"/>
-        <w:spacing w:line="276" w:lineRule="auto"/>
-        <w:jc w:val="center"/>
-        <w:rPr>
-          <w:rFonts w:ascii="Arial" w:hAnsi="Arial" w:cs="Arial"/>
-        </w:rPr>
-      </w:pPr>
-    </w:p>
-    <w:p>
-      <w:pPr>
-        <w:pStyle w:val="Sinespaciado"/>
-        <w:spacing w:line="276" w:lineRule="auto"/>
-        <w:jc w:val="center"/>
-        <w:rPr>
-          <w:rFonts w:ascii="Arial" w:hAnsi="Arial" w:cs="Arial"/>
-        </w:rPr>
-      </w:pPr>
-    </w:p>
-    <w:p>
-      <w:pPr>
-        <w:pStyle w:val="Sinespaciado"/>
-        <w:spacing w:line="276" w:lineRule="auto"/>
-        <w:jc w:val="center"/>
-        <w:rPr>
-          <w:rFonts w:ascii="Arial" w:hAnsi="Arial" w:cs="Arial"/>
-        </w:rPr>
-      </w:pPr>
-    </w:p>
-    <w:p>
-      <w:pPr>
-        <w:pStyle w:val="Sinespaciado"/>
-        <w:spacing w:line="276" w:lineRule="auto"/>
-        <w:jc w:val="center"/>
-        <w:rPr>
-          <w:rFonts w:ascii="Arial" w:hAnsi="Arial" w:cs="Arial"/>
-        </w:rPr>
-      </w:pPr>
-    </w:p>
-    <w:p>
-      <w:pPr>
-        <w:pStyle w:val="Sinespaciado"/>
-        <w:spacing w:line="276" w:lineRule="auto"/>
-        <w:jc w:val="center"/>
-        <w:rPr>
-          <w:rFonts w:ascii="Arial" w:hAnsi="Arial" w:cs="Arial"/>
-        </w:rPr>
-      </w:pPr>
-    </w:p>
-    <w:p>
-      <w:pPr>
-        <w:pStyle w:val="Sinespaciado"/>
-        <w:spacing w:line="276" w:lineRule="auto"/>
-        <w:jc w:val="center"/>
-        <w:rPr>
-          <w:rFonts w:ascii="Arial" w:hAnsi="Arial" w:cs="Arial"/>
-        </w:rPr>
-      </w:pPr>
-    </w:p>
-    <w:p>
-      <w:pPr>
-        <w:pStyle w:val="Sinespaciado"/>
-        <w:spacing w:line="276" w:lineRule="auto"/>
-        <w:jc w:val="center"/>
-        <w:rPr>
-          <w:rFonts w:ascii="Arial" w:hAnsi="Arial" w:cs="Arial"/>
-        </w:rPr>
-      </w:pPr>
-    </w:p>
-    <w:p>
-      <w:pPr>
-        <w:pStyle w:val="Sinespaciado"/>
-        <w:spacing w:line="276" w:lineRule="auto"/>
-        <w:jc w:val="center"/>
-        <w:rPr>
-          <w:rFonts w:ascii="Arial" w:hAnsi="Arial" w:cs="Arial"/>
-        </w:rPr>
-      </w:pPr>
-    </w:p>
-    <w:p>
-      <w:pPr>
-        <w:pStyle w:val="Sinespaciado"/>
-        <w:spacing w:line="276" w:lineRule="auto"/>
-        <w:jc w:val="center"/>
-        <w:rPr>
-          <w:rFonts w:ascii="Arial" w:hAnsi="Arial" w:cs="Arial"/>
-        </w:rPr>
-      </w:pPr>
-    </w:p>
-    <w:p>
-      <w:pPr>
-        <w:pStyle w:val="Sinespaciado"/>
-        <w:spacing w:line="276" w:lineRule="auto"/>
-        <w:jc w:val="center"/>
-        <w:rPr>
-          <w:rFonts w:ascii="Arial" w:hAnsi="Arial" w:cs="Arial"/>
-        </w:rPr>
-      </w:pPr>
-    </w:p>
-    <w:p>
-      <w:pPr>
-        <w:pStyle w:val="Sinespaciado"/>
-        <w:spacing w:line="276" w:lineRule="auto"/>
-        <w:jc w:val="center"/>
-        <w:rPr>
-          <w:rFonts w:ascii="Arial" w:hAnsi="Arial" w:cs="Arial"/>
-        </w:rPr>
-      </w:pPr>
-    </w:p>
-    <w:p>
-      <w:pPr>
-        <w:pStyle w:val="Sinespaciado"/>
-        <w:spacing w:line="276" w:lineRule="auto"/>
-        <w:jc w:val="center"/>
-        <w:rPr>
-          <w:rFonts w:ascii="Arial" w:hAnsi="Arial" w:cs="Arial"/>
-        </w:rPr>
-      </w:pPr>
-    </w:p>
-    <w:p>
-      <w:pPr>
-        <w:pStyle w:val="Sinespaciado"/>
-        <w:spacing w:line="276" w:lineRule="auto"/>
-        <w:jc w:val="center"/>
-        <w:rPr>
-          <w:rFonts w:ascii="Arial" w:hAnsi="Arial" w:cs="Arial"/>
-        </w:rPr>
-      </w:pPr>
-    </w:p>
-    <w:p>
-      <w:pPr>
-        <w:pStyle w:val="Sinespaciado"/>
-        <w:spacing w:line="276" w:lineRule="auto"/>
-        <w:jc w:val="center"/>
-        <w:rPr>
-          <w:rFonts w:ascii="Arial" w:hAnsi="Arial" w:cs="Arial"/>
-        </w:rPr>
-      </w:pPr>
-    </w:p>
-    <w:p>
-      <w:pPr>
-        <w:pStyle w:val="Sinespaciado"/>
-        <w:spacing w:line="276" w:lineRule="auto"/>
-        <w:jc w:val="center"/>
-        <w:rPr>
-          <w:rFonts w:ascii="Arial" w:hAnsi="Arial" w:cs="Arial"/>
-          <w:sz w:val="28"/>
-        </w:rPr>
-      </w:pPr>
-      <w:r>
-        <w:rPr>
-          <w:rFonts w:ascii="Arial" w:hAnsi="Arial" w:cs="Arial"/>
-          <w:sz w:val="24"/>
-        </w:rPr>
-        <w:t>Alumno</w:t>
-      </w:r>
-    </w:p>
-    <w:p>
-      <w:pPr>
-        <w:pStyle w:val="Sinespaciado"/>
-        <w:spacing w:line="276" w:lineRule="auto"/>
-        <w:jc w:val="center"/>
-        <w:rPr>
-          <w:rFonts w:ascii="Arial" w:hAnsi="Arial" w:cs="Arial"/>
-          <w:b/>
-          <w:sz w:val="24"/>
-        </w:rPr>
-      </w:pPr>
-      <w:commentRangeStart w:id="4"/>
-      <w:r>
-        <w:rPr>
-          <w:rFonts w:ascii="Arial" w:hAnsi="Arial" w:cs="Arial"/>
-          <w:b/>
-          <w:sz w:val="24"/>
-        </w:rPr>
-        <w:t>Pedro Manuel Armas Chang</w:t>
-      </w:r>
-      <w:commentRangeEnd w:id="4"/>
       <w:r>
         <w:rPr>
           <w:rStyle w:val="Refdecomentario"/>
           <w:rFonts w:eastAsia="MS Mincho"/>
         </w:rPr>
-        <w:commentReference w:id="4"/>
+        <w:commentReference w:id="3"/>
       </w:r>
     </w:p>
     <w:p>
@@ -527,14 +525,14 @@
         </w:rPr>
         <w:t xml:space="preserve">Carné </w:t>
       </w:r>
-      <w:commentRangeStart w:id="5"/>
+      <w:commentRangeStart w:id="4"/>
       <w:r>
         <w:rPr>
           <w:rFonts w:ascii="Arial" w:hAnsi="Arial" w:cs="Arial"/>
         </w:rPr>
         <w:t>0000-000</w:t>
       </w:r>
-      <w:commentRangeEnd w:id="5"/>
+      <w:commentRangeEnd w:id="4"/>
       <w:r>
         <w:rPr>
           <w:rFonts w:ascii="Arial" w:hAnsi="Arial" w:cs="Arial"/>
@@ -546,7 +544,7 @@
           <w:rStyle w:val="Refdecomentario"/>
           <w:rFonts w:eastAsia="MS Mincho"/>
         </w:rPr>
-        <w:commentReference w:id="5"/>
+        <w:commentReference w:id="4"/>
       </w:r>
     </w:p>
     <w:p>
@@ -572,7 +570,7 @@
           <w:sz w:val="24"/>
         </w:rPr>
       </w:pPr>
-      <w:commentRangeStart w:id="6"/>
+      <w:commentRangeStart w:id="5"/>
       <w:r>
         <w:rPr>
           <w:rFonts w:ascii="Arial" w:hAnsi="Arial" w:cs="Arial"/>
@@ -629,13 +627,13 @@
         </w:rPr>
         <w:t>.</w:t>
       </w:r>
-      <w:commentRangeEnd w:id="6"/>
+      <w:commentRangeEnd w:id="5"/>
       <w:r>
         <w:rPr>
           <w:rStyle w:val="Refdecomentario"/>
           <w:rFonts w:eastAsia="MS Mincho"/>
         </w:rPr>
-        <w:commentReference w:id="6"/>
+        <w:commentReference w:id="5"/>
       </w:r>
     </w:p>
     <w:p>
@@ -2246,76 +2244,10 @@
           <w:rFonts w:ascii="Arial" w:hAnsi="Arial" w:cs="Arial"/>
           <w:b/>
           <w:bCs/>
-          <w:noProof/>
-          <w:sz w:val="32"/>
-          <w:szCs w:val="28"/>
-          <w:lang w:eastAsia="es-GT"/>
+          <w:sz w:val="32"/>
+          <w:szCs w:val="28"/>
         </w:rPr>
         <w:lastRenderedPageBreak/>
-        <w:drawing>
-          <wp:anchor distT="0" distB="0" distL="114300" distR="114300" simplePos="0" relativeHeight="251658240" behindDoc="1" locked="0" layoutInCell="1" allowOverlap="1" wp14:anchorId="4A76E63D" wp14:editId="09D22749">
-            <wp:simplePos x="0" y="0"/>
-            <wp:positionH relativeFrom="margin">
-              <wp:posOffset>-166370</wp:posOffset>
-            </wp:positionH>
-            <wp:positionV relativeFrom="paragraph">
-              <wp:posOffset>234315</wp:posOffset>
-            </wp:positionV>
-            <wp:extent cx="6086475" cy="8021320"/>
-            <wp:effectExtent l="0" t="0" r="9525" b="0"/>
-            <wp:wrapSquare wrapText="bothSides"/>
-            <wp:docPr id="1565302278" name="Imagen 2" descr="Escala de tiempo&#10;&#10;Descripción generada automáticamente"/>
-            <wp:cNvGraphicFramePr>
-              <a:graphicFrameLocks xmlns:a="http://schemas.openxmlformats.org/drawingml/2006/main" noChangeAspect="1"/>
-            </wp:cNvGraphicFramePr>
-            <a:graphic xmlns:a="http://schemas.openxmlformats.org/drawingml/2006/main">
-              <a:graphicData uri="http://schemas.openxmlformats.org/drawingml/2006/picture">
-                <pic:pic xmlns:pic="http://schemas.openxmlformats.org/drawingml/2006/picture">
-                  <pic:nvPicPr>
-                    <pic:cNvPr id="1565302278" name="Imagen 2" descr="Escala de tiempo&#10;&#10;Descripción generada automáticamente"/>
-                    <pic:cNvPicPr/>
-                  </pic:nvPicPr>
-                  <pic:blipFill>
-                    <a:blip r:embed="rId7">
-                      <a:extLst>
-                        <a:ext uri="{28A0092B-C50C-407E-A947-70E740481C1C}">
-                          <a14:useLocalDpi xmlns:a14="http://schemas.microsoft.com/office/drawing/2010/main" val="0"/>
-                        </a:ext>
-                      </a:extLst>
-                    </a:blip>
-                    <a:stretch>
-                      <a:fillRect/>
-                    </a:stretch>
-                  </pic:blipFill>
-                  <pic:spPr>
-                    <a:xfrm>
-                      <a:off x="0" y="0"/>
-                      <a:ext cx="6086475" cy="8021320"/>
-                    </a:xfrm>
-                    <a:prstGeom prst="rect">
-                      <a:avLst/>
-                    </a:prstGeom>
-                  </pic:spPr>
-                </pic:pic>
-              </a:graphicData>
-            </a:graphic>
-            <wp14:sizeRelH relativeFrom="margin">
-              <wp14:pctWidth>0</wp14:pctWidth>
-            </wp14:sizeRelH>
-            <wp14:sizeRelV relativeFrom="margin">
-              <wp14:pctHeight>0</wp14:pctHeight>
-            </wp14:sizeRelV>
-          </wp:anchor>
-        </w:drawing>
-      </w:r>
-      <w:r>
-        <w:rPr>
-          <w:rFonts w:ascii="Arial" w:hAnsi="Arial" w:cs="Arial"/>
-          <w:b/>
-          <w:bCs/>
-          <w:sz w:val="32"/>
-          <w:szCs w:val="28"/>
-        </w:rPr>
         <w:t>Diagrama ER</w:t>
       </w:r>
     </w:p>
@@ -2330,7 +2262,7 @@
 </file>
 
 <file path=word/comments.xml><?xml version="1.0" encoding="utf-8"?>
-<w:comments xmlns:wpc="http://schemas.microsoft.com/office/word/2010/wordprocessingCanvas" xmlns:mc="http://schemas.openxmlformats.org/markup-compatibility/2006" xmlns:o="urn:schemas-microsoft-com:office:office" xmlns:r="http://schemas.openxmlformats.org/officeDocument/2006/relationships" xmlns:m="http://schemas.openxmlformats.org/officeDocument/2006/math" xmlns:v="urn:schemas-microsoft-com:vml" xmlns:wp14="http://schemas.microsoft.com/office/word/2010/wordprocessingDrawing" xmlns:wp="http://schemas.openxmlformats.org/drawingml/2006/wordprocessingDrawing" xmlns:w10="urn:schemas-microsoft-com:office:word" xmlns:w="http://schemas.openxmlformats.org/wordprocessingml/2006/main" xmlns:w14="http://schemas.microsoft.com/office/word/2010/wordml" xmlns:w15="http://schemas.microsoft.com/office/word/2012/wordml" xmlns:wpg="http://schemas.microsoft.com/office/word/2010/wordprocessingGroup" xmlns:wpi="http://schemas.microsoft.com/office/word/2010/wordprocessingInk" xmlns:wne="http://schemas.microsoft.com/office/word/2006/wordml" xmlns:wps="http://schemas.microsoft.com/office/word/2010/wordprocessingShape" mc:Ignorable="w14 w15 wp14">
+<w:comments xmlns:wpc="http://schemas.microsoft.com/office/word/2010/wordprocessingCanvas" xmlns:cx="http://schemas.microsoft.com/office/drawing/2014/chartex" xmlns:cx1="http://schemas.microsoft.com/office/drawing/2015/9/8/chartex" xmlns:cx2="http://schemas.microsoft.com/office/drawing/2015/10/21/chartex" xmlns:cx3="http://schemas.microsoft.com/office/drawing/2016/5/9/chartex" xmlns:cx4="http://schemas.microsoft.com/office/drawing/2016/5/10/chartex" xmlns:cx5="http://schemas.microsoft.com/office/drawing/2016/5/11/chartex" xmlns:cx6="http://schemas.microsoft.com/office/drawing/2016/5/12/chartex" xmlns:cx7="http://schemas.microsoft.com/office/drawing/2016/5/13/chartex" xmlns:cx8="http://schemas.microsoft.com/office/drawing/2016/5/14/chartex" xmlns:mc="http://schemas.openxmlformats.org/markup-compatibility/2006" xmlns:aink="http://schemas.microsoft.com/office/drawing/2016/ink" xmlns:am3d="http://schemas.microsoft.com/office/drawing/2017/model3d" xmlns:o="urn:schemas-microsoft-com:office:office" xmlns:oel="http://schemas.microsoft.com/office/2019/extlst" xmlns:r="http://schemas.openxmlformats.org/officeDocument/2006/relationships" xmlns:m="http://schemas.openxmlformats.org/officeDocument/2006/math" xmlns:v="urn:schemas-microsoft-com:vml" xmlns:wp14="http://schemas.microsoft.com/office/word/2010/wordprocessingDrawing" xmlns:wp="http://schemas.openxmlformats.org/drawingml/2006/wordprocessingDrawing" xmlns:w10="urn:schemas-microsoft-com:office:word" xmlns:w="http://schemas.openxmlformats.org/wordprocessingml/2006/main" xmlns:w14="http://schemas.microsoft.com/office/word/2010/wordml" xmlns:w15="http://schemas.microsoft.com/office/word/2012/wordml" xmlns:w16cex="http://schemas.microsoft.com/office/word/2018/wordml/cex" xmlns:w16cid="http://schemas.microsoft.com/office/word/2016/wordml/cid" xmlns:w16="http://schemas.microsoft.com/office/word/2018/wordml" xmlns:w16du="http://schemas.microsoft.com/office/word/2023/wordml/word16du" xmlns:w16sdtdh="http://schemas.microsoft.com/office/word/2020/wordml/sdtdatahash" xmlns:w16se="http://schemas.microsoft.com/office/word/2015/wordml/symex" xmlns:wpg="http://schemas.microsoft.com/office/word/2010/wordprocessingGroup" xmlns:wpi="http://schemas.microsoft.com/office/word/2010/wordprocessingInk" xmlns:wne="http://schemas.microsoft.com/office/word/2006/wordml" xmlns:wps="http://schemas.microsoft.com/office/word/2010/wordprocessingShape" mc:Ignorable="w14 w15 w16se w16cid w16 w16cex w16sdtdh w16du wp14">
   <w:comment w:id="0" w:author="Pedro Armas" w:date="2023-11-27T00:25:00Z" w:initials="PA">
     <w:p>
       <w:pPr>
@@ -2347,7 +2279,7 @@
       </w:r>
     </w:p>
   </w:comment>
-  <w:comment w:id="2" w:author="Pedro Armas" w:date="2023-11-27T00:25:00Z" w:initials="PA">
+  <w:comment w:id="1" w:author="Pedro Armas" w:date="2023-11-27T00:25:00Z" w:initials="PA">
     <w:p>
       <w:pPr>
         <w:pStyle w:val="Textocomentario"/>
@@ -2363,7 +2295,7 @@
       </w:r>
     </w:p>
   </w:comment>
-  <w:comment w:id="3" w:author="Pedro Armas" w:date="2023-11-27T00:24:00Z" w:initials="PA">
+  <w:comment w:id="2" w:author="Pedro Armas" w:date="2023-11-27T00:24:00Z" w:initials="PA">
     <w:p>
       <w:pPr>
         <w:pStyle w:val="Textocomentario"/>
@@ -2379,7 +2311,7 @@
       </w:r>
     </w:p>
   </w:comment>
-  <w:comment w:id="4" w:author="Pedro Armas" w:date="2023-11-27T00:23:00Z" w:initials="PA">
+  <w:comment w:id="3" w:author="Pedro Armas" w:date="2023-11-27T00:23:00Z" w:initials="PA">
     <w:p>
       <w:pPr>
         <w:pStyle w:val="Textocomentario"/>
@@ -2392,26 +2324,26 @@
       </w:r>
       <w:r>
         <w:t>Sustituir mi nombre por el suyo</w:t>
+      </w:r>
+    </w:p>
+  </w:comment>
+  <w:comment w:id="4" w:author="Pedro Armas" w:date="2023-11-27T00:24:00Z" w:initials="PA">
+    <w:p>
+      <w:pPr>
+        <w:pStyle w:val="Textocomentario"/>
+      </w:pPr>
+      <w:r>
+        <w:rPr>
+          <w:rStyle w:val="Refdecomentario"/>
+        </w:rPr>
+        <w:annotationRef/>
+      </w:r>
+      <w:r>
+        <w:t>Colocar su número de carné con el mismo formato y no borrar la palabra “Carné”</w:t>
       </w:r>
     </w:p>
   </w:comment>
   <w:comment w:id="5" w:author="Pedro Armas" w:date="2023-11-27T00:24:00Z" w:initials="PA">
-    <w:p>
-      <w:pPr>
-        <w:pStyle w:val="Textocomentario"/>
-      </w:pPr>
-      <w:r>
-        <w:rPr>
-          <w:rStyle w:val="Refdecomentario"/>
-        </w:rPr>
-        <w:annotationRef/>
-      </w:r>
-      <w:r>
-        <w:t>Colocar su número de carné con el mismo formato y no borrar la palabra “Carné”</w:t>
-      </w:r>
-    </w:p>
-  </w:comment>
-  <w:comment w:id="6" w:author="Pedro Armas" w:date="2023-11-27T00:24:00Z" w:initials="PA">
     <w:p>
       <w:pPr>
         <w:pStyle w:val="Textocomentario"/>
@@ -2431,7 +2363,7 @@
 </file>
 
 <file path=word/commentsExtended.xml><?xml version="1.0" encoding="utf-8"?>
-<w15:commentsEx xmlns:wpc="http://schemas.microsoft.com/office/word/2010/wordprocessingCanvas" xmlns:mc="http://schemas.openxmlformats.org/markup-compatibility/2006" xmlns:o="urn:schemas-microsoft-com:office:office" xmlns:r="http://schemas.openxmlformats.org/officeDocument/2006/relationships" xmlns:m="http://schemas.openxmlformats.org/officeDocument/2006/math" xmlns:v="urn:schemas-microsoft-com:vml" xmlns:wp14="http://schemas.microsoft.com/office/word/2010/wordprocessingDrawing" xmlns:wp="http://schemas.openxmlformats.org/drawingml/2006/wordprocessingDrawing" xmlns:w10="urn:schemas-microsoft-com:office:word" xmlns:w="http://schemas.openxmlformats.org/wordprocessingml/2006/main" xmlns:w14="http://schemas.microsoft.com/office/word/2010/wordml" xmlns:w15="http://schemas.microsoft.com/office/word/2012/wordml" xmlns:wpg="http://schemas.microsoft.com/office/word/2010/wordprocessingGroup" xmlns:wpi="http://schemas.microsoft.com/office/word/2010/wordprocessingInk" xmlns:wne="http://schemas.microsoft.com/office/word/2006/wordml" xmlns:wps="http://schemas.microsoft.com/office/word/2010/wordprocessingShape" mc:Ignorable="w14 w15 wp14">
+<w15:commentsEx xmlns:wpc="http://schemas.microsoft.com/office/word/2010/wordprocessingCanvas" xmlns:cx="http://schemas.microsoft.com/office/drawing/2014/chartex" xmlns:cx1="http://schemas.microsoft.com/office/drawing/2015/9/8/chartex" xmlns:cx2="http://schemas.microsoft.com/office/drawing/2015/10/21/chartex" xmlns:cx3="http://schemas.microsoft.com/office/drawing/2016/5/9/chartex" xmlns:cx4="http://schemas.microsoft.com/office/drawing/2016/5/10/chartex" xmlns:cx5="http://schemas.microsoft.com/office/drawing/2016/5/11/chartex" xmlns:cx6="http://schemas.microsoft.com/office/drawing/2016/5/12/chartex" xmlns:cx7="http://schemas.microsoft.com/office/drawing/2016/5/13/chartex" xmlns:cx8="http://schemas.microsoft.com/office/drawing/2016/5/14/chartex" xmlns:mc="http://schemas.openxmlformats.org/markup-compatibility/2006" xmlns:aink="http://schemas.microsoft.com/office/drawing/2016/ink" xmlns:am3d="http://schemas.microsoft.com/office/drawing/2017/model3d" xmlns:o="urn:schemas-microsoft-com:office:office" xmlns:oel="http://schemas.microsoft.com/office/2019/extlst" xmlns:r="http://schemas.openxmlformats.org/officeDocument/2006/relationships" xmlns:m="http://schemas.openxmlformats.org/officeDocument/2006/math" xmlns:v="urn:schemas-microsoft-com:vml" xmlns:wp14="http://schemas.microsoft.com/office/word/2010/wordprocessingDrawing" xmlns:wp="http://schemas.openxmlformats.org/drawingml/2006/wordprocessingDrawing" xmlns:w10="urn:schemas-microsoft-com:office:word" xmlns:w="http://schemas.openxmlformats.org/wordprocessingml/2006/main" xmlns:w14="http://schemas.microsoft.com/office/word/2010/wordml" xmlns:w15="http://schemas.microsoft.com/office/word/2012/wordml" xmlns:w16cex="http://schemas.microsoft.com/office/word/2018/wordml/cex" xmlns:w16cid="http://schemas.microsoft.com/office/word/2016/wordml/cid" xmlns:w16="http://schemas.microsoft.com/office/word/2018/wordml" xmlns:w16du="http://schemas.microsoft.com/office/word/2023/wordml/word16du" xmlns:w16sdtdh="http://schemas.microsoft.com/office/word/2020/wordml/sdtdatahash" xmlns:w16se="http://schemas.microsoft.com/office/word/2015/wordml/symex" xmlns:wpg="http://schemas.microsoft.com/office/word/2010/wordprocessingGroup" xmlns:wpi="http://schemas.microsoft.com/office/word/2010/wordprocessingInk" xmlns:wne="http://schemas.microsoft.com/office/word/2006/wordml" xmlns:wps="http://schemas.microsoft.com/office/word/2010/wordprocessingShape" mc:Ignorable="w14 w15 w16se w16cid w16 w16cex w16sdtdh w16du wp14">
   <w15:commentEx w15:paraId="34D7B734" w15:done="0"/>
   <w15:commentEx w15:paraId="1AF62A36" w15:done="0"/>
   <w15:commentEx w15:paraId="580B016D" w15:done="0"/>
@@ -2464,7 +2396,7 @@
 </file>
 
 <file path=word/people.xml><?xml version="1.0" encoding="utf-8"?>
-<w15:people xmlns:wpc="http://schemas.microsoft.com/office/word/2010/wordprocessingCanvas" xmlns:mc="http://schemas.openxmlformats.org/markup-compatibility/2006" xmlns:o="urn:schemas-microsoft-com:office:office" xmlns:r="http://schemas.openxmlformats.org/officeDocument/2006/relationships" xmlns:m="http://schemas.openxmlformats.org/officeDocument/2006/math" xmlns:v="urn:schemas-microsoft-com:vml" xmlns:wp14="http://schemas.microsoft.com/office/word/2010/wordprocessingDrawing" xmlns:wp="http://schemas.openxmlformats.org/drawingml/2006/wordprocessingDrawing" xmlns:w10="urn:schemas-microsoft-com:office:word" xmlns:w="http://schemas.openxmlformats.org/wordprocessingml/2006/main" xmlns:w14="http://schemas.microsoft.com/office/word/2010/wordml" xmlns:w15="http://schemas.microsoft.com/office/word/2012/wordml" xmlns:wpg="http://schemas.microsoft.com/office/word/2010/wordprocessingGroup" xmlns:wpi="http://schemas.microsoft.com/office/word/2010/wordprocessingInk" xmlns:wne="http://schemas.microsoft.com/office/word/2006/wordml" xmlns:wps="http://schemas.microsoft.com/office/word/2010/wordprocessingShape" mc:Ignorable="w14 w15 wp14">
+<w15:people xmlns:wpc="http://schemas.microsoft.com/office/word/2010/wordprocessingCanvas" xmlns:cx="http://schemas.microsoft.com/office/drawing/2014/chartex" xmlns:cx1="http://schemas.microsoft.com/office/drawing/2015/9/8/chartex" xmlns:cx2="http://schemas.microsoft.com/office/drawing/2015/10/21/chartex" xmlns:cx3="http://schemas.microsoft.com/office/drawing/2016/5/9/chartex" xmlns:cx4="http://schemas.microsoft.com/office/drawing/2016/5/10/chartex" xmlns:cx5="http://schemas.microsoft.com/office/drawing/2016/5/11/chartex" xmlns:cx6="http://schemas.microsoft.com/office/drawing/2016/5/12/chartex" xmlns:cx7="http://schemas.microsoft.com/office/drawing/2016/5/13/chartex" xmlns:cx8="http://schemas.microsoft.com/office/drawing/2016/5/14/chartex" xmlns:mc="http://schemas.openxmlformats.org/markup-compatibility/2006" xmlns:aink="http://schemas.microsoft.com/office/drawing/2016/ink" xmlns:am3d="http://schemas.microsoft.com/office/drawing/2017/model3d" xmlns:o="urn:schemas-microsoft-com:office:office" xmlns:oel="http://schemas.microsoft.com/office/2019/extlst" xmlns:r="http://schemas.openxmlformats.org/officeDocument/2006/relationships" xmlns:m="http://schemas.openxmlformats.org/officeDocument/2006/math" xmlns:v="urn:schemas-microsoft-com:vml" xmlns:wp14="http://schemas.microsoft.com/office/word/2010/wordprocessingDrawing" xmlns:wp="http://schemas.openxmlformats.org/drawingml/2006/wordprocessingDrawing" xmlns:w10="urn:schemas-microsoft-com:office:word" xmlns:w="http://schemas.openxmlformats.org/wordprocessingml/2006/main" xmlns:w14="http://schemas.microsoft.com/office/word/2010/wordml" xmlns:w15="http://schemas.microsoft.com/office/word/2012/wordml" xmlns:w16cex="http://schemas.microsoft.com/office/word/2018/wordml/cex" xmlns:w16cid="http://schemas.microsoft.com/office/word/2016/wordml/cid" xmlns:w16="http://schemas.microsoft.com/office/word/2018/wordml" xmlns:w16du="http://schemas.microsoft.com/office/word/2023/wordml/word16du" xmlns:w16sdtdh="http://schemas.microsoft.com/office/word/2020/wordml/sdtdatahash" xmlns:w16se="http://schemas.microsoft.com/office/word/2015/wordml/symex" xmlns:wpg="http://schemas.microsoft.com/office/word/2010/wordprocessingGroup" xmlns:wpi="http://schemas.microsoft.com/office/word/2010/wordprocessingInk" xmlns:wne="http://schemas.microsoft.com/office/word/2006/wordml" xmlns:wps="http://schemas.microsoft.com/office/word/2010/wordprocessingShape" mc:Ignorable="w14 w15 w16se w16cid w16 w16cex w16sdtdh w16du wp14">
   <w15:person w15:author="Pedro Armas">
     <w15:presenceInfo w15:providerId="Windows Live" w15:userId="a665e30787f7f555"/>
   </w15:person>
@@ -2472,7 +2404,7 @@
 </file>
 
 <file path=word/styles.xml><?xml version="1.0" encoding="utf-8"?>
-<w:styles xmlns:mc="http://schemas.openxmlformats.org/markup-compatibility/2006" xmlns:r="http://schemas.openxmlformats.org/officeDocument/2006/relationships" xmlns:w="http://schemas.openxmlformats.org/wordprocessingml/2006/main" xmlns:w14="http://schemas.microsoft.com/office/word/2010/wordml" xmlns:w15="http://schemas.microsoft.com/office/word/2012/wordml" mc:Ignorable="w14 w15">
+<w:styles xmlns:mc="http://schemas.openxmlformats.org/markup-compatibility/2006" xmlns:r="http://schemas.openxmlformats.org/officeDocument/2006/relationships" xmlns:w="http://schemas.openxmlformats.org/wordprocessingml/2006/main" xmlns:w14="http://schemas.microsoft.com/office/word/2010/wordml" xmlns:w15="http://schemas.microsoft.com/office/word/2012/wordml" xmlns:w16cex="http://schemas.microsoft.com/office/word/2018/wordml/cex" xmlns:w16cid="http://schemas.microsoft.com/office/word/2016/wordml/cid" xmlns:w16="http://schemas.microsoft.com/office/word/2018/wordml" xmlns:w16du="http://schemas.microsoft.com/office/word/2023/wordml/word16du" xmlns:w16sdtdh="http://schemas.microsoft.com/office/word/2020/wordml/sdtdatahash" xmlns:w16se="http://schemas.microsoft.com/office/word/2015/wordml/symex" mc:Ignorable="w14 w15 w16se w16cid w16 w16cex w16sdtdh w16du">
   <w:docDefaults>
     <w:rPrDefault>
       <w:rPr>
@@ -2488,7 +2420,7 @@
       </w:pPr>
     </w:pPrDefault>
   </w:docDefaults>
-  <w:latentStyles w:defLockedState="0" w:defUIPriority="99" w:defSemiHidden="0" w:defUnhideWhenUsed="0" w:defQFormat="0" w:count="371">
+  <w:latentStyles w:defLockedState="0" w:defUIPriority="99" w:defSemiHidden="0" w:defUnhideWhenUsed="0" w:defQFormat="0" w:count="376">
     <w:lsdException w:name="Normal" w:uiPriority="0" w:qFormat="1"/>
     <w:lsdException w:name="heading 1" w:uiPriority="9" w:qFormat="1"/>
     <w:lsdException w:name="heading 2" w:semiHidden="1" w:uiPriority="9" w:unhideWhenUsed="1" w:qFormat="1"/>
@@ -2860,6 +2792,11 @@
     <w:lsdException w:name="List Table 5 Dark Accent 6" w:uiPriority="50"/>
     <w:lsdException w:name="List Table 6 Colorful Accent 6" w:uiPriority="51"/>
     <w:lsdException w:name="List Table 7 Colorful Accent 6" w:uiPriority="52"/>
+    <w:lsdException w:name="Mention" w:semiHidden="1" w:unhideWhenUsed="1"/>
+    <w:lsdException w:name="Smart Hyperlink" w:semiHidden="1" w:unhideWhenUsed="1"/>
+    <w:lsdException w:name="Hashtag" w:semiHidden="1" w:unhideWhenUsed="1"/>
+    <w:lsdException w:name="Unresolved Mention" w:semiHidden="1" w:unhideWhenUsed="1"/>
+    <w:lsdException w:name="Smart Link" w:semiHidden="1" w:unhideWhenUsed="1"/>
   </w:latentStyles>
   <w:style w:type="paragraph" w:default="1" w:styleId="Normal">
     <w:name w:val="Normal"/>

</xml_diff>

<commit_message>
Se agrega el nombre Diego Reyes y cargo
</commit_message>
<xml_diff>
--- a/PanaderiaEnchantee.docx
+++ b/PanaderiaEnchantee.docx
@@ -1,6 +1,6 @@
 
 <file path=word/document.xml><?xml version="1.0" encoding="utf-8"?>
-<w:document xmlns:wpc="http://schemas.microsoft.com/office/word/2010/wordprocessingCanvas" xmlns:cx="http://schemas.microsoft.com/office/drawing/2014/chartex" xmlns:cx1="http://schemas.microsoft.com/office/drawing/2015/9/8/chartex" xmlns:cx2="http://schemas.microsoft.com/office/drawing/2015/10/21/chartex" xmlns:cx3="http://schemas.microsoft.com/office/drawing/2016/5/9/chartex" xmlns:cx4="http://schemas.microsoft.com/office/drawing/2016/5/10/chartex" xmlns:cx5="http://schemas.microsoft.com/office/drawing/2016/5/11/chartex" xmlns:cx6="http://schemas.microsoft.com/office/drawing/2016/5/12/chartex" xmlns:cx7="http://schemas.microsoft.com/office/drawing/2016/5/13/chartex" xmlns:cx8="http://schemas.microsoft.com/office/drawing/2016/5/14/chartex" xmlns:mc="http://schemas.openxmlformats.org/markup-compatibility/2006" xmlns:aink="http://schemas.microsoft.com/office/drawing/2016/ink" xmlns:am3d="http://schemas.microsoft.com/office/drawing/2017/model3d" xmlns:o="urn:schemas-microsoft-com:office:office" xmlns:oel="http://schemas.microsoft.com/office/2019/extlst" xmlns:r="http://schemas.openxmlformats.org/officeDocument/2006/relationships" xmlns:m="http://schemas.openxmlformats.org/officeDocument/2006/math" xmlns:v="urn:schemas-microsoft-com:vml" xmlns:wp14="http://schemas.microsoft.com/office/word/2010/wordprocessingDrawing" xmlns:wp="http://schemas.openxmlformats.org/drawingml/2006/wordprocessingDrawing" xmlns:w10="urn:schemas-microsoft-com:office:word" xmlns:w="http://schemas.openxmlformats.org/wordprocessingml/2006/main" xmlns:w14="http://schemas.microsoft.com/office/word/2010/wordml" xmlns:w15="http://schemas.microsoft.com/office/word/2012/wordml" xmlns:w16cex="http://schemas.microsoft.com/office/word/2018/wordml/cex" xmlns:w16cid="http://schemas.microsoft.com/office/word/2016/wordml/cid" xmlns:w16="http://schemas.microsoft.com/office/word/2018/wordml" xmlns:w16du="http://schemas.microsoft.com/office/word/2023/wordml/word16du" xmlns:w16sdtdh="http://schemas.microsoft.com/office/word/2020/wordml/sdtdatahash" xmlns:w16se="http://schemas.microsoft.com/office/word/2015/wordml/symex" xmlns:wpg="http://schemas.microsoft.com/office/word/2010/wordprocessingGroup" xmlns:wpi="http://schemas.microsoft.com/office/word/2010/wordprocessingInk" xmlns:wne="http://schemas.microsoft.com/office/word/2006/wordml" xmlns:wps="http://schemas.microsoft.com/office/word/2010/wordprocessingShape" mc:Ignorable="w14 w15 w16se w16cid w16 w16cex w16sdtdh w16du wp14">
+<w:document xmlns:wpc="http://schemas.microsoft.com/office/word/2010/wordprocessingCanvas" xmlns:cx="http://schemas.microsoft.com/office/drawing/2014/chartex" xmlns:cx1="http://schemas.microsoft.com/office/drawing/2015/9/8/chartex" xmlns:cx2="http://schemas.microsoft.com/office/drawing/2015/10/21/chartex" xmlns:cx3="http://schemas.microsoft.com/office/drawing/2016/5/9/chartex" xmlns:cx4="http://schemas.microsoft.com/office/drawing/2016/5/10/chartex" xmlns:cx5="http://schemas.microsoft.com/office/drawing/2016/5/11/chartex" xmlns:cx6="http://schemas.microsoft.com/office/drawing/2016/5/12/chartex" xmlns:cx7="http://schemas.microsoft.com/office/drawing/2016/5/13/chartex" xmlns:cx8="http://schemas.microsoft.com/office/drawing/2016/5/14/chartex" xmlns:mc="http://schemas.openxmlformats.org/markup-compatibility/2006" xmlns:aink="http://schemas.microsoft.com/office/drawing/2016/ink" xmlns:am3d="http://schemas.microsoft.com/office/drawing/2017/model3d" xmlns:o="urn:schemas-microsoft-com:office:office" xmlns:r="http://schemas.openxmlformats.org/officeDocument/2006/relationships" xmlns:m="http://schemas.openxmlformats.org/officeDocument/2006/math" xmlns:v="urn:schemas-microsoft-com:vml" xmlns:wp14="http://schemas.microsoft.com/office/word/2010/wordprocessingDrawing" xmlns:wp="http://schemas.openxmlformats.org/drawingml/2006/wordprocessingDrawing" xmlns:w10="urn:schemas-microsoft-com:office:word" xmlns:w="http://schemas.openxmlformats.org/wordprocessingml/2006/main" xmlns:w14="http://schemas.microsoft.com/office/word/2010/wordml" xmlns:w15="http://schemas.microsoft.com/office/word/2012/wordml" xmlns:w16cex="http://schemas.microsoft.com/office/word/2018/wordml/cex" xmlns:w16cid="http://schemas.microsoft.com/office/word/2016/wordml/cid" xmlns:w16="http://schemas.microsoft.com/office/word/2018/wordml" xmlns:w16sdtdh="http://schemas.microsoft.com/office/word/2020/wordml/sdtdatahash" xmlns:w16se="http://schemas.microsoft.com/office/word/2015/wordml/symex" xmlns:wpg="http://schemas.microsoft.com/office/word/2010/wordprocessingGroup" xmlns:wpi="http://schemas.microsoft.com/office/word/2010/wordprocessingInk" xmlns:wne="http://schemas.microsoft.com/office/word/2006/wordml" xmlns:wps="http://schemas.microsoft.com/office/word/2010/wordprocessingShape" mc:Ignorable="w14 w15 w16se w16cid w16 w16cex w16sdtdh wp14">
   <w:body>
     <w:p>
       <w:pPr>
@@ -711,18 +711,39 @@
           <w:szCs w:val="24"/>
         </w:rPr>
         <w:tab/>
-        <w:t xml:space="preserve">Scrum </w:t>
-      </w:r>
-      <w:proofErr w:type="gramStart"/>
-      <w:r>
+        <w:t>Scrum Master</w:t>
+      </w:r>
+    </w:p>
+    <w:p>
+      <w:pPr>
+        <w:pStyle w:val="Sinespaciado"/>
+        <w:tabs>
+          <w:tab w:val="left" w:pos="5670"/>
+        </w:tabs>
+        <w:spacing w:line="276" w:lineRule="auto"/>
         <w:rPr>
           <w:rFonts w:ascii="Arial" w:hAnsi="Arial" w:cs="Arial"/>
           <w:sz w:val="28"/>
           <w:szCs w:val="24"/>
         </w:rPr>
-        <w:t>Master</w:t>
-      </w:r>
-      <w:proofErr w:type="gramEnd"/>
+      </w:pPr>
+      <w:r>
+        <w:rPr>
+          <w:rFonts w:ascii="Arial" w:hAnsi="Arial" w:cs="Arial"/>
+          <w:sz w:val="28"/>
+          <w:szCs w:val="24"/>
+        </w:rPr>
+        <w:t>Diego Andres Reyes Revolorio</w:t>
+      </w:r>
+      <w:r>
+        <w:rPr>
+          <w:rFonts w:ascii="Arial" w:hAnsi="Arial" w:cs="Arial"/>
+          <w:sz w:val="28"/>
+          <w:szCs w:val="24"/>
+        </w:rPr>
+        <w:tab/>
+        <w:t>Programador</w:t>
+      </w:r>
     </w:p>
     <w:p>
       <w:pPr>
@@ -2393,7 +2414,7 @@
 </file>
 
 <file path=word/comments.xml><?xml version="1.0" encoding="utf-8"?>
-<w:comments xmlns:wpc="http://schemas.microsoft.com/office/word/2010/wordprocessingCanvas" xmlns:cx="http://schemas.microsoft.com/office/drawing/2014/chartex" xmlns:cx1="http://schemas.microsoft.com/office/drawing/2015/9/8/chartex" xmlns:cx2="http://schemas.microsoft.com/office/drawing/2015/10/21/chartex" xmlns:cx3="http://schemas.microsoft.com/office/drawing/2016/5/9/chartex" xmlns:cx4="http://schemas.microsoft.com/office/drawing/2016/5/10/chartex" xmlns:cx5="http://schemas.microsoft.com/office/drawing/2016/5/11/chartex" xmlns:cx6="http://schemas.microsoft.com/office/drawing/2016/5/12/chartex" xmlns:cx7="http://schemas.microsoft.com/office/drawing/2016/5/13/chartex" xmlns:cx8="http://schemas.microsoft.com/office/drawing/2016/5/14/chartex" xmlns:mc="http://schemas.openxmlformats.org/markup-compatibility/2006" xmlns:aink="http://schemas.microsoft.com/office/drawing/2016/ink" xmlns:am3d="http://schemas.microsoft.com/office/drawing/2017/model3d" xmlns:o="urn:schemas-microsoft-com:office:office" xmlns:oel="http://schemas.microsoft.com/office/2019/extlst" xmlns:r="http://schemas.openxmlformats.org/officeDocument/2006/relationships" xmlns:m="http://schemas.openxmlformats.org/officeDocument/2006/math" xmlns:v="urn:schemas-microsoft-com:vml" xmlns:wp14="http://schemas.microsoft.com/office/word/2010/wordprocessingDrawing" xmlns:wp="http://schemas.openxmlformats.org/drawingml/2006/wordprocessingDrawing" xmlns:w10="urn:schemas-microsoft-com:office:word" xmlns:w="http://schemas.openxmlformats.org/wordprocessingml/2006/main" xmlns:w14="http://schemas.microsoft.com/office/word/2010/wordml" xmlns:w15="http://schemas.microsoft.com/office/word/2012/wordml" xmlns:w16cex="http://schemas.microsoft.com/office/word/2018/wordml/cex" xmlns:w16cid="http://schemas.microsoft.com/office/word/2016/wordml/cid" xmlns:w16="http://schemas.microsoft.com/office/word/2018/wordml" xmlns:w16du="http://schemas.microsoft.com/office/word/2023/wordml/word16du" xmlns:w16sdtdh="http://schemas.microsoft.com/office/word/2020/wordml/sdtdatahash" xmlns:w16se="http://schemas.microsoft.com/office/word/2015/wordml/symex" xmlns:wpg="http://schemas.microsoft.com/office/word/2010/wordprocessingGroup" xmlns:wpi="http://schemas.microsoft.com/office/word/2010/wordprocessingInk" xmlns:wne="http://schemas.microsoft.com/office/word/2006/wordml" xmlns:wps="http://schemas.microsoft.com/office/word/2010/wordprocessingShape" mc:Ignorable="w14 w15 w16se w16cid w16 w16cex w16sdtdh w16du wp14">
+<w:comments xmlns:wpc="http://schemas.microsoft.com/office/word/2010/wordprocessingCanvas" xmlns:cx="http://schemas.microsoft.com/office/drawing/2014/chartex" xmlns:cx1="http://schemas.microsoft.com/office/drawing/2015/9/8/chartex" xmlns:cx2="http://schemas.microsoft.com/office/drawing/2015/10/21/chartex" xmlns:cx3="http://schemas.microsoft.com/office/drawing/2016/5/9/chartex" xmlns:cx4="http://schemas.microsoft.com/office/drawing/2016/5/10/chartex" xmlns:cx5="http://schemas.microsoft.com/office/drawing/2016/5/11/chartex" xmlns:cx6="http://schemas.microsoft.com/office/drawing/2016/5/12/chartex" xmlns:cx7="http://schemas.microsoft.com/office/drawing/2016/5/13/chartex" xmlns:cx8="http://schemas.microsoft.com/office/drawing/2016/5/14/chartex" xmlns:mc="http://schemas.openxmlformats.org/markup-compatibility/2006" xmlns:aink="http://schemas.microsoft.com/office/drawing/2016/ink" xmlns:am3d="http://schemas.microsoft.com/office/drawing/2017/model3d" xmlns:o="urn:schemas-microsoft-com:office:office" xmlns:r="http://schemas.openxmlformats.org/officeDocument/2006/relationships" xmlns:m="http://schemas.openxmlformats.org/officeDocument/2006/math" xmlns:v="urn:schemas-microsoft-com:vml" xmlns:wp14="http://schemas.microsoft.com/office/word/2010/wordprocessingDrawing" xmlns:wp="http://schemas.openxmlformats.org/drawingml/2006/wordprocessingDrawing" xmlns:w10="urn:schemas-microsoft-com:office:word" xmlns:w="http://schemas.openxmlformats.org/wordprocessingml/2006/main" xmlns:w14="http://schemas.microsoft.com/office/word/2010/wordml" xmlns:w15="http://schemas.microsoft.com/office/word/2012/wordml" xmlns:w16cex="http://schemas.microsoft.com/office/word/2018/wordml/cex" xmlns:w16cid="http://schemas.microsoft.com/office/word/2016/wordml/cid" xmlns:w16="http://schemas.microsoft.com/office/word/2018/wordml" xmlns:w16sdtdh="http://schemas.microsoft.com/office/word/2020/wordml/sdtdatahash" xmlns:w16se="http://schemas.microsoft.com/office/word/2015/wordml/symex" xmlns:wpg="http://schemas.microsoft.com/office/word/2010/wordprocessingGroup" xmlns:wpi="http://schemas.microsoft.com/office/word/2010/wordprocessingInk" xmlns:wne="http://schemas.microsoft.com/office/word/2006/wordml" xmlns:wps="http://schemas.microsoft.com/office/word/2010/wordprocessingShape" mc:Ignorable="w14 w15 w16se w16cid w16 w16cex w16sdtdh wp14">
   <w:comment w:id="0" w:author="Pedro Armas" w:date="2023-11-27T00:25:00Z" w:initials="PA">
     <w:p>
       <w:pPr>
@@ -2494,7 +2515,7 @@
 </file>
 
 <file path=word/commentsExtended.xml><?xml version="1.0" encoding="utf-8"?>
-<w15:commentsEx xmlns:wpc="http://schemas.microsoft.com/office/word/2010/wordprocessingCanvas" xmlns:cx="http://schemas.microsoft.com/office/drawing/2014/chartex" xmlns:cx1="http://schemas.microsoft.com/office/drawing/2015/9/8/chartex" xmlns:cx2="http://schemas.microsoft.com/office/drawing/2015/10/21/chartex" xmlns:cx3="http://schemas.microsoft.com/office/drawing/2016/5/9/chartex" xmlns:cx4="http://schemas.microsoft.com/office/drawing/2016/5/10/chartex" xmlns:cx5="http://schemas.microsoft.com/office/drawing/2016/5/11/chartex" xmlns:cx6="http://schemas.microsoft.com/office/drawing/2016/5/12/chartex" xmlns:cx7="http://schemas.microsoft.com/office/drawing/2016/5/13/chartex" xmlns:cx8="http://schemas.microsoft.com/office/drawing/2016/5/14/chartex" xmlns:mc="http://schemas.openxmlformats.org/markup-compatibility/2006" xmlns:aink="http://schemas.microsoft.com/office/drawing/2016/ink" xmlns:am3d="http://schemas.microsoft.com/office/drawing/2017/model3d" xmlns:o="urn:schemas-microsoft-com:office:office" xmlns:oel="http://schemas.microsoft.com/office/2019/extlst" xmlns:r="http://schemas.openxmlformats.org/officeDocument/2006/relationships" xmlns:m="http://schemas.openxmlformats.org/officeDocument/2006/math" xmlns:v="urn:schemas-microsoft-com:vml" xmlns:wp14="http://schemas.microsoft.com/office/word/2010/wordprocessingDrawing" xmlns:wp="http://schemas.openxmlformats.org/drawingml/2006/wordprocessingDrawing" xmlns:w10="urn:schemas-microsoft-com:office:word" xmlns:w="http://schemas.openxmlformats.org/wordprocessingml/2006/main" xmlns:w14="http://schemas.microsoft.com/office/word/2010/wordml" xmlns:w15="http://schemas.microsoft.com/office/word/2012/wordml" xmlns:w16cex="http://schemas.microsoft.com/office/word/2018/wordml/cex" xmlns:w16cid="http://schemas.microsoft.com/office/word/2016/wordml/cid" xmlns:w16="http://schemas.microsoft.com/office/word/2018/wordml" xmlns:w16du="http://schemas.microsoft.com/office/word/2023/wordml/word16du" xmlns:w16sdtdh="http://schemas.microsoft.com/office/word/2020/wordml/sdtdatahash" xmlns:w16se="http://schemas.microsoft.com/office/word/2015/wordml/symex" xmlns:wpg="http://schemas.microsoft.com/office/word/2010/wordprocessingGroup" xmlns:wpi="http://schemas.microsoft.com/office/word/2010/wordprocessingInk" xmlns:wne="http://schemas.microsoft.com/office/word/2006/wordml" xmlns:wps="http://schemas.microsoft.com/office/word/2010/wordprocessingShape" mc:Ignorable="w14 w15 w16se w16cid w16 w16cex w16sdtdh w16du wp14">
+<w15:commentsEx xmlns:wpc="http://schemas.microsoft.com/office/word/2010/wordprocessingCanvas" xmlns:cx="http://schemas.microsoft.com/office/drawing/2014/chartex" xmlns:cx1="http://schemas.microsoft.com/office/drawing/2015/9/8/chartex" xmlns:cx2="http://schemas.microsoft.com/office/drawing/2015/10/21/chartex" xmlns:cx3="http://schemas.microsoft.com/office/drawing/2016/5/9/chartex" xmlns:cx4="http://schemas.microsoft.com/office/drawing/2016/5/10/chartex" xmlns:cx5="http://schemas.microsoft.com/office/drawing/2016/5/11/chartex" xmlns:cx6="http://schemas.microsoft.com/office/drawing/2016/5/12/chartex" xmlns:cx7="http://schemas.microsoft.com/office/drawing/2016/5/13/chartex" xmlns:cx8="http://schemas.microsoft.com/office/drawing/2016/5/14/chartex" xmlns:mc="http://schemas.openxmlformats.org/markup-compatibility/2006" xmlns:aink="http://schemas.microsoft.com/office/drawing/2016/ink" xmlns:am3d="http://schemas.microsoft.com/office/drawing/2017/model3d" xmlns:o="urn:schemas-microsoft-com:office:office" xmlns:r="http://schemas.openxmlformats.org/officeDocument/2006/relationships" xmlns:m="http://schemas.openxmlformats.org/officeDocument/2006/math" xmlns:v="urn:schemas-microsoft-com:vml" xmlns:wp14="http://schemas.microsoft.com/office/word/2010/wordprocessingDrawing" xmlns:wp="http://schemas.openxmlformats.org/drawingml/2006/wordprocessingDrawing" xmlns:w10="urn:schemas-microsoft-com:office:word" xmlns:w="http://schemas.openxmlformats.org/wordprocessingml/2006/main" xmlns:w14="http://schemas.microsoft.com/office/word/2010/wordml" xmlns:w15="http://schemas.microsoft.com/office/word/2012/wordml" xmlns:w16cex="http://schemas.microsoft.com/office/word/2018/wordml/cex" xmlns:w16cid="http://schemas.microsoft.com/office/word/2016/wordml/cid" xmlns:w16="http://schemas.microsoft.com/office/word/2018/wordml" xmlns:w16sdtdh="http://schemas.microsoft.com/office/word/2020/wordml/sdtdatahash" xmlns:w16se="http://schemas.microsoft.com/office/word/2015/wordml/symex" xmlns:wpg="http://schemas.microsoft.com/office/word/2010/wordprocessingGroup" xmlns:wpi="http://schemas.microsoft.com/office/word/2010/wordprocessingInk" xmlns:wne="http://schemas.microsoft.com/office/word/2006/wordml" xmlns:wps="http://schemas.microsoft.com/office/word/2010/wordprocessingShape" mc:Ignorable="w14 w15 w16se w16cid w16 w16cex w16sdtdh wp14">
   <w15:commentEx w15:paraId="34D7B734" w15:done="0"/>
   <w15:commentEx w15:paraId="1AF62A36" w15:done="0"/>
   <w15:commentEx w15:paraId="580B016D" w15:done="0"/>
@@ -2505,7 +2526,7 @@
 </file>
 
 <file path=word/commentsExtensible.xml><?xml version="1.0" encoding="utf-8"?>
-<w16cex:commentsExtensible xmlns:wpc="http://schemas.microsoft.com/office/word/2010/wordprocessingCanvas" xmlns:cx="http://schemas.microsoft.com/office/drawing/2014/chartex" xmlns:cx1="http://schemas.microsoft.com/office/drawing/2015/9/8/chartex" xmlns:cx2="http://schemas.microsoft.com/office/drawing/2015/10/21/chartex" xmlns:cx3="http://schemas.microsoft.com/office/drawing/2016/5/9/chartex" xmlns:cx4="http://schemas.microsoft.com/office/drawing/2016/5/10/chartex" xmlns:cx5="http://schemas.microsoft.com/office/drawing/2016/5/11/chartex" xmlns:cx6="http://schemas.microsoft.com/office/drawing/2016/5/12/chartex" xmlns:cx7="http://schemas.microsoft.com/office/drawing/2016/5/13/chartex" xmlns:cx8="http://schemas.microsoft.com/office/drawing/2016/5/14/chartex" xmlns:cr="http://schemas.microsoft.com/office/comments/2020/reactions" xmlns:mc="http://schemas.openxmlformats.org/markup-compatibility/2006" xmlns:aink="http://schemas.microsoft.com/office/drawing/2016/ink" xmlns:am3d="http://schemas.microsoft.com/office/drawing/2017/model3d" xmlns:o="urn:schemas-microsoft-com:office:office" xmlns:oel="http://schemas.microsoft.com/office/2019/extlst" xmlns:r="http://schemas.openxmlformats.org/officeDocument/2006/relationships" xmlns:m="http://schemas.openxmlformats.org/officeDocument/2006/math" xmlns:v="urn:schemas-microsoft-com:vml" xmlns:wp14="http://schemas.microsoft.com/office/word/2010/wordprocessingDrawing" xmlns:wp="http://schemas.openxmlformats.org/drawingml/2006/wordprocessingDrawing" xmlns:w10="urn:schemas-microsoft-com:office:word" xmlns:w="http://schemas.openxmlformats.org/wordprocessingml/2006/main" xmlns:w14="http://schemas.microsoft.com/office/word/2010/wordml" xmlns:w15="http://schemas.microsoft.com/office/word/2012/wordml" xmlns:w16cex="http://schemas.microsoft.com/office/word/2018/wordml/cex" xmlns:w16cid="http://schemas.microsoft.com/office/word/2016/wordml/cid" xmlns:w16="http://schemas.microsoft.com/office/word/2018/wordml" xmlns:w16du="http://schemas.microsoft.com/office/word/2023/wordml/word16du" xmlns:w16sdtdh="http://schemas.microsoft.com/office/word/2020/wordml/sdtdatahash" xmlns:w16se="http://schemas.microsoft.com/office/word/2015/wordml/symex" xmlns:wpg="http://schemas.microsoft.com/office/word/2010/wordprocessingGroup" xmlns:wpi="http://schemas.microsoft.com/office/word/2010/wordprocessingInk" xmlns:wne="http://schemas.microsoft.com/office/word/2006/wordml" xmlns:wps="http://schemas.microsoft.com/office/word/2010/wordprocessingShape" mc:Ignorable="w14 w15 w16se w16cid w16 w16cex w16sdtdh cr w16du wp14">
+<w16cex:commentsExtensible xmlns:wpc="http://schemas.microsoft.com/office/word/2010/wordprocessingCanvas" xmlns:cx="http://schemas.microsoft.com/office/drawing/2014/chartex" xmlns:cx1="http://schemas.microsoft.com/office/drawing/2015/9/8/chartex" xmlns:cx2="http://schemas.microsoft.com/office/drawing/2015/10/21/chartex" xmlns:cx3="http://schemas.microsoft.com/office/drawing/2016/5/9/chartex" xmlns:cx4="http://schemas.microsoft.com/office/drawing/2016/5/10/chartex" xmlns:cx5="http://schemas.microsoft.com/office/drawing/2016/5/11/chartex" xmlns:cx6="http://schemas.microsoft.com/office/drawing/2016/5/12/chartex" xmlns:cx7="http://schemas.microsoft.com/office/drawing/2016/5/13/chartex" xmlns:cx8="http://schemas.microsoft.com/office/drawing/2016/5/14/chartex" xmlns:mc="http://schemas.openxmlformats.org/markup-compatibility/2006" xmlns:aink="http://schemas.microsoft.com/office/drawing/2016/ink" xmlns:am3d="http://schemas.microsoft.com/office/drawing/2017/model3d" xmlns:o="urn:schemas-microsoft-com:office:office" xmlns:r="http://schemas.openxmlformats.org/officeDocument/2006/relationships" xmlns:m="http://schemas.openxmlformats.org/officeDocument/2006/math" xmlns:v="urn:schemas-microsoft-com:vml" xmlns:wp14="http://schemas.microsoft.com/office/word/2010/wordprocessingDrawing" xmlns:wp="http://schemas.openxmlformats.org/drawingml/2006/wordprocessingDrawing" xmlns:w10="urn:schemas-microsoft-com:office:word" xmlns:w="http://schemas.openxmlformats.org/wordprocessingml/2006/main" xmlns:w14="http://schemas.microsoft.com/office/word/2010/wordml" xmlns:w15="http://schemas.microsoft.com/office/word/2012/wordml" xmlns:w16cex="http://schemas.microsoft.com/office/word/2018/wordml/cex" xmlns:w16cid="http://schemas.microsoft.com/office/word/2016/wordml/cid" xmlns:w16="http://schemas.microsoft.com/office/word/2018/wordml" xmlns:w16sdtdh="http://schemas.microsoft.com/office/word/2020/wordml/sdtdatahash" xmlns:w16se="http://schemas.microsoft.com/office/word/2015/wordml/symex" xmlns:wpg="http://schemas.microsoft.com/office/word/2010/wordprocessingGroup" xmlns:wpi="http://schemas.microsoft.com/office/word/2010/wordprocessingInk" xmlns:wne="http://schemas.microsoft.com/office/word/2006/wordml" xmlns:wps="http://schemas.microsoft.com/office/word/2010/wordprocessingShape" mc:Ignorable="w14 w15 w16se w16cid w16 w16cex w16sdtdh wp14">
   <w16cex:commentExtensible w16cex:durableId="290E6085" w16cex:dateUtc="2023-11-27T06:25:00Z"/>
   <w16cex:commentExtensible w16cex:durableId="290E606C" w16cex:dateUtc="2023-11-27T06:25:00Z"/>
   <w16cex:commentExtensible w16cex:durableId="290E6055" w16cex:dateUtc="2023-11-27T06:24:00Z"/>
@@ -2516,7 +2537,7 @@
 </file>
 
 <file path=word/commentsIds.xml><?xml version="1.0" encoding="utf-8"?>
-<w16cid:commentsIds xmlns:wpc="http://schemas.microsoft.com/office/word/2010/wordprocessingCanvas" xmlns:cx="http://schemas.microsoft.com/office/drawing/2014/chartex" xmlns:cx1="http://schemas.microsoft.com/office/drawing/2015/9/8/chartex" xmlns:cx2="http://schemas.microsoft.com/office/drawing/2015/10/21/chartex" xmlns:cx3="http://schemas.microsoft.com/office/drawing/2016/5/9/chartex" xmlns:cx4="http://schemas.microsoft.com/office/drawing/2016/5/10/chartex" xmlns:cx5="http://schemas.microsoft.com/office/drawing/2016/5/11/chartex" xmlns:cx6="http://schemas.microsoft.com/office/drawing/2016/5/12/chartex" xmlns:cx7="http://schemas.microsoft.com/office/drawing/2016/5/13/chartex" xmlns:cx8="http://schemas.microsoft.com/office/drawing/2016/5/14/chartex" xmlns:mc="http://schemas.openxmlformats.org/markup-compatibility/2006" xmlns:aink="http://schemas.microsoft.com/office/drawing/2016/ink" xmlns:am3d="http://schemas.microsoft.com/office/drawing/2017/model3d" xmlns:o="urn:schemas-microsoft-com:office:office" xmlns:oel="http://schemas.microsoft.com/office/2019/extlst" xmlns:r="http://schemas.openxmlformats.org/officeDocument/2006/relationships" xmlns:m="http://schemas.openxmlformats.org/officeDocument/2006/math" xmlns:v="urn:schemas-microsoft-com:vml" xmlns:wp14="http://schemas.microsoft.com/office/word/2010/wordprocessingDrawing" xmlns:wp="http://schemas.openxmlformats.org/drawingml/2006/wordprocessingDrawing" xmlns:w10="urn:schemas-microsoft-com:office:word" xmlns:w="http://schemas.openxmlformats.org/wordprocessingml/2006/main" xmlns:w14="http://schemas.microsoft.com/office/word/2010/wordml" xmlns:w15="http://schemas.microsoft.com/office/word/2012/wordml" xmlns:w16cex="http://schemas.microsoft.com/office/word/2018/wordml/cex" xmlns:w16cid="http://schemas.microsoft.com/office/word/2016/wordml/cid" xmlns:w16="http://schemas.microsoft.com/office/word/2018/wordml" xmlns:w16du="http://schemas.microsoft.com/office/word/2023/wordml/word16du" xmlns:w16sdtdh="http://schemas.microsoft.com/office/word/2020/wordml/sdtdatahash" xmlns:w16se="http://schemas.microsoft.com/office/word/2015/wordml/symex" xmlns:wpg="http://schemas.microsoft.com/office/word/2010/wordprocessingGroup" xmlns:wpi="http://schemas.microsoft.com/office/word/2010/wordprocessingInk" xmlns:wne="http://schemas.microsoft.com/office/word/2006/wordml" xmlns:wps="http://schemas.microsoft.com/office/word/2010/wordprocessingShape" mc:Ignorable="w14 w15 w16se w16cid w16 w16cex w16sdtdh w16du wp14">
+<w16cid:commentsIds xmlns:wpc="http://schemas.microsoft.com/office/word/2010/wordprocessingCanvas" xmlns:cx="http://schemas.microsoft.com/office/drawing/2014/chartex" xmlns:cx1="http://schemas.microsoft.com/office/drawing/2015/9/8/chartex" xmlns:cx2="http://schemas.microsoft.com/office/drawing/2015/10/21/chartex" xmlns:cx3="http://schemas.microsoft.com/office/drawing/2016/5/9/chartex" xmlns:cx4="http://schemas.microsoft.com/office/drawing/2016/5/10/chartex" xmlns:cx5="http://schemas.microsoft.com/office/drawing/2016/5/11/chartex" xmlns:cx6="http://schemas.microsoft.com/office/drawing/2016/5/12/chartex" xmlns:cx7="http://schemas.microsoft.com/office/drawing/2016/5/13/chartex" xmlns:cx8="http://schemas.microsoft.com/office/drawing/2016/5/14/chartex" xmlns:mc="http://schemas.openxmlformats.org/markup-compatibility/2006" xmlns:aink="http://schemas.microsoft.com/office/drawing/2016/ink" xmlns:am3d="http://schemas.microsoft.com/office/drawing/2017/model3d" xmlns:o="urn:schemas-microsoft-com:office:office" xmlns:r="http://schemas.openxmlformats.org/officeDocument/2006/relationships" xmlns:m="http://schemas.openxmlformats.org/officeDocument/2006/math" xmlns:v="urn:schemas-microsoft-com:vml" xmlns:wp14="http://schemas.microsoft.com/office/word/2010/wordprocessingDrawing" xmlns:wp="http://schemas.openxmlformats.org/drawingml/2006/wordprocessingDrawing" xmlns:w10="urn:schemas-microsoft-com:office:word" xmlns:w="http://schemas.openxmlformats.org/wordprocessingml/2006/main" xmlns:w14="http://schemas.microsoft.com/office/word/2010/wordml" xmlns:w15="http://schemas.microsoft.com/office/word/2012/wordml" xmlns:w16cex="http://schemas.microsoft.com/office/word/2018/wordml/cex" xmlns:w16cid="http://schemas.microsoft.com/office/word/2016/wordml/cid" xmlns:w16="http://schemas.microsoft.com/office/word/2018/wordml" xmlns:w16sdtdh="http://schemas.microsoft.com/office/word/2020/wordml/sdtdatahash" xmlns:w16se="http://schemas.microsoft.com/office/word/2015/wordml/symex" xmlns:wpg="http://schemas.microsoft.com/office/word/2010/wordprocessingGroup" xmlns:wpi="http://schemas.microsoft.com/office/word/2010/wordprocessingInk" xmlns:wne="http://schemas.microsoft.com/office/word/2006/wordml" xmlns:wps="http://schemas.microsoft.com/office/word/2010/wordprocessingShape" mc:Ignorable="w14 w15 w16se w16cid w16 w16cex w16sdtdh wp14">
   <w16cid:commentId w16cid:paraId="34D7B734" w16cid:durableId="290E6085"/>
   <w16cid:commentId w16cid:paraId="1AF62A36" w16cid:durableId="290E606C"/>
   <w16cid:commentId w16cid:paraId="580B016D" w16cid:durableId="290E6055"/>
@@ -2527,7 +2548,7 @@
 </file>
 
 <file path=word/people.xml><?xml version="1.0" encoding="utf-8"?>
-<w15:people xmlns:wpc="http://schemas.microsoft.com/office/word/2010/wordprocessingCanvas" xmlns:cx="http://schemas.microsoft.com/office/drawing/2014/chartex" xmlns:cx1="http://schemas.microsoft.com/office/drawing/2015/9/8/chartex" xmlns:cx2="http://schemas.microsoft.com/office/drawing/2015/10/21/chartex" xmlns:cx3="http://schemas.microsoft.com/office/drawing/2016/5/9/chartex" xmlns:cx4="http://schemas.microsoft.com/office/drawing/2016/5/10/chartex" xmlns:cx5="http://schemas.microsoft.com/office/drawing/2016/5/11/chartex" xmlns:cx6="http://schemas.microsoft.com/office/drawing/2016/5/12/chartex" xmlns:cx7="http://schemas.microsoft.com/office/drawing/2016/5/13/chartex" xmlns:cx8="http://schemas.microsoft.com/office/drawing/2016/5/14/chartex" xmlns:mc="http://schemas.openxmlformats.org/markup-compatibility/2006" xmlns:aink="http://schemas.microsoft.com/office/drawing/2016/ink" xmlns:am3d="http://schemas.microsoft.com/office/drawing/2017/model3d" xmlns:o="urn:schemas-microsoft-com:office:office" xmlns:oel="http://schemas.microsoft.com/office/2019/extlst" xmlns:r="http://schemas.openxmlformats.org/officeDocument/2006/relationships" xmlns:m="http://schemas.openxmlformats.org/officeDocument/2006/math" xmlns:v="urn:schemas-microsoft-com:vml" xmlns:wp14="http://schemas.microsoft.com/office/word/2010/wordprocessingDrawing" xmlns:wp="http://schemas.openxmlformats.org/drawingml/2006/wordprocessingDrawing" xmlns:w10="urn:schemas-microsoft-com:office:word" xmlns:w="http://schemas.openxmlformats.org/wordprocessingml/2006/main" xmlns:w14="http://schemas.microsoft.com/office/word/2010/wordml" xmlns:w15="http://schemas.microsoft.com/office/word/2012/wordml" xmlns:w16cex="http://schemas.microsoft.com/office/word/2018/wordml/cex" xmlns:w16cid="http://schemas.microsoft.com/office/word/2016/wordml/cid" xmlns:w16="http://schemas.microsoft.com/office/word/2018/wordml" xmlns:w16du="http://schemas.microsoft.com/office/word/2023/wordml/word16du" xmlns:w16sdtdh="http://schemas.microsoft.com/office/word/2020/wordml/sdtdatahash" xmlns:w16se="http://schemas.microsoft.com/office/word/2015/wordml/symex" xmlns:wpg="http://schemas.microsoft.com/office/word/2010/wordprocessingGroup" xmlns:wpi="http://schemas.microsoft.com/office/word/2010/wordprocessingInk" xmlns:wne="http://schemas.microsoft.com/office/word/2006/wordml" xmlns:wps="http://schemas.microsoft.com/office/word/2010/wordprocessingShape" mc:Ignorable="w14 w15 w16se w16cid w16 w16cex w16sdtdh w16du wp14">
+<w15:people xmlns:wpc="http://schemas.microsoft.com/office/word/2010/wordprocessingCanvas" xmlns:cx="http://schemas.microsoft.com/office/drawing/2014/chartex" xmlns:cx1="http://schemas.microsoft.com/office/drawing/2015/9/8/chartex" xmlns:cx2="http://schemas.microsoft.com/office/drawing/2015/10/21/chartex" xmlns:cx3="http://schemas.microsoft.com/office/drawing/2016/5/9/chartex" xmlns:cx4="http://schemas.microsoft.com/office/drawing/2016/5/10/chartex" xmlns:cx5="http://schemas.microsoft.com/office/drawing/2016/5/11/chartex" xmlns:cx6="http://schemas.microsoft.com/office/drawing/2016/5/12/chartex" xmlns:cx7="http://schemas.microsoft.com/office/drawing/2016/5/13/chartex" xmlns:cx8="http://schemas.microsoft.com/office/drawing/2016/5/14/chartex" xmlns:mc="http://schemas.openxmlformats.org/markup-compatibility/2006" xmlns:aink="http://schemas.microsoft.com/office/drawing/2016/ink" xmlns:am3d="http://schemas.microsoft.com/office/drawing/2017/model3d" xmlns:o="urn:schemas-microsoft-com:office:office" xmlns:r="http://schemas.openxmlformats.org/officeDocument/2006/relationships" xmlns:m="http://schemas.openxmlformats.org/officeDocument/2006/math" xmlns:v="urn:schemas-microsoft-com:vml" xmlns:wp14="http://schemas.microsoft.com/office/word/2010/wordprocessingDrawing" xmlns:wp="http://schemas.openxmlformats.org/drawingml/2006/wordprocessingDrawing" xmlns:w10="urn:schemas-microsoft-com:office:word" xmlns:w="http://schemas.openxmlformats.org/wordprocessingml/2006/main" xmlns:w14="http://schemas.microsoft.com/office/word/2010/wordml" xmlns:w15="http://schemas.microsoft.com/office/word/2012/wordml" xmlns:w16cex="http://schemas.microsoft.com/office/word/2018/wordml/cex" xmlns:w16cid="http://schemas.microsoft.com/office/word/2016/wordml/cid" xmlns:w16="http://schemas.microsoft.com/office/word/2018/wordml" xmlns:w16sdtdh="http://schemas.microsoft.com/office/word/2020/wordml/sdtdatahash" xmlns:w16se="http://schemas.microsoft.com/office/word/2015/wordml/symex" xmlns:wpg="http://schemas.microsoft.com/office/word/2010/wordprocessingGroup" xmlns:wpi="http://schemas.microsoft.com/office/word/2010/wordprocessingInk" xmlns:wne="http://schemas.microsoft.com/office/word/2006/wordml" xmlns:wps="http://schemas.microsoft.com/office/word/2010/wordprocessingShape" mc:Ignorable="w14 w15 w16se w16cid w16 w16cex w16sdtdh wp14">
   <w15:person w15:author="Pedro Armas">
     <w15:presenceInfo w15:providerId="Windows Live" w15:userId="a665e30787f7f555"/>
   </w15:person>
@@ -2535,7 +2556,7 @@
 </file>
 
 <file path=word/styles.xml><?xml version="1.0" encoding="utf-8"?>
-<w:styles xmlns:mc="http://schemas.openxmlformats.org/markup-compatibility/2006" xmlns:r="http://schemas.openxmlformats.org/officeDocument/2006/relationships" xmlns:w="http://schemas.openxmlformats.org/wordprocessingml/2006/main" xmlns:w14="http://schemas.microsoft.com/office/word/2010/wordml" xmlns:w15="http://schemas.microsoft.com/office/word/2012/wordml" xmlns:w16cex="http://schemas.microsoft.com/office/word/2018/wordml/cex" xmlns:w16cid="http://schemas.microsoft.com/office/word/2016/wordml/cid" xmlns:w16="http://schemas.microsoft.com/office/word/2018/wordml" xmlns:w16du="http://schemas.microsoft.com/office/word/2023/wordml/word16du" xmlns:w16sdtdh="http://schemas.microsoft.com/office/word/2020/wordml/sdtdatahash" xmlns:w16se="http://schemas.microsoft.com/office/word/2015/wordml/symex" mc:Ignorable="w14 w15 w16se w16cid w16 w16cex w16sdtdh w16du">
+<w:styles xmlns:mc="http://schemas.openxmlformats.org/markup-compatibility/2006" xmlns:r="http://schemas.openxmlformats.org/officeDocument/2006/relationships" xmlns:w="http://schemas.openxmlformats.org/wordprocessingml/2006/main" xmlns:w14="http://schemas.microsoft.com/office/word/2010/wordml" xmlns:w15="http://schemas.microsoft.com/office/word/2012/wordml" xmlns:w16cex="http://schemas.microsoft.com/office/word/2018/wordml/cex" xmlns:w16cid="http://schemas.microsoft.com/office/word/2016/wordml/cid" xmlns:w16="http://schemas.microsoft.com/office/word/2018/wordml" xmlns:w16sdtdh="http://schemas.microsoft.com/office/word/2020/wordml/sdtdatahash" xmlns:w16se="http://schemas.microsoft.com/office/word/2015/wordml/symex" mc:Ignorable="w14 w15 w16se w16cid w16 w16cex w16sdtdh">
   <w:docDefaults>
     <w:rPrDefault>
       <w:rPr>

</xml_diff>

<commit_message>
Se agrega el Nombre Jose Julian Rivas Aleman y el cargo
</commit_message>
<xml_diff>
--- a/PanaderiaEnchantee.docx
+++ b/PanaderiaEnchantee.docx
@@ -1,6 +1,6 @@
 
 <file path=word/document.xml><?xml version="1.0" encoding="utf-8"?>
-<w:document xmlns:wpc="http://schemas.microsoft.com/office/word/2010/wordprocessingCanvas" xmlns:mc="http://schemas.openxmlformats.org/markup-compatibility/2006" xmlns:o="urn:schemas-microsoft-com:office:office" xmlns:r="http://schemas.openxmlformats.org/officeDocument/2006/relationships" xmlns:m="http://schemas.openxmlformats.org/officeDocument/2006/math" xmlns:v="urn:schemas-microsoft-com:vml" xmlns:wp14="http://schemas.microsoft.com/office/word/2010/wordprocessingDrawing" xmlns:wp="http://schemas.openxmlformats.org/drawingml/2006/wordprocessingDrawing" xmlns:w10="urn:schemas-microsoft-com:office:word" xmlns:w="http://schemas.openxmlformats.org/wordprocessingml/2006/main" xmlns:w14="http://schemas.microsoft.com/office/word/2010/wordml" xmlns:w15="http://schemas.microsoft.com/office/word/2012/wordml" xmlns:wpg="http://schemas.microsoft.com/office/word/2010/wordprocessingGroup" xmlns:wpi="http://schemas.microsoft.com/office/word/2010/wordprocessingInk" xmlns:wne="http://schemas.microsoft.com/office/word/2006/wordml" xmlns:wps="http://schemas.microsoft.com/office/word/2010/wordprocessingShape" mc:Ignorable="w14 w15 wp14">
+<w:document xmlns:wpc="http://schemas.microsoft.com/office/word/2010/wordprocessingCanvas" xmlns:cx="http://schemas.microsoft.com/office/drawing/2014/chartex" xmlns:cx1="http://schemas.microsoft.com/office/drawing/2015/9/8/chartex" xmlns:cx2="http://schemas.microsoft.com/office/drawing/2015/10/21/chartex" xmlns:cx3="http://schemas.microsoft.com/office/drawing/2016/5/9/chartex" xmlns:cx4="http://schemas.microsoft.com/office/drawing/2016/5/10/chartex" xmlns:cx5="http://schemas.microsoft.com/office/drawing/2016/5/11/chartex" xmlns:cx6="http://schemas.microsoft.com/office/drawing/2016/5/12/chartex" xmlns:cx7="http://schemas.microsoft.com/office/drawing/2016/5/13/chartex" xmlns:cx8="http://schemas.microsoft.com/office/drawing/2016/5/14/chartex" xmlns:mc="http://schemas.openxmlformats.org/markup-compatibility/2006" xmlns:aink="http://schemas.microsoft.com/office/drawing/2016/ink" xmlns:am3d="http://schemas.microsoft.com/office/drawing/2017/model3d" xmlns:o="urn:schemas-microsoft-com:office:office" xmlns:r="http://schemas.openxmlformats.org/officeDocument/2006/relationships" xmlns:m="http://schemas.openxmlformats.org/officeDocument/2006/math" xmlns:v="urn:schemas-microsoft-com:vml" xmlns:wp14="http://schemas.microsoft.com/office/word/2010/wordprocessingDrawing" xmlns:wp="http://schemas.openxmlformats.org/drawingml/2006/wordprocessingDrawing" xmlns:w10="urn:schemas-microsoft-com:office:word" xmlns:w="http://schemas.openxmlformats.org/wordprocessingml/2006/main" xmlns:w14="http://schemas.microsoft.com/office/word/2010/wordml" xmlns:w15="http://schemas.microsoft.com/office/word/2012/wordml" xmlns:w16cex="http://schemas.microsoft.com/office/word/2018/wordml/cex" xmlns:w16cid="http://schemas.microsoft.com/office/word/2016/wordml/cid" xmlns:w16="http://schemas.microsoft.com/office/word/2018/wordml" xmlns:w16sdtdh="http://schemas.microsoft.com/office/word/2020/wordml/sdtdatahash" xmlns:w16se="http://schemas.microsoft.com/office/word/2015/wordml/symex" xmlns:wpg="http://schemas.microsoft.com/office/word/2010/wordprocessingGroup" xmlns:wpi="http://schemas.microsoft.com/office/word/2010/wordprocessingInk" xmlns:wne="http://schemas.microsoft.com/office/word/2006/wordml" xmlns:wps="http://schemas.microsoft.com/office/word/2010/wordprocessingShape" mc:Ignorable="w14 w15 w16se w16cid w16 w16cex w16sdtdh wp14">
   <w:body>
     <w:p>
       <w:pPr>
@@ -25,7 +25,6 @@
           <w:rFonts w:ascii="Arial" w:hAnsi="Arial" w:cs="Arial"/>
           <w:b/>
           <w:noProof/>
-          <w:lang w:eastAsia="es-GT"/>
         </w:rPr>
         <w:drawing>
           <wp:inline distT="0" distB="0" distL="0" distR="0" wp14:anchorId="61DA3BD1" wp14:editId="0C35A376">
@@ -45,7 +44,7 @@
                     </pic:cNvPicPr>
                   </pic:nvPicPr>
                   <pic:blipFill>
-                    <a:blip r:embed="rId6" cstate="print">
+                    <a:blip r:embed="rId8" cstate="print">
                       <a:extLst>
                         <a:ext uri="{28A0092B-C50C-407E-A947-70E740481C1C}">
                           <a14:useLocalDpi xmlns:a14="http://schemas.microsoft.com/office/drawing/2010/main" val="0"/>
@@ -712,46 +711,47 @@
           <w:szCs w:val="24"/>
         </w:rPr>
         <w:tab/>
-      </w:r>
-      <w:proofErr w:type="spellStart"/>
-      <w:r>
+        <w:t>Scrum Master</w:t>
+      </w:r>
+    </w:p>
+    <w:p>
+      <w:pPr>
+        <w:pStyle w:val="Sinespaciado"/>
+        <w:tabs>
+          <w:tab w:val="left" w:pos="5670"/>
+        </w:tabs>
+        <w:spacing w:line="276" w:lineRule="auto"/>
         <w:rPr>
           <w:rFonts w:ascii="Arial" w:hAnsi="Arial" w:cs="Arial"/>
           <w:sz w:val="28"/>
           <w:szCs w:val="24"/>
         </w:rPr>
-        <w:t>Scrum</w:t>
-      </w:r>
-      <w:proofErr w:type="spellEnd"/>
+      </w:pPr>
       <w:r>
         <w:rPr>
           <w:rFonts w:ascii="Arial" w:hAnsi="Arial" w:cs="Arial"/>
           <w:sz w:val="28"/>
           <w:szCs w:val="24"/>
         </w:rPr>
-        <w:t xml:space="preserve"> Master</w:t>
-      </w:r>
-    </w:p>
-    <w:p>
-      <w:pPr>
-        <w:pStyle w:val="Sinespaciado"/>
-        <w:tabs>
-          <w:tab w:val="left" w:pos="5670"/>
-        </w:tabs>
-        <w:spacing w:line="276" w:lineRule="auto"/>
+        <w:t xml:space="preserve">Diego </w:t>
+      </w:r>
+      <w:proofErr w:type="spellStart"/>
+      <w:r>
         <w:rPr>
           <w:rFonts w:ascii="Arial" w:hAnsi="Arial" w:cs="Arial"/>
           <w:sz w:val="28"/>
           <w:szCs w:val="24"/>
         </w:rPr>
-      </w:pPr>
+        <w:t>Andres</w:t>
+      </w:r>
+      <w:proofErr w:type="spellEnd"/>
       <w:r>
         <w:rPr>
           <w:rFonts w:ascii="Arial" w:hAnsi="Arial" w:cs="Arial"/>
           <w:sz w:val="28"/>
           <w:szCs w:val="24"/>
         </w:rPr>
-        <w:t>José Julián Rivas Alemán</w:t>
+        <w:t xml:space="preserve"> Reyes Revolorio</w:t>
       </w:r>
       <w:r>
         <w:rPr>
@@ -760,512 +760,540 @@
           <w:szCs w:val="24"/>
         </w:rPr>
         <w:tab/>
-        <w:t xml:space="preserve">Programador </w:t>
-      </w:r>
-      <w:bookmarkStart w:id="6" w:name="_GoBack"/>
-      <w:bookmarkEnd w:id="6"/>
-    </w:p>
-    <w:p>
-      <w:pPr>
-        <w:pStyle w:val="Sinespaciado"/>
-        <w:tabs>
-          <w:tab w:val="left" w:pos="5670"/>
-        </w:tabs>
-        <w:spacing w:line="276" w:lineRule="auto"/>
-        <w:jc w:val="center"/>
-        <w:rPr>
-          <w:rFonts w:ascii="Arial" w:hAnsi="Arial" w:cs="Arial"/>
-          <w:b/>
-          <w:bCs/>
-          <w:sz w:val="32"/>
-          <w:szCs w:val="28"/>
-        </w:rPr>
-      </w:pPr>
-    </w:p>
-    <w:p>
-      <w:pPr>
-        <w:pStyle w:val="Sinespaciado"/>
-        <w:tabs>
-          <w:tab w:val="left" w:pos="5670"/>
-        </w:tabs>
-        <w:spacing w:line="276" w:lineRule="auto"/>
-        <w:jc w:val="center"/>
-        <w:rPr>
-          <w:rFonts w:ascii="Arial" w:hAnsi="Arial" w:cs="Arial"/>
-          <w:b/>
-          <w:bCs/>
-          <w:sz w:val="32"/>
-          <w:szCs w:val="28"/>
-        </w:rPr>
-      </w:pPr>
-    </w:p>
-    <w:p>
-      <w:pPr>
-        <w:pStyle w:val="Sinespaciado"/>
-        <w:tabs>
-          <w:tab w:val="left" w:pos="5670"/>
-        </w:tabs>
-        <w:spacing w:line="276" w:lineRule="auto"/>
-        <w:jc w:val="center"/>
-        <w:rPr>
-          <w:rFonts w:ascii="Arial" w:hAnsi="Arial" w:cs="Arial"/>
-          <w:b/>
-          <w:bCs/>
-          <w:sz w:val="32"/>
-          <w:szCs w:val="28"/>
-        </w:rPr>
-      </w:pPr>
-    </w:p>
-    <w:p>
-      <w:pPr>
-        <w:pStyle w:val="Sinespaciado"/>
-        <w:tabs>
-          <w:tab w:val="left" w:pos="5670"/>
-        </w:tabs>
-        <w:spacing w:line="276" w:lineRule="auto"/>
-        <w:jc w:val="center"/>
-        <w:rPr>
-          <w:rFonts w:ascii="Arial" w:hAnsi="Arial" w:cs="Arial"/>
-          <w:b/>
-          <w:bCs/>
-          <w:sz w:val="32"/>
-          <w:szCs w:val="28"/>
-        </w:rPr>
-      </w:pPr>
-    </w:p>
-    <w:p>
-      <w:pPr>
-        <w:pStyle w:val="Sinespaciado"/>
-        <w:tabs>
-          <w:tab w:val="left" w:pos="5670"/>
-        </w:tabs>
-        <w:spacing w:line="276" w:lineRule="auto"/>
-        <w:jc w:val="center"/>
-        <w:rPr>
-          <w:rFonts w:ascii="Arial" w:hAnsi="Arial" w:cs="Arial"/>
-          <w:b/>
-          <w:bCs/>
-          <w:sz w:val="32"/>
-          <w:szCs w:val="28"/>
-        </w:rPr>
-      </w:pPr>
-    </w:p>
-    <w:p>
-      <w:pPr>
-        <w:pStyle w:val="Sinespaciado"/>
-        <w:tabs>
-          <w:tab w:val="left" w:pos="5670"/>
-        </w:tabs>
-        <w:spacing w:line="276" w:lineRule="auto"/>
-        <w:jc w:val="center"/>
-        <w:rPr>
-          <w:rFonts w:ascii="Arial" w:hAnsi="Arial" w:cs="Arial"/>
-          <w:b/>
-          <w:bCs/>
-          <w:sz w:val="32"/>
-          <w:szCs w:val="28"/>
-        </w:rPr>
-      </w:pPr>
-    </w:p>
-    <w:p>
-      <w:pPr>
-        <w:pStyle w:val="Sinespaciado"/>
-        <w:tabs>
-          <w:tab w:val="left" w:pos="5670"/>
-        </w:tabs>
-        <w:spacing w:line="276" w:lineRule="auto"/>
-        <w:jc w:val="center"/>
-        <w:rPr>
-          <w:rFonts w:ascii="Arial" w:hAnsi="Arial" w:cs="Arial"/>
-          <w:b/>
-          <w:bCs/>
-          <w:sz w:val="32"/>
-          <w:szCs w:val="28"/>
-        </w:rPr>
-      </w:pPr>
-    </w:p>
-    <w:p>
-      <w:pPr>
-        <w:pStyle w:val="Sinespaciado"/>
-        <w:tabs>
-          <w:tab w:val="left" w:pos="5670"/>
-        </w:tabs>
-        <w:spacing w:line="276" w:lineRule="auto"/>
-        <w:jc w:val="center"/>
-        <w:rPr>
-          <w:rFonts w:ascii="Arial" w:hAnsi="Arial" w:cs="Arial"/>
-          <w:b/>
-          <w:bCs/>
-          <w:sz w:val="32"/>
-          <w:szCs w:val="28"/>
-        </w:rPr>
-      </w:pPr>
-    </w:p>
-    <w:p>
-      <w:pPr>
-        <w:pStyle w:val="Sinespaciado"/>
-        <w:tabs>
-          <w:tab w:val="left" w:pos="5670"/>
-        </w:tabs>
-        <w:spacing w:line="276" w:lineRule="auto"/>
-        <w:jc w:val="center"/>
-        <w:rPr>
-          <w:rFonts w:ascii="Arial" w:hAnsi="Arial" w:cs="Arial"/>
-          <w:b/>
-          <w:bCs/>
-          <w:sz w:val="32"/>
-          <w:szCs w:val="28"/>
-        </w:rPr>
-      </w:pPr>
-    </w:p>
-    <w:p>
-      <w:pPr>
-        <w:pStyle w:val="Sinespaciado"/>
-        <w:tabs>
-          <w:tab w:val="left" w:pos="5670"/>
-        </w:tabs>
-        <w:spacing w:line="276" w:lineRule="auto"/>
-        <w:jc w:val="center"/>
-        <w:rPr>
-          <w:rFonts w:ascii="Arial" w:hAnsi="Arial" w:cs="Arial"/>
-          <w:b/>
-          <w:bCs/>
-          <w:sz w:val="32"/>
-          <w:szCs w:val="28"/>
-        </w:rPr>
-      </w:pPr>
-    </w:p>
-    <w:p>
-      <w:pPr>
-        <w:pStyle w:val="Sinespaciado"/>
-        <w:tabs>
-          <w:tab w:val="left" w:pos="5670"/>
-        </w:tabs>
-        <w:spacing w:line="276" w:lineRule="auto"/>
-        <w:jc w:val="center"/>
-        <w:rPr>
-          <w:rFonts w:ascii="Arial" w:hAnsi="Arial" w:cs="Arial"/>
-          <w:b/>
-          <w:bCs/>
-          <w:sz w:val="32"/>
-          <w:szCs w:val="28"/>
-        </w:rPr>
-      </w:pPr>
-    </w:p>
-    <w:p>
-      <w:pPr>
-        <w:pStyle w:val="Sinespaciado"/>
-        <w:tabs>
-          <w:tab w:val="left" w:pos="5670"/>
-        </w:tabs>
-        <w:spacing w:line="276" w:lineRule="auto"/>
-        <w:jc w:val="center"/>
-        <w:rPr>
-          <w:rFonts w:ascii="Arial" w:hAnsi="Arial" w:cs="Arial"/>
-          <w:b/>
-          <w:bCs/>
-          <w:sz w:val="32"/>
-          <w:szCs w:val="28"/>
-        </w:rPr>
-      </w:pPr>
-    </w:p>
-    <w:p>
-      <w:pPr>
-        <w:pStyle w:val="Sinespaciado"/>
-        <w:tabs>
-          <w:tab w:val="left" w:pos="5670"/>
-        </w:tabs>
-        <w:spacing w:line="276" w:lineRule="auto"/>
-        <w:jc w:val="center"/>
-        <w:rPr>
-          <w:rFonts w:ascii="Arial" w:hAnsi="Arial" w:cs="Arial"/>
-          <w:b/>
-          <w:bCs/>
-          <w:sz w:val="32"/>
-          <w:szCs w:val="28"/>
-        </w:rPr>
-      </w:pPr>
-    </w:p>
-    <w:p>
-      <w:pPr>
-        <w:pStyle w:val="Sinespaciado"/>
-        <w:tabs>
-          <w:tab w:val="left" w:pos="5670"/>
-        </w:tabs>
-        <w:spacing w:line="276" w:lineRule="auto"/>
-        <w:jc w:val="center"/>
-        <w:rPr>
-          <w:rFonts w:ascii="Arial" w:hAnsi="Arial" w:cs="Arial"/>
-          <w:b/>
-          <w:bCs/>
-          <w:sz w:val="32"/>
-          <w:szCs w:val="28"/>
-        </w:rPr>
-      </w:pPr>
-    </w:p>
-    <w:p>
-      <w:pPr>
-        <w:pStyle w:val="Sinespaciado"/>
-        <w:tabs>
-          <w:tab w:val="left" w:pos="5670"/>
-        </w:tabs>
-        <w:spacing w:line="276" w:lineRule="auto"/>
-        <w:jc w:val="center"/>
-        <w:rPr>
-          <w:rFonts w:ascii="Arial" w:hAnsi="Arial" w:cs="Arial"/>
-          <w:b/>
-          <w:bCs/>
-          <w:sz w:val="32"/>
-          <w:szCs w:val="28"/>
-        </w:rPr>
-      </w:pPr>
-    </w:p>
-    <w:p>
-      <w:pPr>
-        <w:pStyle w:val="Sinespaciado"/>
-        <w:tabs>
-          <w:tab w:val="left" w:pos="5670"/>
-        </w:tabs>
-        <w:spacing w:line="276" w:lineRule="auto"/>
-        <w:jc w:val="center"/>
-        <w:rPr>
-          <w:rFonts w:ascii="Arial" w:hAnsi="Arial" w:cs="Arial"/>
-          <w:b/>
-          <w:bCs/>
-          <w:sz w:val="32"/>
-          <w:szCs w:val="28"/>
-        </w:rPr>
-      </w:pPr>
-    </w:p>
-    <w:p>
-      <w:pPr>
-        <w:pStyle w:val="Sinespaciado"/>
-        <w:tabs>
-          <w:tab w:val="left" w:pos="5670"/>
-        </w:tabs>
-        <w:spacing w:line="276" w:lineRule="auto"/>
-        <w:jc w:val="center"/>
-        <w:rPr>
-          <w:rFonts w:ascii="Arial" w:hAnsi="Arial" w:cs="Arial"/>
-          <w:b/>
-          <w:bCs/>
-          <w:sz w:val="32"/>
-          <w:szCs w:val="28"/>
-        </w:rPr>
-      </w:pPr>
-    </w:p>
-    <w:p>
-      <w:pPr>
-        <w:pStyle w:val="Sinespaciado"/>
-        <w:tabs>
-          <w:tab w:val="left" w:pos="5670"/>
-        </w:tabs>
-        <w:spacing w:line="276" w:lineRule="auto"/>
-        <w:jc w:val="center"/>
-        <w:rPr>
-          <w:rFonts w:ascii="Arial" w:hAnsi="Arial" w:cs="Arial"/>
-          <w:b/>
-          <w:bCs/>
-          <w:sz w:val="32"/>
-          <w:szCs w:val="28"/>
-        </w:rPr>
-      </w:pPr>
-    </w:p>
-    <w:p>
-      <w:pPr>
-        <w:pStyle w:val="Sinespaciado"/>
-        <w:tabs>
-          <w:tab w:val="left" w:pos="5670"/>
-        </w:tabs>
-        <w:spacing w:line="276" w:lineRule="auto"/>
-        <w:jc w:val="center"/>
-        <w:rPr>
-          <w:rFonts w:ascii="Arial" w:hAnsi="Arial" w:cs="Arial"/>
-          <w:b/>
-          <w:bCs/>
-          <w:sz w:val="32"/>
-          <w:szCs w:val="28"/>
-        </w:rPr>
-      </w:pPr>
-    </w:p>
-    <w:p>
-      <w:pPr>
-        <w:pStyle w:val="Sinespaciado"/>
-        <w:tabs>
-          <w:tab w:val="left" w:pos="5670"/>
-        </w:tabs>
-        <w:spacing w:line="276" w:lineRule="auto"/>
-        <w:jc w:val="center"/>
-        <w:rPr>
-          <w:rFonts w:ascii="Arial" w:hAnsi="Arial" w:cs="Arial"/>
-          <w:b/>
-          <w:bCs/>
-          <w:sz w:val="32"/>
-          <w:szCs w:val="28"/>
-        </w:rPr>
-      </w:pPr>
-    </w:p>
-    <w:p>
-      <w:pPr>
-        <w:pStyle w:val="Sinespaciado"/>
-        <w:tabs>
-          <w:tab w:val="left" w:pos="5670"/>
-        </w:tabs>
-        <w:spacing w:line="276" w:lineRule="auto"/>
-        <w:jc w:val="center"/>
-        <w:rPr>
-          <w:rFonts w:ascii="Arial" w:hAnsi="Arial" w:cs="Arial"/>
-          <w:b/>
-          <w:bCs/>
-          <w:sz w:val="32"/>
-          <w:szCs w:val="28"/>
-        </w:rPr>
-      </w:pPr>
-    </w:p>
-    <w:p>
-      <w:pPr>
-        <w:pStyle w:val="Sinespaciado"/>
-        <w:tabs>
-          <w:tab w:val="left" w:pos="5670"/>
-        </w:tabs>
-        <w:spacing w:line="276" w:lineRule="auto"/>
-        <w:jc w:val="center"/>
-        <w:rPr>
-          <w:rFonts w:ascii="Arial" w:hAnsi="Arial" w:cs="Arial"/>
-          <w:b/>
-          <w:bCs/>
-          <w:sz w:val="32"/>
-          <w:szCs w:val="28"/>
-        </w:rPr>
-      </w:pPr>
-    </w:p>
-    <w:p>
-      <w:pPr>
-        <w:pStyle w:val="Sinespaciado"/>
-        <w:tabs>
-          <w:tab w:val="left" w:pos="5670"/>
-        </w:tabs>
-        <w:spacing w:line="276" w:lineRule="auto"/>
-        <w:jc w:val="center"/>
-        <w:rPr>
-          <w:rFonts w:ascii="Arial" w:hAnsi="Arial" w:cs="Arial"/>
-          <w:b/>
-          <w:bCs/>
-          <w:sz w:val="32"/>
-          <w:szCs w:val="28"/>
-        </w:rPr>
-      </w:pPr>
-    </w:p>
-    <w:p>
-      <w:pPr>
-        <w:pStyle w:val="Sinespaciado"/>
-        <w:tabs>
-          <w:tab w:val="left" w:pos="5670"/>
-        </w:tabs>
-        <w:spacing w:line="276" w:lineRule="auto"/>
-        <w:jc w:val="center"/>
-        <w:rPr>
-          <w:rFonts w:ascii="Arial" w:hAnsi="Arial" w:cs="Arial"/>
-          <w:b/>
-          <w:bCs/>
-          <w:sz w:val="32"/>
-          <w:szCs w:val="28"/>
-        </w:rPr>
-      </w:pPr>
-    </w:p>
-    <w:p>
-      <w:pPr>
-        <w:pStyle w:val="Sinespaciado"/>
-        <w:tabs>
-          <w:tab w:val="left" w:pos="5670"/>
-        </w:tabs>
-        <w:spacing w:line="276" w:lineRule="auto"/>
-        <w:jc w:val="center"/>
-        <w:rPr>
-          <w:rFonts w:ascii="Arial" w:hAnsi="Arial" w:cs="Arial"/>
-          <w:b/>
-          <w:bCs/>
-          <w:sz w:val="32"/>
-          <w:szCs w:val="28"/>
-        </w:rPr>
-      </w:pPr>
-    </w:p>
-    <w:p>
-      <w:pPr>
-        <w:pStyle w:val="Sinespaciado"/>
-        <w:tabs>
-          <w:tab w:val="left" w:pos="5670"/>
-        </w:tabs>
-        <w:spacing w:line="276" w:lineRule="auto"/>
-        <w:jc w:val="center"/>
-        <w:rPr>
-          <w:rFonts w:ascii="Arial" w:hAnsi="Arial" w:cs="Arial"/>
-          <w:b/>
-          <w:bCs/>
-          <w:sz w:val="32"/>
-          <w:szCs w:val="28"/>
-        </w:rPr>
-      </w:pPr>
-    </w:p>
-    <w:p>
-      <w:pPr>
-        <w:pStyle w:val="Sinespaciado"/>
-        <w:tabs>
-          <w:tab w:val="left" w:pos="5670"/>
-        </w:tabs>
-        <w:spacing w:line="276" w:lineRule="auto"/>
-        <w:jc w:val="center"/>
-        <w:rPr>
-          <w:rFonts w:ascii="Arial" w:hAnsi="Arial" w:cs="Arial"/>
-          <w:b/>
-          <w:bCs/>
-          <w:sz w:val="32"/>
-          <w:szCs w:val="28"/>
-        </w:rPr>
-      </w:pPr>
-    </w:p>
-    <w:p>
-      <w:pPr>
-        <w:pStyle w:val="Sinespaciado"/>
-        <w:tabs>
-          <w:tab w:val="left" w:pos="5670"/>
-        </w:tabs>
-        <w:spacing w:line="276" w:lineRule="auto"/>
-        <w:jc w:val="center"/>
-        <w:rPr>
-          <w:rFonts w:ascii="Arial" w:hAnsi="Arial" w:cs="Arial"/>
-          <w:b/>
-          <w:bCs/>
-          <w:sz w:val="32"/>
-          <w:szCs w:val="28"/>
-        </w:rPr>
-      </w:pPr>
-    </w:p>
-    <w:p>
-      <w:pPr>
-        <w:pStyle w:val="Sinespaciado"/>
-        <w:tabs>
-          <w:tab w:val="left" w:pos="5670"/>
-        </w:tabs>
-        <w:spacing w:line="276" w:lineRule="auto"/>
-        <w:jc w:val="center"/>
-        <w:rPr>
-          <w:rFonts w:ascii="Arial" w:hAnsi="Arial" w:cs="Arial"/>
-          <w:b/>
-          <w:bCs/>
-          <w:sz w:val="32"/>
-          <w:szCs w:val="28"/>
-        </w:rPr>
-      </w:pPr>
-      <w:r>
-        <w:rPr>
-          <w:rFonts w:ascii="Arial" w:hAnsi="Arial" w:cs="Arial"/>
-          <w:b/>
-          <w:bCs/>
-          <w:sz w:val="32"/>
-          <w:szCs w:val="28"/>
-        </w:rPr>
-        <w:lastRenderedPageBreak/>
+        <w:t>Programador</w:t>
+      </w:r>
+    </w:p>
+    <w:p>
+      <w:pPr>
+        <w:pStyle w:val="Sinespaciado"/>
+        <w:tabs>
+          <w:tab w:val="left" w:pos="5670"/>
+        </w:tabs>
+        <w:spacing w:line="276" w:lineRule="auto"/>
+        <w:rPr>
+          <w:rFonts w:ascii="Arial" w:hAnsi="Arial" w:cs="Arial"/>
+          <w:sz w:val="28"/>
+          <w:szCs w:val="24"/>
+        </w:rPr>
+      </w:pPr>
+      <w:r>
+        <w:rPr>
+          <w:rFonts w:ascii="Arial" w:hAnsi="Arial" w:cs="Arial"/>
+          <w:sz w:val="28"/>
+          <w:szCs w:val="24"/>
+        </w:rPr>
+        <w:t>José Julián Rivas Alemán</w:t>
+      </w:r>
+      <w:r>
+        <w:rPr>
+          <w:rFonts w:ascii="Arial" w:hAnsi="Arial" w:cs="Arial"/>
+          <w:sz w:val="28"/>
+          <w:szCs w:val="24"/>
+        </w:rPr>
+        <w:tab/>
+        <w:t>Programador</w:t>
+      </w:r>
+    </w:p>
+    <w:p>
+      <w:pPr>
+        <w:pStyle w:val="Sinespaciado"/>
+        <w:tabs>
+          <w:tab w:val="left" w:pos="5670"/>
+        </w:tabs>
+        <w:spacing w:line="276" w:lineRule="auto"/>
+        <w:jc w:val="center"/>
+        <w:rPr>
+          <w:rFonts w:ascii="Arial" w:hAnsi="Arial" w:cs="Arial"/>
+          <w:b/>
+          <w:bCs/>
+          <w:sz w:val="32"/>
+          <w:szCs w:val="28"/>
+        </w:rPr>
+      </w:pPr>
+    </w:p>
+    <w:p>
+      <w:pPr>
+        <w:pStyle w:val="Sinespaciado"/>
+        <w:tabs>
+          <w:tab w:val="left" w:pos="5670"/>
+        </w:tabs>
+        <w:spacing w:line="276" w:lineRule="auto"/>
+        <w:jc w:val="center"/>
+        <w:rPr>
+          <w:rFonts w:ascii="Arial" w:hAnsi="Arial" w:cs="Arial"/>
+          <w:b/>
+          <w:bCs/>
+          <w:sz w:val="32"/>
+          <w:szCs w:val="28"/>
+        </w:rPr>
+      </w:pPr>
+    </w:p>
+    <w:p>
+      <w:pPr>
+        <w:pStyle w:val="Sinespaciado"/>
+        <w:tabs>
+          <w:tab w:val="left" w:pos="5670"/>
+        </w:tabs>
+        <w:spacing w:line="276" w:lineRule="auto"/>
+        <w:jc w:val="center"/>
+        <w:rPr>
+          <w:rFonts w:ascii="Arial" w:hAnsi="Arial" w:cs="Arial"/>
+          <w:b/>
+          <w:bCs/>
+          <w:sz w:val="32"/>
+          <w:szCs w:val="28"/>
+        </w:rPr>
+      </w:pPr>
+    </w:p>
+    <w:p>
+      <w:pPr>
+        <w:pStyle w:val="Sinespaciado"/>
+        <w:tabs>
+          <w:tab w:val="left" w:pos="5670"/>
+        </w:tabs>
+        <w:spacing w:line="276" w:lineRule="auto"/>
+        <w:jc w:val="center"/>
+        <w:rPr>
+          <w:rFonts w:ascii="Arial" w:hAnsi="Arial" w:cs="Arial"/>
+          <w:b/>
+          <w:bCs/>
+          <w:sz w:val="32"/>
+          <w:szCs w:val="28"/>
+        </w:rPr>
+      </w:pPr>
+    </w:p>
+    <w:p>
+      <w:pPr>
+        <w:pStyle w:val="Sinespaciado"/>
+        <w:tabs>
+          <w:tab w:val="left" w:pos="5670"/>
+        </w:tabs>
+        <w:spacing w:line="276" w:lineRule="auto"/>
+        <w:jc w:val="center"/>
+        <w:rPr>
+          <w:rFonts w:ascii="Arial" w:hAnsi="Arial" w:cs="Arial"/>
+          <w:b/>
+          <w:bCs/>
+          <w:sz w:val="32"/>
+          <w:szCs w:val="28"/>
+        </w:rPr>
+      </w:pPr>
+    </w:p>
+    <w:p>
+      <w:pPr>
+        <w:pStyle w:val="Sinespaciado"/>
+        <w:tabs>
+          <w:tab w:val="left" w:pos="5670"/>
+        </w:tabs>
+        <w:spacing w:line="276" w:lineRule="auto"/>
+        <w:jc w:val="center"/>
+        <w:rPr>
+          <w:rFonts w:ascii="Arial" w:hAnsi="Arial" w:cs="Arial"/>
+          <w:b/>
+          <w:bCs/>
+          <w:sz w:val="32"/>
+          <w:szCs w:val="28"/>
+        </w:rPr>
+      </w:pPr>
+    </w:p>
+    <w:p>
+      <w:pPr>
+        <w:pStyle w:val="Sinespaciado"/>
+        <w:tabs>
+          <w:tab w:val="left" w:pos="5670"/>
+        </w:tabs>
+        <w:spacing w:line="276" w:lineRule="auto"/>
+        <w:jc w:val="center"/>
+        <w:rPr>
+          <w:rFonts w:ascii="Arial" w:hAnsi="Arial" w:cs="Arial"/>
+          <w:b/>
+          <w:bCs/>
+          <w:sz w:val="32"/>
+          <w:szCs w:val="28"/>
+        </w:rPr>
+      </w:pPr>
+    </w:p>
+    <w:p>
+      <w:pPr>
+        <w:pStyle w:val="Sinespaciado"/>
+        <w:tabs>
+          <w:tab w:val="left" w:pos="5670"/>
+        </w:tabs>
+        <w:spacing w:line="276" w:lineRule="auto"/>
+        <w:jc w:val="center"/>
+        <w:rPr>
+          <w:rFonts w:ascii="Arial" w:hAnsi="Arial" w:cs="Arial"/>
+          <w:b/>
+          <w:bCs/>
+          <w:sz w:val="32"/>
+          <w:szCs w:val="28"/>
+        </w:rPr>
+      </w:pPr>
+    </w:p>
+    <w:p>
+      <w:pPr>
+        <w:pStyle w:val="Sinespaciado"/>
+        <w:tabs>
+          <w:tab w:val="left" w:pos="5670"/>
+        </w:tabs>
+        <w:spacing w:line="276" w:lineRule="auto"/>
+        <w:jc w:val="center"/>
+        <w:rPr>
+          <w:rFonts w:ascii="Arial" w:hAnsi="Arial" w:cs="Arial"/>
+          <w:b/>
+          <w:bCs/>
+          <w:sz w:val="32"/>
+          <w:szCs w:val="28"/>
+        </w:rPr>
+      </w:pPr>
+    </w:p>
+    <w:p>
+      <w:pPr>
+        <w:pStyle w:val="Sinespaciado"/>
+        <w:tabs>
+          <w:tab w:val="left" w:pos="5670"/>
+        </w:tabs>
+        <w:spacing w:line="276" w:lineRule="auto"/>
+        <w:jc w:val="center"/>
+        <w:rPr>
+          <w:rFonts w:ascii="Arial" w:hAnsi="Arial" w:cs="Arial"/>
+          <w:b/>
+          <w:bCs/>
+          <w:sz w:val="32"/>
+          <w:szCs w:val="28"/>
+        </w:rPr>
+      </w:pPr>
+    </w:p>
+    <w:p>
+      <w:pPr>
+        <w:pStyle w:val="Sinespaciado"/>
+        <w:tabs>
+          <w:tab w:val="left" w:pos="5670"/>
+        </w:tabs>
+        <w:spacing w:line="276" w:lineRule="auto"/>
+        <w:jc w:val="center"/>
+        <w:rPr>
+          <w:rFonts w:ascii="Arial" w:hAnsi="Arial" w:cs="Arial"/>
+          <w:b/>
+          <w:bCs/>
+          <w:sz w:val="32"/>
+          <w:szCs w:val="28"/>
+        </w:rPr>
+      </w:pPr>
+    </w:p>
+    <w:p>
+      <w:pPr>
+        <w:pStyle w:val="Sinespaciado"/>
+        <w:tabs>
+          <w:tab w:val="left" w:pos="5670"/>
+        </w:tabs>
+        <w:spacing w:line="276" w:lineRule="auto"/>
+        <w:jc w:val="center"/>
+        <w:rPr>
+          <w:rFonts w:ascii="Arial" w:hAnsi="Arial" w:cs="Arial"/>
+          <w:b/>
+          <w:bCs/>
+          <w:sz w:val="32"/>
+          <w:szCs w:val="28"/>
+        </w:rPr>
+      </w:pPr>
+    </w:p>
+    <w:p>
+      <w:pPr>
+        <w:pStyle w:val="Sinespaciado"/>
+        <w:tabs>
+          <w:tab w:val="left" w:pos="5670"/>
+        </w:tabs>
+        <w:spacing w:line="276" w:lineRule="auto"/>
+        <w:jc w:val="center"/>
+        <w:rPr>
+          <w:rFonts w:ascii="Arial" w:hAnsi="Arial" w:cs="Arial"/>
+          <w:b/>
+          <w:bCs/>
+          <w:sz w:val="32"/>
+          <w:szCs w:val="28"/>
+        </w:rPr>
+      </w:pPr>
+    </w:p>
+    <w:p>
+      <w:pPr>
+        <w:pStyle w:val="Sinespaciado"/>
+        <w:tabs>
+          <w:tab w:val="left" w:pos="5670"/>
+        </w:tabs>
+        <w:spacing w:line="276" w:lineRule="auto"/>
+        <w:jc w:val="center"/>
+        <w:rPr>
+          <w:rFonts w:ascii="Arial" w:hAnsi="Arial" w:cs="Arial"/>
+          <w:b/>
+          <w:bCs/>
+          <w:sz w:val="32"/>
+          <w:szCs w:val="28"/>
+        </w:rPr>
+      </w:pPr>
+    </w:p>
+    <w:p>
+      <w:pPr>
+        <w:pStyle w:val="Sinespaciado"/>
+        <w:tabs>
+          <w:tab w:val="left" w:pos="5670"/>
+        </w:tabs>
+        <w:spacing w:line="276" w:lineRule="auto"/>
+        <w:jc w:val="center"/>
+        <w:rPr>
+          <w:rFonts w:ascii="Arial" w:hAnsi="Arial" w:cs="Arial"/>
+          <w:b/>
+          <w:bCs/>
+          <w:sz w:val="32"/>
+          <w:szCs w:val="28"/>
+        </w:rPr>
+      </w:pPr>
+    </w:p>
+    <w:p>
+      <w:pPr>
+        <w:pStyle w:val="Sinespaciado"/>
+        <w:tabs>
+          <w:tab w:val="left" w:pos="5670"/>
+        </w:tabs>
+        <w:spacing w:line="276" w:lineRule="auto"/>
+        <w:jc w:val="center"/>
+        <w:rPr>
+          <w:rFonts w:ascii="Arial" w:hAnsi="Arial" w:cs="Arial"/>
+          <w:b/>
+          <w:bCs/>
+          <w:sz w:val="32"/>
+          <w:szCs w:val="28"/>
+        </w:rPr>
+      </w:pPr>
+    </w:p>
+    <w:p>
+      <w:pPr>
+        <w:pStyle w:val="Sinespaciado"/>
+        <w:tabs>
+          <w:tab w:val="left" w:pos="5670"/>
+        </w:tabs>
+        <w:spacing w:line="276" w:lineRule="auto"/>
+        <w:jc w:val="center"/>
+        <w:rPr>
+          <w:rFonts w:ascii="Arial" w:hAnsi="Arial" w:cs="Arial"/>
+          <w:b/>
+          <w:bCs/>
+          <w:sz w:val="32"/>
+          <w:szCs w:val="28"/>
+        </w:rPr>
+      </w:pPr>
+    </w:p>
+    <w:p>
+      <w:pPr>
+        <w:pStyle w:val="Sinespaciado"/>
+        <w:tabs>
+          <w:tab w:val="left" w:pos="5670"/>
+        </w:tabs>
+        <w:spacing w:line="276" w:lineRule="auto"/>
+        <w:jc w:val="center"/>
+        <w:rPr>
+          <w:rFonts w:ascii="Arial" w:hAnsi="Arial" w:cs="Arial"/>
+          <w:b/>
+          <w:bCs/>
+          <w:sz w:val="32"/>
+          <w:szCs w:val="28"/>
+        </w:rPr>
+      </w:pPr>
+    </w:p>
+    <w:p>
+      <w:pPr>
+        <w:pStyle w:val="Sinespaciado"/>
+        <w:tabs>
+          <w:tab w:val="left" w:pos="5670"/>
+        </w:tabs>
+        <w:spacing w:line="276" w:lineRule="auto"/>
+        <w:jc w:val="center"/>
+        <w:rPr>
+          <w:rFonts w:ascii="Arial" w:hAnsi="Arial" w:cs="Arial"/>
+          <w:b/>
+          <w:bCs/>
+          <w:sz w:val="32"/>
+          <w:szCs w:val="28"/>
+        </w:rPr>
+      </w:pPr>
+    </w:p>
+    <w:p>
+      <w:pPr>
+        <w:pStyle w:val="Sinespaciado"/>
+        <w:tabs>
+          <w:tab w:val="left" w:pos="5670"/>
+        </w:tabs>
+        <w:spacing w:line="276" w:lineRule="auto"/>
+        <w:jc w:val="center"/>
+        <w:rPr>
+          <w:rFonts w:ascii="Arial" w:hAnsi="Arial" w:cs="Arial"/>
+          <w:b/>
+          <w:bCs/>
+          <w:sz w:val="32"/>
+          <w:szCs w:val="28"/>
+        </w:rPr>
+      </w:pPr>
+    </w:p>
+    <w:p>
+      <w:pPr>
+        <w:pStyle w:val="Sinespaciado"/>
+        <w:tabs>
+          <w:tab w:val="left" w:pos="5670"/>
+        </w:tabs>
+        <w:spacing w:line="276" w:lineRule="auto"/>
+        <w:jc w:val="center"/>
+        <w:rPr>
+          <w:rFonts w:ascii="Arial" w:hAnsi="Arial" w:cs="Arial"/>
+          <w:b/>
+          <w:bCs/>
+          <w:sz w:val="32"/>
+          <w:szCs w:val="28"/>
+        </w:rPr>
+      </w:pPr>
+    </w:p>
+    <w:p>
+      <w:pPr>
+        <w:pStyle w:val="Sinespaciado"/>
+        <w:tabs>
+          <w:tab w:val="left" w:pos="5670"/>
+        </w:tabs>
+        <w:spacing w:line="276" w:lineRule="auto"/>
+        <w:jc w:val="center"/>
+        <w:rPr>
+          <w:rFonts w:ascii="Arial" w:hAnsi="Arial" w:cs="Arial"/>
+          <w:b/>
+          <w:bCs/>
+          <w:sz w:val="32"/>
+          <w:szCs w:val="28"/>
+        </w:rPr>
+      </w:pPr>
+    </w:p>
+    <w:p>
+      <w:pPr>
+        <w:pStyle w:val="Sinespaciado"/>
+        <w:tabs>
+          <w:tab w:val="left" w:pos="5670"/>
+        </w:tabs>
+        <w:spacing w:line="276" w:lineRule="auto"/>
+        <w:jc w:val="center"/>
+        <w:rPr>
+          <w:rFonts w:ascii="Arial" w:hAnsi="Arial" w:cs="Arial"/>
+          <w:b/>
+          <w:bCs/>
+          <w:sz w:val="32"/>
+          <w:szCs w:val="28"/>
+        </w:rPr>
+      </w:pPr>
+    </w:p>
+    <w:p>
+      <w:pPr>
+        <w:pStyle w:val="Sinespaciado"/>
+        <w:tabs>
+          <w:tab w:val="left" w:pos="5670"/>
+        </w:tabs>
+        <w:spacing w:line="276" w:lineRule="auto"/>
+        <w:jc w:val="center"/>
+        <w:rPr>
+          <w:rFonts w:ascii="Arial" w:hAnsi="Arial" w:cs="Arial"/>
+          <w:b/>
+          <w:bCs/>
+          <w:sz w:val="32"/>
+          <w:szCs w:val="28"/>
+        </w:rPr>
+      </w:pPr>
+    </w:p>
+    <w:p>
+      <w:pPr>
+        <w:pStyle w:val="Sinespaciado"/>
+        <w:tabs>
+          <w:tab w:val="left" w:pos="5670"/>
+        </w:tabs>
+        <w:spacing w:line="276" w:lineRule="auto"/>
+        <w:jc w:val="center"/>
+        <w:rPr>
+          <w:rFonts w:ascii="Arial" w:hAnsi="Arial" w:cs="Arial"/>
+          <w:b/>
+          <w:bCs/>
+          <w:sz w:val="32"/>
+          <w:szCs w:val="28"/>
+        </w:rPr>
+      </w:pPr>
+    </w:p>
+    <w:p>
+      <w:pPr>
+        <w:pStyle w:val="Sinespaciado"/>
+        <w:tabs>
+          <w:tab w:val="left" w:pos="5670"/>
+        </w:tabs>
+        <w:spacing w:line="276" w:lineRule="auto"/>
+        <w:jc w:val="center"/>
+        <w:rPr>
+          <w:rFonts w:ascii="Arial" w:hAnsi="Arial" w:cs="Arial"/>
+          <w:b/>
+          <w:bCs/>
+          <w:sz w:val="32"/>
+          <w:szCs w:val="28"/>
+        </w:rPr>
+      </w:pPr>
+    </w:p>
+    <w:p>
+      <w:pPr>
+        <w:pStyle w:val="Sinespaciado"/>
+        <w:tabs>
+          <w:tab w:val="left" w:pos="5670"/>
+        </w:tabs>
+        <w:spacing w:line="276" w:lineRule="auto"/>
+        <w:jc w:val="center"/>
+        <w:rPr>
+          <w:rFonts w:ascii="Arial" w:hAnsi="Arial" w:cs="Arial"/>
+          <w:b/>
+          <w:bCs/>
+          <w:sz w:val="32"/>
+          <w:szCs w:val="28"/>
+        </w:rPr>
+      </w:pPr>
+    </w:p>
+    <w:p>
+      <w:pPr>
+        <w:pStyle w:val="Sinespaciado"/>
+        <w:tabs>
+          <w:tab w:val="left" w:pos="5670"/>
+        </w:tabs>
+        <w:spacing w:line="276" w:lineRule="auto"/>
+        <w:jc w:val="center"/>
+        <w:rPr>
+          <w:rFonts w:ascii="Arial" w:hAnsi="Arial" w:cs="Arial"/>
+          <w:b/>
+          <w:bCs/>
+          <w:sz w:val="32"/>
+          <w:szCs w:val="28"/>
+        </w:rPr>
+      </w:pPr>
+    </w:p>
+    <w:p>
+      <w:pPr>
+        <w:pStyle w:val="Sinespaciado"/>
+        <w:tabs>
+          <w:tab w:val="left" w:pos="5670"/>
+        </w:tabs>
+        <w:spacing w:line="276" w:lineRule="auto"/>
+        <w:jc w:val="center"/>
+        <w:rPr>
+          <w:rFonts w:ascii="Arial" w:hAnsi="Arial" w:cs="Arial"/>
+          <w:b/>
+          <w:bCs/>
+          <w:sz w:val="32"/>
+          <w:szCs w:val="28"/>
+        </w:rPr>
+      </w:pPr>
+      <w:r>
+        <w:rPr>
+          <w:rFonts w:ascii="Arial" w:hAnsi="Arial" w:cs="Arial"/>
+          <w:b/>
+          <w:bCs/>
+          <w:sz w:val="32"/>
+          <w:szCs w:val="28"/>
+        </w:rPr>
         <w:t>Modelo Entidad</w:t>
       </w:r>
     </w:p>
@@ -1786,7 +1814,6 @@
           <w:sz w:val="32"/>
           <w:szCs w:val="28"/>
         </w:rPr>
-        <w:lastRenderedPageBreak/>
         <w:t>Modelo ER</w:t>
       </w:r>
     </w:p>
@@ -2307,7 +2334,6 @@
           <w:sz w:val="32"/>
           <w:szCs w:val="28"/>
         </w:rPr>
-        <w:lastRenderedPageBreak/>
         <w:t>Diagrama ER</w:t>
       </w:r>
     </w:p>
@@ -2434,7 +2460,7 @@
 </file>
 
 <file path=word/comments.xml><?xml version="1.0" encoding="utf-8"?>
-<w:comments xmlns:wpc="http://schemas.microsoft.com/office/word/2010/wordprocessingCanvas" xmlns:mc="http://schemas.openxmlformats.org/markup-compatibility/2006" xmlns:o="urn:schemas-microsoft-com:office:office" xmlns:r="http://schemas.openxmlformats.org/officeDocument/2006/relationships" xmlns:m="http://schemas.openxmlformats.org/officeDocument/2006/math" xmlns:v="urn:schemas-microsoft-com:vml" xmlns:wp14="http://schemas.microsoft.com/office/word/2010/wordprocessingDrawing" xmlns:wp="http://schemas.openxmlformats.org/drawingml/2006/wordprocessingDrawing" xmlns:w10="urn:schemas-microsoft-com:office:word" xmlns:w="http://schemas.openxmlformats.org/wordprocessingml/2006/main" xmlns:w14="http://schemas.microsoft.com/office/word/2010/wordml" xmlns:w15="http://schemas.microsoft.com/office/word/2012/wordml" xmlns:wpg="http://schemas.microsoft.com/office/word/2010/wordprocessingGroup" xmlns:wpi="http://schemas.microsoft.com/office/word/2010/wordprocessingInk" xmlns:wne="http://schemas.microsoft.com/office/word/2006/wordml" xmlns:wps="http://schemas.microsoft.com/office/word/2010/wordprocessingShape" mc:Ignorable="w14 w15 wp14">
+<w:comments xmlns:wpc="http://schemas.microsoft.com/office/word/2010/wordprocessingCanvas" xmlns:cx="http://schemas.microsoft.com/office/drawing/2014/chartex" xmlns:cx1="http://schemas.microsoft.com/office/drawing/2015/9/8/chartex" xmlns:cx2="http://schemas.microsoft.com/office/drawing/2015/10/21/chartex" xmlns:cx3="http://schemas.microsoft.com/office/drawing/2016/5/9/chartex" xmlns:cx4="http://schemas.microsoft.com/office/drawing/2016/5/10/chartex" xmlns:cx5="http://schemas.microsoft.com/office/drawing/2016/5/11/chartex" xmlns:cx6="http://schemas.microsoft.com/office/drawing/2016/5/12/chartex" xmlns:cx7="http://schemas.microsoft.com/office/drawing/2016/5/13/chartex" xmlns:cx8="http://schemas.microsoft.com/office/drawing/2016/5/14/chartex" xmlns:mc="http://schemas.openxmlformats.org/markup-compatibility/2006" xmlns:aink="http://schemas.microsoft.com/office/drawing/2016/ink" xmlns:am3d="http://schemas.microsoft.com/office/drawing/2017/model3d" xmlns:o="urn:schemas-microsoft-com:office:office" xmlns:r="http://schemas.openxmlformats.org/officeDocument/2006/relationships" xmlns:m="http://schemas.openxmlformats.org/officeDocument/2006/math" xmlns:v="urn:schemas-microsoft-com:vml" xmlns:wp14="http://schemas.microsoft.com/office/word/2010/wordprocessingDrawing" xmlns:wp="http://schemas.openxmlformats.org/drawingml/2006/wordprocessingDrawing" xmlns:w10="urn:schemas-microsoft-com:office:word" xmlns:w="http://schemas.openxmlformats.org/wordprocessingml/2006/main" xmlns:w14="http://schemas.microsoft.com/office/word/2010/wordml" xmlns:w15="http://schemas.microsoft.com/office/word/2012/wordml" xmlns:w16cex="http://schemas.microsoft.com/office/word/2018/wordml/cex" xmlns:w16cid="http://schemas.microsoft.com/office/word/2016/wordml/cid" xmlns:w16="http://schemas.microsoft.com/office/word/2018/wordml" xmlns:w16sdtdh="http://schemas.microsoft.com/office/word/2020/wordml/sdtdatahash" xmlns:w16se="http://schemas.microsoft.com/office/word/2015/wordml/symex" xmlns:wpg="http://schemas.microsoft.com/office/word/2010/wordprocessingGroup" xmlns:wpi="http://schemas.microsoft.com/office/word/2010/wordprocessingInk" xmlns:wne="http://schemas.microsoft.com/office/word/2006/wordml" xmlns:wps="http://schemas.microsoft.com/office/word/2010/wordprocessingShape" mc:Ignorable="w14 w15 w16se w16cid w16 w16cex w16sdtdh wp14">
   <w:comment w:id="0" w:author="Pedro Armas" w:date="2023-11-27T00:25:00Z" w:initials="PA">
     <w:p>
       <w:pPr>
@@ -2535,7 +2561,7 @@
 </file>
 
 <file path=word/commentsExtended.xml><?xml version="1.0" encoding="utf-8"?>
-<w15:commentsEx xmlns:wpc="http://schemas.microsoft.com/office/word/2010/wordprocessingCanvas" xmlns:mc="http://schemas.openxmlformats.org/markup-compatibility/2006" xmlns:o="urn:schemas-microsoft-com:office:office" xmlns:r="http://schemas.openxmlformats.org/officeDocument/2006/relationships" xmlns:m="http://schemas.openxmlformats.org/officeDocument/2006/math" xmlns:v="urn:schemas-microsoft-com:vml" xmlns:wp14="http://schemas.microsoft.com/office/word/2010/wordprocessingDrawing" xmlns:wp="http://schemas.openxmlformats.org/drawingml/2006/wordprocessingDrawing" xmlns:w10="urn:schemas-microsoft-com:office:word" xmlns:w="http://schemas.openxmlformats.org/wordprocessingml/2006/main" xmlns:w14="http://schemas.microsoft.com/office/word/2010/wordml" xmlns:w15="http://schemas.microsoft.com/office/word/2012/wordml" xmlns:wpg="http://schemas.microsoft.com/office/word/2010/wordprocessingGroup" xmlns:wpi="http://schemas.microsoft.com/office/word/2010/wordprocessingInk" xmlns:wne="http://schemas.microsoft.com/office/word/2006/wordml" xmlns:wps="http://schemas.microsoft.com/office/word/2010/wordprocessingShape" mc:Ignorable="w14 w15 wp14">
+<w15:commentsEx xmlns:wpc="http://schemas.microsoft.com/office/word/2010/wordprocessingCanvas" xmlns:cx="http://schemas.microsoft.com/office/drawing/2014/chartex" xmlns:cx1="http://schemas.microsoft.com/office/drawing/2015/9/8/chartex" xmlns:cx2="http://schemas.microsoft.com/office/drawing/2015/10/21/chartex" xmlns:cx3="http://schemas.microsoft.com/office/drawing/2016/5/9/chartex" xmlns:cx4="http://schemas.microsoft.com/office/drawing/2016/5/10/chartex" xmlns:cx5="http://schemas.microsoft.com/office/drawing/2016/5/11/chartex" xmlns:cx6="http://schemas.microsoft.com/office/drawing/2016/5/12/chartex" xmlns:cx7="http://schemas.microsoft.com/office/drawing/2016/5/13/chartex" xmlns:cx8="http://schemas.microsoft.com/office/drawing/2016/5/14/chartex" xmlns:mc="http://schemas.openxmlformats.org/markup-compatibility/2006" xmlns:aink="http://schemas.microsoft.com/office/drawing/2016/ink" xmlns:am3d="http://schemas.microsoft.com/office/drawing/2017/model3d" xmlns:o="urn:schemas-microsoft-com:office:office" xmlns:r="http://schemas.openxmlformats.org/officeDocument/2006/relationships" xmlns:m="http://schemas.openxmlformats.org/officeDocument/2006/math" xmlns:v="urn:schemas-microsoft-com:vml" xmlns:wp14="http://schemas.microsoft.com/office/word/2010/wordprocessingDrawing" xmlns:wp="http://schemas.openxmlformats.org/drawingml/2006/wordprocessingDrawing" xmlns:w10="urn:schemas-microsoft-com:office:word" xmlns:w="http://schemas.openxmlformats.org/wordprocessingml/2006/main" xmlns:w14="http://schemas.microsoft.com/office/word/2010/wordml" xmlns:w15="http://schemas.microsoft.com/office/word/2012/wordml" xmlns:w16cex="http://schemas.microsoft.com/office/word/2018/wordml/cex" xmlns:w16cid="http://schemas.microsoft.com/office/word/2016/wordml/cid" xmlns:w16="http://schemas.microsoft.com/office/word/2018/wordml" xmlns:w16sdtdh="http://schemas.microsoft.com/office/word/2020/wordml/sdtdatahash" xmlns:w16se="http://schemas.microsoft.com/office/word/2015/wordml/symex" xmlns:wpg="http://schemas.microsoft.com/office/word/2010/wordprocessingGroup" xmlns:wpi="http://schemas.microsoft.com/office/word/2010/wordprocessingInk" xmlns:wne="http://schemas.microsoft.com/office/word/2006/wordml" xmlns:wps="http://schemas.microsoft.com/office/word/2010/wordprocessingShape" mc:Ignorable="w14 w15 w16se w16cid w16 w16cex w16sdtdh wp14">
   <w15:commentEx w15:paraId="34D7B734" w15:done="0"/>
   <w15:commentEx w15:paraId="1AF62A36" w15:done="0"/>
   <w15:commentEx w15:paraId="580B016D" w15:done="0"/>
@@ -2546,7 +2572,7 @@
 </file>
 
 <file path=word/commentsExtensible.xml><?xml version="1.0" encoding="utf-8"?>
-<w16cex:commentsExtensible xmlns:wpc="http://schemas.microsoft.com/office/word/2010/wordprocessingCanvas" xmlns:cx="http://schemas.microsoft.com/office/drawing/2014/chartex" xmlns:cx1="http://schemas.microsoft.com/office/drawing/2015/9/8/chartex" xmlns:cx2="http://schemas.microsoft.com/office/drawing/2015/10/21/chartex" xmlns:cx3="http://schemas.microsoft.com/office/drawing/2016/5/9/chartex" xmlns:cx4="http://schemas.microsoft.com/office/drawing/2016/5/10/chartex" xmlns:cx5="http://schemas.microsoft.com/office/drawing/2016/5/11/chartex" xmlns:cx6="http://schemas.microsoft.com/office/drawing/2016/5/12/chartex" xmlns:cx7="http://schemas.microsoft.com/office/drawing/2016/5/13/chartex" xmlns:cx8="http://schemas.microsoft.com/office/drawing/2016/5/14/chartex" xmlns:cr="http://schemas.microsoft.com/office/comments/2020/reactions" xmlns:mc="http://schemas.openxmlformats.org/markup-compatibility/2006" xmlns:aink="http://schemas.microsoft.com/office/drawing/2016/ink" xmlns:am3d="http://schemas.microsoft.com/office/drawing/2017/model3d" xmlns:o="urn:schemas-microsoft-com:office:office" xmlns:oel="http://schemas.microsoft.com/office/2019/extlst" xmlns:r="http://schemas.openxmlformats.org/officeDocument/2006/relationships" xmlns:m="http://schemas.openxmlformats.org/officeDocument/2006/math" xmlns:v="urn:schemas-microsoft-com:vml" xmlns:wp14="http://schemas.microsoft.com/office/word/2010/wordprocessingDrawing" xmlns:wp="http://schemas.openxmlformats.org/drawingml/2006/wordprocessingDrawing" xmlns:w10="urn:schemas-microsoft-com:office:word" xmlns:w="http://schemas.openxmlformats.org/wordprocessingml/2006/main" xmlns:w14="http://schemas.microsoft.com/office/word/2010/wordml" xmlns:w15="http://schemas.microsoft.com/office/word/2012/wordml" xmlns:w16cex="http://schemas.microsoft.com/office/word/2018/wordml/cex" xmlns:w16cid="http://schemas.microsoft.com/office/word/2016/wordml/cid" xmlns:w16="http://schemas.microsoft.com/office/word/2018/wordml" xmlns:w16du="http://schemas.microsoft.com/office/word/2023/wordml/word16du" xmlns:w16sdtdh="http://schemas.microsoft.com/office/word/2020/wordml/sdtdatahash" xmlns:w16se="http://schemas.microsoft.com/office/word/2015/wordml/symex" xmlns:wpg="http://schemas.microsoft.com/office/word/2010/wordprocessingGroup" xmlns:wpi="http://schemas.microsoft.com/office/word/2010/wordprocessingInk" xmlns:wne="http://schemas.microsoft.com/office/word/2006/wordml" xmlns:wps="http://schemas.microsoft.com/office/word/2010/wordprocessingShape" mc:Ignorable="w14 w15 w16se w16cid w16 w16cex w16sdtdh cr w16du wp14">
+<w16cex:commentsExtensible xmlns:wpc="http://schemas.microsoft.com/office/word/2010/wordprocessingCanvas" xmlns:cx="http://schemas.microsoft.com/office/drawing/2014/chartex" xmlns:cx1="http://schemas.microsoft.com/office/drawing/2015/9/8/chartex" xmlns:cx2="http://schemas.microsoft.com/office/drawing/2015/10/21/chartex" xmlns:cx3="http://schemas.microsoft.com/office/drawing/2016/5/9/chartex" xmlns:cx4="http://schemas.microsoft.com/office/drawing/2016/5/10/chartex" xmlns:cx5="http://schemas.microsoft.com/office/drawing/2016/5/11/chartex" xmlns:cx6="http://schemas.microsoft.com/office/drawing/2016/5/12/chartex" xmlns:cx7="http://schemas.microsoft.com/office/drawing/2016/5/13/chartex" xmlns:cx8="http://schemas.microsoft.com/office/drawing/2016/5/14/chartex" xmlns:mc="http://schemas.openxmlformats.org/markup-compatibility/2006" xmlns:aink="http://schemas.microsoft.com/office/drawing/2016/ink" xmlns:am3d="http://schemas.microsoft.com/office/drawing/2017/model3d" xmlns:o="urn:schemas-microsoft-com:office:office" xmlns:r="http://schemas.openxmlformats.org/officeDocument/2006/relationships" xmlns:m="http://schemas.openxmlformats.org/officeDocument/2006/math" xmlns:v="urn:schemas-microsoft-com:vml" xmlns:wp14="http://schemas.microsoft.com/office/word/2010/wordprocessingDrawing" xmlns:wp="http://schemas.openxmlformats.org/drawingml/2006/wordprocessingDrawing" xmlns:w10="urn:schemas-microsoft-com:office:word" xmlns:w="http://schemas.openxmlformats.org/wordprocessingml/2006/main" xmlns:w14="http://schemas.microsoft.com/office/word/2010/wordml" xmlns:w15="http://schemas.microsoft.com/office/word/2012/wordml" xmlns:w16cex="http://schemas.microsoft.com/office/word/2018/wordml/cex" xmlns:w16cid="http://schemas.microsoft.com/office/word/2016/wordml/cid" xmlns:w16="http://schemas.microsoft.com/office/word/2018/wordml" xmlns:w16sdtdh="http://schemas.microsoft.com/office/word/2020/wordml/sdtdatahash" xmlns:w16se="http://schemas.microsoft.com/office/word/2015/wordml/symex" xmlns:wpg="http://schemas.microsoft.com/office/word/2010/wordprocessingGroup" xmlns:wpi="http://schemas.microsoft.com/office/word/2010/wordprocessingInk" xmlns:wne="http://schemas.microsoft.com/office/word/2006/wordml" xmlns:wps="http://schemas.microsoft.com/office/word/2010/wordprocessingShape" mc:Ignorable="w14 w15 w16se w16cid w16 w16cex w16sdtdh wp14">
   <w16cex:commentExtensible w16cex:durableId="290E6085" w16cex:dateUtc="2023-11-27T06:25:00Z"/>
   <w16cex:commentExtensible w16cex:durableId="290E606C" w16cex:dateUtc="2023-11-27T06:25:00Z"/>
   <w16cex:commentExtensible w16cex:durableId="290E6055" w16cex:dateUtc="2023-11-27T06:24:00Z"/>
@@ -2557,7 +2583,7 @@
 </file>
 
 <file path=word/commentsIds.xml><?xml version="1.0" encoding="utf-8"?>
-<w16cid:commentsIds xmlns:wpc="http://schemas.microsoft.com/office/word/2010/wordprocessingCanvas" xmlns:cx="http://schemas.microsoft.com/office/drawing/2014/chartex" xmlns:cx1="http://schemas.microsoft.com/office/drawing/2015/9/8/chartex" xmlns:cx2="http://schemas.microsoft.com/office/drawing/2015/10/21/chartex" xmlns:cx3="http://schemas.microsoft.com/office/drawing/2016/5/9/chartex" xmlns:cx4="http://schemas.microsoft.com/office/drawing/2016/5/10/chartex" xmlns:cx5="http://schemas.microsoft.com/office/drawing/2016/5/11/chartex" xmlns:cx6="http://schemas.microsoft.com/office/drawing/2016/5/12/chartex" xmlns:cx7="http://schemas.microsoft.com/office/drawing/2016/5/13/chartex" xmlns:cx8="http://schemas.microsoft.com/office/drawing/2016/5/14/chartex" xmlns:mc="http://schemas.openxmlformats.org/markup-compatibility/2006" xmlns:aink="http://schemas.microsoft.com/office/drawing/2016/ink" xmlns:am3d="http://schemas.microsoft.com/office/drawing/2017/model3d" xmlns:o="urn:schemas-microsoft-com:office:office" xmlns:oel="http://schemas.microsoft.com/office/2019/extlst" xmlns:r="http://schemas.openxmlformats.org/officeDocument/2006/relationships" xmlns:m="http://schemas.openxmlformats.org/officeDocument/2006/math" xmlns:v="urn:schemas-microsoft-com:vml" xmlns:wp14="http://schemas.microsoft.com/office/word/2010/wordprocessingDrawing" xmlns:wp="http://schemas.openxmlformats.org/drawingml/2006/wordprocessingDrawing" xmlns:w10="urn:schemas-microsoft-com:office:word" xmlns:w="http://schemas.openxmlformats.org/wordprocessingml/2006/main" xmlns:w14="http://schemas.microsoft.com/office/word/2010/wordml" xmlns:w15="http://schemas.microsoft.com/office/word/2012/wordml" xmlns:w16cex="http://schemas.microsoft.com/office/word/2018/wordml/cex" xmlns:w16cid="http://schemas.microsoft.com/office/word/2016/wordml/cid" xmlns:w16="http://schemas.microsoft.com/office/word/2018/wordml" xmlns:w16du="http://schemas.microsoft.com/office/word/2023/wordml/word16du" xmlns:w16sdtdh="http://schemas.microsoft.com/office/word/2020/wordml/sdtdatahash" xmlns:w16se="http://schemas.microsoft.com/office/word/2015/wordml/symex" xmlns:wpg="http://schemas.microsoft.com/office/word/2010/wordprocessingGroup" xmlns:wpi="http://schemas.microsoft.com/office/word/2010/wordprocessingInk" xmlns:wne="http://schemas.microsoft.com/office/word/2006/wordml" xmlns:wps="http://schemas.microsoft.com/office/word/2010/wordprocessingShape" mc:Ignorable="w14 w15 w16se w16cid w16 w16cex w16sdtdh w16du wp14">
+<w16cid:commentsIds xmlns:wpc="http://schemas.microsoft.com/office/word/2010/wordprocessingCanvas" xmlns:cx="http://schemas.microsoft.com/office/drawing/2014/chartex" xmlns:cx1="http://schemas.microsoft.com/office/drawing/2015/9/8/chartex" xmlns:cx2="http://schemas.microsoft.com/office/drawing/2015/10/21/chartex" xmlns:cx3="http://schemas.microsoft.com/office/drawing/2016/5/9/chartex" xmlns:cx4="http://schemas.microsoft.com/office/drawing/2016/5/10/chartex" xmlns:cx5="http://schemas.microsoft.com/office/drawing/2016/5/11/chartex" xmlns:cx6="http://schemas.microsoft.com/office/drawing/2016/5/12/chartex" xmlns:cx7="http://schemas.microsoft.com/office/drawing/2016/5/13/chartex" xmlns:cx8="http://schemas.microsoft.com/office/drawing/2016/5/14/chartex" xmlns:mc="http://schemas.openxmlformats.org/markup-compatibility/2006" xmlns:aink="http://schemas.microsoft.com/office/drawing/2016/ink" xmlns:am3d="http://schemas.microsoft.com/office/drawing/2017/model3d" xmlns:o="urn:schemas-microsoft-com:office:office" xmlns:r="http://schemas.openxmlformats.org/officeDocument/2006/relationships" xmlns:m="http://schemas.openxmlformats.org/officeDocument/2006/math" xmlns:v="urn:schemas-microsoft-com:vml" xmlns:wp14="http://schemas.microsoft.com/office/word/2010/wordprocessingDrawing" xmlns:wp="http://schemas.openxmlformats.org/drawingml/2006/wordprocessingDrawing" xmlns:w10="urn:schemas-microsoft-com:office:word" xmlns:w="http://schemas.openxmlformats.org/wordprocessingml/2006/main" xmlns:w14="http://schemas.microsoft.com/office/word/2010/wordml" xmlns:w15="http://schemas.microsoft.com/office/word/2012/wordml" xmlns:w16cex="http://schemas.microsoft.com/office/word/2018/wordml/cex" xmlns:w16cid="http://schemas.microsoft.com/office/word/2016/wordml/cid" xmlns:w16="http://schemas.microsoft.com/office/word/2018/wordml" xmlns:w16sdtdh="http://schemas.microsoft.com/office/word/2020/wordml/sdtdatahash" xmlns:w16se="http://schemas.microsoft.com/office/word/2015/wordml/symex" xmlns:wpg="http://schemas.microsoft.com/office/word/2010/wordprocessingGroup" xmlns:wpi="http://schemas.microsoft.com/office/word/2010/wordprocessingInk" xmlns:wne="http://schemas.microsoft.com/office/word/2006/wordml" xmlns:wps="http://schemas.microsoft.com/office/word/2010/wordprocessingShape" mc:Ignorable="w14 w15 w16se w16cid w16 w16cex w16sdtdh wp14">
   <w16cid:commentId w16cid:paraId="34D7B734" w16cid:durableId="290E6085"/>
   <w16cid:commentId w16cid:paraId="1AF62A36" w16cid:durableId="290E606C"/>
   <w16cid:commentId w16cid:paraId="580B016D" w16cid:durableId="290E6055"/>
@@ -2568,7 +2594,7 @@
 </file>
 
 <file path=word/people.xml><?xml version="1.0" encoding="utf-8"?>
-<w15:people xmlns:wpc="http://schemas.microsoft.com/office/word/2010/wordprocessingCanvas" xmlns:mc="http://schemas.openxmlformats.org/markup-compatibility/2006" xmlns:o="urn:schemas-microsoft-com:office:office" xmlns:r="http://schemas.openxmlformats.org/officeDocument/2006/relationships" xmlns:m="http://schemas.openxmlformats.org/officeDocument/2006/math" xmlns:v="urn:schemas-microsoft-com:vml" xmlns:wp14="http://schemas.microsoft.com/office/word/2010/wordprocessingDrawing" xmlns:wp="http://schemas.openxmlformats.org/drawingml/2006/wordprocessingDrawing" xmlns:w10="urn:schemas-microsoft-com:office:word" xmlns:w="http://schemas.openxmlformats.org/wordprocessingml/2006/main" xmlns:w14="http://schemas.microsoft.com/office/word/2010/wordml" xmlns:w15="http://schemas.microsoft.com/office/word/2012/wordml" xmlns:wpg="http://schemas.microsoft.com/office/word/2010/wordprocessingGroup" xmlns:wpi="http://schemas.microsoft.com/office/word/2010/wordprocessingInk" xmlns:wne="http://schemas.microsoft.com/office/word/2006/wordml" xmlns:wps="http://schemas.microsoft.com/office/word/2010/wordprocessingShape" mc:Ignorable="w14 w15 wp14">
+<w15:people xmlns:wpc="http://schemas.microsoft.com/office/word/2010/wordprocessingCanvas" xmlns:cx="http://schemas.microsoft.com/office/drawing/2014/chartex" xmlns:cx1="http://schemas.microsoft.com/office/drawing/2015/9/8/chartex" xmlns:cx2="http://schemas.microsoft.com/office/drawing/2015/10/21/chartex" xmlns:cx3="http://schemas.microsoft.com/office/drawing/2016/5/9/chartex" xmlns:cx4="http://schemas.microsoft.com/office/drawing/2016/5/10/chartex" xmlns:cx5="http://schemas.microsoft.com/office/drawing/2016/5/11/chartex" xmlns:cx6="http://schemas.microsoft.com/office/drawing/2016/5/12/chartex" xmlns:cx7="http://schemas.microsoft.com/office/drawing/2016/5/13/chartex" xmlns:cx8="http://schemas.microsoft.com/office/drawing/2016/5/14/chartex" xmlns:mc="http://schemas.openxmlformats.org/markup-compatibility/2006" xmlns:aink="http://schemas.microsoft.com/office/drawing/2016/ink" xmlns:am3d="http://schemas.microsoft.com/office/drawing/2017/model3d" xmlns:o="urn:schemas-microsoft-com:office:office" xmlns:r="http://schemas.openxmlformats.org/officeDocument/2006/relationships" xmlns:m="http://schemas.openxmlformats.org/officeDocument/2006/math" xmlns:v="urn:schemas-microsoft-com:vml" xmlns:wp14="http://schemas.microsoft.com/office/word/2010/wordprocessingDrawing" xmlns:wp="http://schemas.openxmlformats.org/drawingml/2006/wordprocessingDrawing" xmlns:w10="urn:schemas-microsoft-com:office:word" xmlns:w="http://schemas.openxmlformats.org/wordprocessingml/2006/main" xmlns:w14="http://schemas.microsoft.com/office/word/2010/wordml" xmlns:w15="http://schemas.microsoft.com/office/word/2012/wordml" xmlns:w16cex="http://schemas.microsoft.com/office/word/2018/wordml/cex" xmlns:w16cid="http://schemas.microsoft.com/office/word/2016/wordml/cid" xmlns:w16="http://schemas.microsoft.com/office/word/2018/wordml" xmlns:w16sdtdh="http://schemas.microsoft.com/office/word/2020/wordml/sdtdatahash" xmlns:w16se="http://schemas.microsoft.com/office/word/2015/wordml/symex" xmlns:wpg="http://schemas.microsoft.com/office/word/2010/wordprocessingGroup" xmlns:wpi="http://schemas.microsoft.com/office/word/2010/wordprocessingInk" xmlns:wne="http://schemas.microsoft.com/office/word/2006/wordml" xmlns:wps="http://schemas.microsoft.com/office/word/2010/wordprocessingShape" mc:Ignorable="w14 w15 w16se w16cid w16 w16cex w16sdtdh wp14">
   <w15:person w15:author="Pedro Armas">
     <w15:presenceInfo w15:providerId="Windows Live" w15:userId="a665e30787f7f555"/>
   </w15:person>
@@ -2576,7 +2602,7 @@
 </file>
 
 <file path=word/styles.xml><?xml version="1.0" encoding="utf-8"?>
-<w:styles xmlns:mc="http://schemas.openxmlformats.org/markup-compatibility/2006" xmlns:r="http://schemas.openxmlformats.org/officeDocument/2006/relationships" xmlns:w="http://schemas.openxmlformats.org/wordprocessingml/2006/main" xmlns:w14="http://schemas.microsoft.com/office/word/2010/wordml" xmlns:w15="http://schemas.microsoft.com/office/word/2012/wordml" mc:Ignorable="w14 w15">
+<w:styles xmlns:mc="http://schemas.openxmlformats.org/markup-compatibility/2006" xmlns:r="http://schemas.openxmlformats.org/officeDocument/2006/relationships" xmlns:w="http://schemas.openxmlformats.org/wordprocessingml/2006/main" xmlns:w14="http://schemas.microsoft.com/office/word/2010/wordml" xmlns:w15="http://schemas.microsoft.com/office/word/2012/wordml" xmlns:w16cex="http://schemas.microsoft.com/office/word/2018/wordml/cex" xmlns:w16cid="http://schemas.microsoft.com/office/word/2016/wordml/cid" xmlns:w16="http://schemas.microsoft.com/office/word/2018/wordml" xmlns:w16sdtdh="http://schemas.microsoft.com/office/word/2020/wordml/sdtdatahash" xmlns:w16se="http://schemas.microsoft.com/office/word/2015/wordml/symex" mc:Ignorable="w14 w15 w16se w16cid w16 w16cex w16sdtdh">
   <w:docDefaults>
     <w:rPrDefault>
       <w:rPr>
@@ -2592,7 +2618,7 @@
       </w:pPr>
     </w:pPrDefault>
   </w:docDefaults>
-  <w:latentStyles w:defLockedState="0" w:defUIPriority="99" w:defSemiHidden="0" w:defUnhideWhenUsed="0" w:defQFormat="0" w:count="371">
+  <w:latentStyles w:defLockedState="0" w:defUIPriority="99" w:defSemiHidden="0" w:defUnhideWhenUsed="0" w:defQFormat="0" w:count="376">
     <w:lsdException w:name="Normal" w:uiPriority="0" w:qFormat="1"/>
     <w:lsdException w:name="heading 1" w:uiPriority="9" w:qFormat="1"/>
     <w:lsdException w:name="heading 2" w:semiHidden="1" w:uiPriority="9" w:unhideWhenUsed="1" w:qFormat="1"/>
@@ -2964,6 +2990,11 @@
     <w:lsdException w:name="List Table 5 Dark Accent 6" w:uiPriority="50"/>
     <w:lsdException w:name="List Table 6 Colorful Accent 6" w:uiPriority="51"/>
     <w:lsdException w:name="List Table 7 Colorful Accent 6" w:uiPriority="52"/>
+    <w:lsdException w:name="Mention" w:semiHidden="1" w:unhideWhenUsed="1"/>
+    <w:lsdException w:name="Smart Hyperlink" w:semiHidden="1" w:unhideWhenUsed="1"/>
+    <w:lsdException w:name="Hashtag" w:semiHidden="1" w:unhideWhenUsed="1"/>
+    <w:lsdException w:name="Unresolved Mention" w:semiHidden="1" w:unhideWhenUsed="1"/>
+    <w:lsdException w:name="Smart Link" w:semiHidden="1" w:unhideWhenUsed="1"/>
   </w:latentStyles>
   <w:style w:type="paragraph" w:default="1" w:styleId="Normal">
     <w:name w:val="Normal"/>
@@ -3077,36 +3108,6 @@
       <w:bCs/>
       <w:sz w:val="20"/>
       <w:szCs w:val="20"/>
-    </w:rPr>
-  </w:style>
-  <w:style w:type="paragraph" w:styleId="Textodeglobo">
-    <w:name w:val="Balloon Text"/>
-    <w:basedOn w:val="Normal"/>
-    <w:link w:val="TextodegloboCar"/>
-    <w:uiPriority w:val="99"/>
-    <w:semiHidden/>
-    <w:unhideWhenUsed/>
-    <w:rsid w:val="001F5C16"/>
-    <w:pPr>
-      <w:spacing w:after="0" w:line="240" w:lineRule="auto"/>
-    </w:pPr>
-    <w:rPr>
-      <w:rFonts w:ascii="Segoe UI" w:hAnsi="Segoe UI" w:cs="Segoe UI"/>
-      <w:sz w:val="18"/>
-      <w:szCs w:val="18"/>
-    </w:rPr>
-  </w:style>
-  <w:style w:type="character" w:customStyle="1" w:styleId="TextodegloboCar">
-    <w:name w:val="Texto de globo Car"/>
-    <w:basedOn w:val="Fuentedeprrafopredeter"/>
-    <w:link w:val="Textodeglobo"/>
-    <w:uiPriority w:val="99"/>
-    <w:semiHidden/>
-    <w:rsid w:val="001F5C16"/>
-    <w:rPr>
-      <w:rFonts w:ascii="Segoe UI" w:eastAsia="MS Mincho" w:hAnsi="Segoe UI" w:cs="Segoe UI"/>
-      <w:sz w:val="18"/>
-      <w:szCs w:val="18"/>
     </w:rPr>
   </w:style>
 </w:styles>

</xml_diff>

<commit_message>
Se agrega nombre Juan Sebastian Ortigoza Cheley y cargo Programador
</commit_message>
<xml_diff>
--- a/PanaderiaEnchantee.docx
+++ b/PanaderiaEnchantee.docx
@@ -706,8 +706,18 @@
           <w:szCs w:val="24"/>
         </w:rPr>
         <w:tab/>
-        <w:t>Scrum Master</w:t>
-      </w:r>
+        <w:t xml:space="preserve">Scrum </w:t>
+      </w:r>
+      <w:proofErr w:type="gramStart"/>
+      <w:r>
+        <w:rPr>
+          <w:rFonts w:ascii="Arial" w:hAnsi="Arial" w:cs="Arial"/>
+          <w:sz w:val="28"/>
+          <w:szCs w:val="24"/>
+        </w:rPr>
+        <w:t>Master</w:t>
+      </w:r>
+      <w:proofErr w:type="gramEnd"/>
     </w:p>
     <w:p>
       <w:pPr>
@@ -953,13 +963,23 @@
           <w:szCs w:val="28"/>
         </w:rPr>
       </w:pPr>
-      <w:r>
-        <w:rPr>
-          <w:rFonts w:ascii="Arial" w:hAnsi="Arial" w:cs="Arial"/>
-          <w:sz w:val="28"/>
-          <w:szCs w:val="28"/>
-        </w:rPr>
-        <w:t xml:space="preserve">Jose Miguel </w:t>
+      <w:proofErr w:type="spellStart"/>
+      <w:r>
+        <w:rPr>
+          <w:rFonts w:ascii="Arial" w:hAnsi="Arial" w:cs="Arial"/>
+          <w:sz w:val="28"/>
+          <w:szCs w:val="28"/>
+        </w:rPr>
+        <w:t>Jose</w:t>
+      </w:r>
+      <w:proofErr w:type="spellEnd"/>
+      <w:r>
+        <w:rPr>
+          <w:rFonts w:ascii="Arial" w:hAnsi="Arial" w:cs="Arial"/>
+          <w:sz w:val="28"/>
+          <w:szCs w:val="28"/>
+        </w:rPr>
+        <w:t xml:space="preserve"> Miguel </w:t>
       </w:r>
       <w:proofErr w:type="spellStart"/>
       <w:r>
@@ -1008,8 +1028,36 @@
           <w:sz w:val="28"/>
           <w:szCs w:val="28"/>
         </w:rPr>
-        <w:t>José Javier Oroxón Ixchop</w:t>
-      </w:r>
+        <w:t xml:space="preserve">José Javier </w:t>
+      </w:r>
+      <w:proofErr w:type="spellStart"/>
+      <w:r>
+        <w:rPr>
+          <w:rFonts w:ascii="Arial" w:hAnsi="Arial" w:cs="Arial"/>
+          <w:sz w:val="28"/>
+          <w:szCs w:val="28"/>
+        </w:rPr>
+        <w:t>Oroxón</w:t>
+      </w:r>
+      <w:proofErr w:type="spellEnd"/>
+      <w:r>
+        <w:rPr>
+          <w:rFonts w:ascii="Arial" w:hAnsi="Arial" w:cs="Arial"/>
+          <w:sz w:val="28"/>
+          <w:szCs w:val="28"/>
+        </w:rPr>
+        <w:t xml:space="preserve"> </w:t>
+      </w:r>
+      <w:proofErr w:type="spellStart"/>
+      <w:r>
+        <w:rPr>
+          <w:rFonts w:ascii="Arial" w:hAnsi="Arial" w:cs="Arial"/>
+          <w:sz w:val="28"/>
+          <w:szCs w:val="28"/>
+        </w:rPr>
+        <w:t>Ixchop</w:t>
+      </w:r>
+      <w:proofErr w:type="spellEnd"/>
       <w:r>
         <w:rPr>
           <w:rFonts w:ascii="Arial" w:hAnsi="Arial" w:cs="Arial"/>
@@ -1035,13 +1083,46 @@
           <w:tab w:val="left" w:pos="5670"/>
         </w:tabs>
         <w:spacing w:line="276" w:lineRule="auto"/>
-        <w:jc w:val="center"/>
-        <w:rPr>
-          <w:rFonts w:ascii="Arial" w:hAnsi="Arial" w:cs="Arial"/>
-          <w:b/>
-          <w:bCs/>
-          <w:sz w:val="32"/>
-          <w:szCs w:val="28"/>
+        <w:rPr>
+          <w:rFonts w:ascii="Arial" w:hAnsi="Arial" w:cs="Arial"/>
+          <w:sz w:val="28"/>
+          <w:szCs w:val="28"/>
+          <w:u w:val="single"/>
+        </w:rPr>
+      </w:pPr>
+      <w:r>
+        <w:rPr>
+          <w:rFonts w:ascii="Arial" w:hAnsi="Arial" w:cs="Arial"/>
+          <w:sz w:val="28"/>
+          <w:szCs w:val="28"/>
+        </w:rPr>
+        <w:t>Juan Sebastian Ortigoza Cheley</w:t>
+      </w:r>
+      <w:r>
+        <w:rPr>
+          <w:rFonts w:ascii="Arial" w:hAnsi="Arial" w:cs="Arial"/>
+          <w:sz w:val="28"/>
+          <w:szCs w:val="28"/>
+        </w:rPr>
+        <w:tab/>
+        <w:t>Programador</w:t>
+      </w:r>
+    </w:p>
+    <w:p>
+      <w:pPr>
+        <w:pStyle w:val="Sinespaciado"/>
+        <w:tabs>
+          <w:tab w:val="left" w:pos="5670"/>
+        </w:tabs>
+        <w:spacing w:line="276" w:lineRule="auto"/>
+        <w:jc w:val="center"/>
+        <w:rPr>
+          <w:rFonts w:ascii="Arial" w:hAnsi="Arial" w:cs="Arial"/>
+          <w:b/>
+          <w:bCs/>
+          <w:sz w:val="32"/>
+          <w:szCs w:val="28"/>
+          <w:u w:val="single"/>
         </w:rPr>
       </w:pPr>
     </w:p>

</xml_diff>